<commit_message>
Début diagramme de classe + §
</commit_message>
<xml_diff>
--- a/doc/RapportSAR.docx
+++ b/doc/RapportSAR.docx
@@ -1166,7 +1166,7 @@
             </w:rPr>
             <w:fldChar w:fldCharType="separate"/>
           </w:r>
-          <w:hyperlink w:anchor="_Toc1992261" w:history="1">
+          <w:hyperlink w:anchor="_Toc2008124" w:history="1">
             <w:r>
               <w:rPr>
                 <w:rStyle w:val="Lienhypertexte"/>
@@ -1193,7 +1193,7 @@
                 <w:noProof/>
                 <w:webHidden/>
               </w:rPr>
-              <w:instrText xml:space="preserve"> PAGEREF _Toc1992261 \h </w:instrText>
+              <w:instrText xml:space="preserve"> PAGEREF _Toc2008124 \h </w:instrText>
             </w:r>
             <w:r>
               <w:rPr>
@@ -1235,7 +1235,7 @@
               <w:noProof/>
             </w:rPr>
           </w:pPr>
-          <w:hyperlink w:anchor="_Toc1992262" w:history="1">
+          <w:hyperlink w:anchor="_Toc2008125" w:history="1">
             <w:r>
               <w:rPr>
                 <w:rStyle w:val="Lienhypertexte"/>
@@ -1262,7 +1262,7 @@
                 <w:noProof/>
                 <w:webHidden/>
               </w:rPr>
-              <w:instrText xml:space="preserve"> PAGEREF _Toc1992262 \h </w:instrText>
+              <w:instrText xml:space="preserve"> PAGEREF _Toc2008125 \h </w:instrText>
             </w:r>
             <w:r>
               <w:rPr>
@@ -1304,7 +1304,7 @@
               <w:noProof/>
             </w:rPr>
           </w:pPr>
-          <w:hyperlink w:anchor="_Toc1992263" w:history="1">
+          <w:hyperlink w:anchor="_Toc2008126" w:history="1">
             <w:r>
               <w:rPr>
                 <w:rStyle w:val="Lienhypertexte"/>
@@ -1331,7 +1331,7 @@
                 <w:noProof/>
                 <w:webHidden/>
               </w:rPr>
-              <w:instrText xml:space="preserve"> PAGEREF _Toc1992263 \h </w:instrText>
+              <w:instrText xml:space="preserve"> PAGEREF _Toc2008126 \h </w:instrText>
             </w:r>
             <w:r>
               <w:rPr>
@@ -1351,7 +1351,7 @@
                 <w:noProof/>
                 <w:webHidden/>
               </w:rPr>
-              <w:t>6</w:t>
+              <w:t>7</w:t>
             </w:r>
             <w:r>
               <w:rPr>
@@ -1373,7 +1373,7 @@
               <w:noProof/>
             </w:rPr>
           </w:pPr>
-          <w:hyperlink w:anchor="_Toc1992264" w:history="1">
+          <w:hyperlink w:anchor="_Toc2008127" w:history="1">
             <w:r>
               <w:rPr>
                 <w:rStyle w:val="Lienhypertexte"/>
@@ -1400,7 +1400,7 @@
                 <w:noProof/>
                 <w:webHidden/>
               </w:rPr>
-              <w:instrText xml:space="preserve"> PAGEREF _Toc1992264 \h </w:instrText>
+              <w:instrText xml:space="preserve"> PAGEREF _Toc2008127 \h </w:instrText>
             </w:r>
             <w:r>
               <w:rPr>
@@ -1420,7 +1420,7 @@
                 <w:noProof/>
                 <w:webHidden/>
               </w:rPr>
-              <w:t>7</w:t>
+              <w:t>8</w:t>
             </w:r>
             <w:r>
               <w:rPr>
@@ -1443,7 +1443,7 @@
               <w:noProof/>
             </w:rPr>
           </w:pPr>
-          <w:hyperlink w:anchor="_Toc1992265" w:history="1">
+          <w:hyperlink w:anchor="_Toc2008128" w:history="1">
             <w:r>
               <w:rPr>
                 <w:rStyle w:val="Lienhypertexte"/>
@@ -1484,7 +1484,7 @@
                 <w:noProof/>
                 <w:webHidden/>
               </w:rPr>
-              <w:instrText xml:space="preserve"> PAGEREF _Toc1992265 \h </w:instrText>
+              <w:instrText xml:space="preserve"> PAGEREF _Toc2008128 \h </w:instrText>
             </w:r>
             <w:r>
               <w:rPr>
@@ -1504,7 +1504,7 @@
                 <w:noProof/>
                 <w:webHidden/>
               </w:rPr>
-              <w:t>8</w:t>
+              <w:t>9</w:t>
             </w:r>
             <w:r>
               <w:rPr>
@@ -1527,7 +1527,7 @@
               <w:noProof/>
             </w:rPr>
           </w:pPr>
-          <w:hyperlink w:anchor="_Toc1992266" w:history="1">
+          <w:hyperlink w:anchor="_Toc2008129" w:history="1">
             <w:r>
               <w:rPr>
                 <w:rStyle w:val="Lienhypertexte"/>
@@ -1568,7 +1568,7 @@
                 <w:noProof/>
                 <w:webHidden/>
               </w:rPr>
-              <w:instrText xml:space="preserve"> PAGEREF _Toc1992266 \h </w:instrText>
+              <w:instrText xml:space="preserve"> PAGEREF _Toc2008129 \h </w:instrText>
             </w:r>
             <w:r>
               <w:rPr>
@@ -1588,7 +1588,7 @@
                 <w:noProof/>
                 <w:webHidden/>
               </w:rPr>
-              <w:t>9</w:t>
+              <w:t>10</w:t>
             </w:r>
             <w:r>
               <w:rPr>
@@ -1611,7 +1611,7 @@
               <w:noProof/>
             </w:rPr>
           </w:pPr>
-          <w:hyperlink w:anchor="_Toc1992267" w:history="1">
+          <w:hyperlink w:anchor="_Toc2008130" w:history="1">
             <w:r>
               <w:rPr>
                 <w:rStyle w:val="Lienhypertexte"/>
@@ -1652,7 +1652,7 @@
                 <w:noProof/>
                 <w:webHidden/>
               </w:rPr>
-              <w:instrText xml:space="preserve"> PAGEREF _Toc1992267 \h </w:instrText>
+              <w:instrText xml:space="preserve"> PAGEREF _Toc2008130 \h </w:instrText>
             </w:r>
             <w:r>
               <w:rPr>
@@ -1672,7 +1672,7 @@
                 <w:noProof/>
                 <w:webHidden/>
               </w:rPr>
-              <w:t>9</w:t>
+              <w:t>10</w:t>
             </w:r>
             <w:r>
               <w:rPr>
@@ -1695,7 +1695,7 @@
               <w:noProof/>
             </w:rPr>
           </w:pPr>
-          <w:hyperlink w:anchor="_Toc1992268" w:history="1">
+          <w:hyperlink w:anchor="_Toc2008131" w:history="1">
             <w:r>
               <w:rPr>
                 <w:rStyle w:val="Lienhypertexte"/>
@@ -1736,7 +1736,7 @@
                 <w:noProof/>
                 <w:webHidden/>
               </w:rPr>
-              <w:instrText xml:space="preserve"> PAGEREF _Toc1992268 \h </w:instrText>
+              <w:instrText xml:space="preserve"> PAGEREF _Toc2008131 \h </w:instrText>
             </w:r>
             <w:r>
               <w:rPr>
@@ -1756,7 +1756,7 @@
                 <w:noProof/>
                 <w:webHidden/>
               </w:rPr>
-              <w:t>10</w:t>
+              <w:t>11</w:t>
             </w:r>
             <w:r>
               <w:rPr>
@@ -1779,7 +1779,7 @@
               <w:noProof/>
             </w:rPr>
           </w:pPr>
-          <w:hyperlink w:anchor="_Toc1992269" w:history="1">
+          <w:hyperlink w:anchor="_Toc2008132" w:history="1">
             <w:r>
               <w:rPr>
                 <w:rStyle w:val="Lienhypertexte"/>
@@ -1820,7 +1820,7 @@
                 <w:noProof/>
                 <w:webHidden/>
               </w:rPr>
-              <w:instrText xml:space="preserve"> PAGEREF _Toc1992269 \h </w:instrText>
+              <w:instrText xml:space="preserve"> PAGEREF _Toc2008132 \h </w:instrText>
             </w:r>
             <w:r>
               <w:rPr>
@@ -1840,7 +1840,7 @@
                 <w:noProof/>
                 <w:webHidden/>
               </w:rPr>
-              <w:t>11</w:t>
+              <w:t>12</w:t>
             </w:r>
             <w:r>
               <w:rPr>
@@ -1863,7 +1863,7 @@
               <w:noProof/>
             </w:rPr>
           </w:pPr>
-          <w:hyperlink w:anchor="_Toc1992270" w:history="1">
+          <w:hyperlink w:anchor="_Toc2008133" w:history="1">
             <w:r>
               <w:rPr>
                 <w:rStyle w:val="Lienhypertexte"/>
@@ -1904,7 +1904,7 @@
                 <w:noProof/>
                 <w:webHidden/>
               </w:rPr>
-              <w:instrText xml:space="preserve"> PAGEREF _Toc1992270 \h </w:instrText>
+              <w:instrText xml:space="preserve"> PAGEREF _Toc2008133 \h </w:instrText>
             </w:r>
             <w:r>
               <w:rPr>
@@ -1924,7 +1924,7 @@
                 <w:noProof/>
                 <w:webHidden/>
               </w:rPr>
-              <w:t>11</w:t>
+              <w:t>12</w:t>
             </w:r>
             <w:r>
               <w:rPr>
@@ -1947,7 +1947,7 @@
               <w:noProof/>
             </w:rPr>
           </w:pPr>
-          <w:hyperlink w:anchor="_Toc1992271" w:history="1">
+          <w:hyperlink w:anchor="_Toc2008134" w:history="1">
             <w:r>
               <w:rPr>
                 <w:rStyle w:val="Lienhypertexte"/>
@@ -1988,7 +1988,7 @@
                 <w:noProof/>
                 <w:webHidden/>
               </w:rPr>
-              <w:instrText xml:space="preserve"> PAGEREF _Toc1992271 \h </w:instrText>
+              <w:instrText xml:space="preserve"> PAGEREF _Toc2008134 \h </w:instrText>
             </w:r>
             <w:r>
               <w:rPr>
@@ -2008,7 +2008,7 @@
                 <w:noProof/>
                 <w:webHidden/>
               </w:rPr>
-              <w:t>11</w:t>
+              <w:t>12</w:t>
             </w:r>
             <w:r>
               <w:rPr>
@@ -2030,7 +2030,7 @@
               <w:noProof/>
             </w:rPr>
           </w:pPr>
-          <w:hyperlink w:anchor="_Toc1992272" w:history="1">
+          <w:hyperlink w:anchor="_Toc2008135" w:history="1">
             <w:r>
               <w:rPr>
                 <w:rStyle w:val="Lienhypertexte"/>
@@ -2057,7 +2057,7 @@
                 <w:noProof/>
                 <w:webHidden/>
               </w:rPr>
-              <w:instrText xml:space="preserve"> PAGEREF _Toc1992272 \h </w:instrText>
+              <w:instrText xml:space="preserve"> PAGEREF _Toc2008135 \h </w:instrText>
             </w:r>
             <w:r>
               <w:rPr>
@@ -2077,7 +2077,7 @@
                 <w:noProof/>
                 <w:webHidden/>
               </w:rPr>
-              <w:t>11</w:t>
+              <w:t>12</w:t>
             </w:r>
             <w:r>
               <w:rPr>
@@ -2099,7 +2099,7 @@
               <w:noProof/>
             </w:rPr>
           </w:pPr>
-          <w:hyperlink w:anchor="_Toc1992273" w:history="1">
+          <w:hyperlink w:anchor="_Toc2008136" w:history="1">
             <w:r>
               <w:rPr>
                 <w:rStyle w:val="Lienhypertexte"/>
@@ -2126,7 +2126,7 @@
                 <w:noProof/>
                 <w:webHidden/>
               </w:rPr>
-              <w:instrText xml:space="preserve"> PAGEREF _Toc1992273 \h </w:instrText>
+              <w:instrText xml:space="preserve"> PAGEREF _Toc2008136 \h </w:instrText>
             </w:r>
             <w:r>
               <w:rPr>
@@ -2146,7 +2146,7 @@
                 <w:noProof/>
                 <w:webHidden/>
               </w:rPr>
-              <w:t>12</w:t>
+              <w:t>13</w:t>
             </w:r>
             <w:r>
               <w:rPr>
@@ -2168,7 +2168,7 @@
               <w:noProof/>
             </w:rPr>
           </w:pPr>
-          <w:hyperlink w:anchor="_Toc1992274" w:history="1">
+          <w:hyperlink w:anchor="_Toc2008137" w:history="1">
             <w:r>
               <w:rPr>
                 <w:rStyle w:val="Lienhypertexte"/>
@@ -2195,7 +2195,7 @@
                 <w:noProof/>
                 <w:webHidden/>
               </w:rPr>
-              <w:instrText xml:space="preserve"> PAGEREF _Toc1992274 \h </w:instrText>
+              <w:instrText xml:space="preserve"> PAGEREF _Toc2008137 \h </w:instrText>
             </w:r>
             <w:r>
               <w:rPr>
@@ -2215,7 +2215,7 @@
                 <w:noProof/>
                 <w:webHidden/>
               </w:rPr>
-              <w:t>13</w:t>
+              <w:t>14</w:t>
             </w:r>
             <w:r>
               <w:rPr>
@@ -2237,7 +2237,7 @@
               <w:noProof/>
             </w:rPr>
           </w:pPr>
-          <w:hyperlink w:anchor="_Toc1992275" w:history="1">
+          <w:hyperlink w:anchor="_Toc2008138" w:history="1">
             <w:r>
               <w:rPr>
                 <w:rStyle w:val="Lienhypertexte"/>
@@ -2264,7 +2264,7 @@
                 <w:noProof/>
                 <w:webHidden/>
               </w:rPr>
-              <w:instrText xml:space="preserve"> PAGEREF _Toc1992275 \h </w:instrText>
+              <w:instrText xml:space="preserve"> PAGEREF _Toc2008138 \h </w:instrText>
             </w:r>
             <w:r>
               <w:rPr>
@@ -2284,7 +2284,7 @@
                 <w:noProof/>
                 <w:webHidden/>
               </w:rPr>
-              <w:t>14</w:t>
+              <w:t>15</w:t>
             </w:r>
             <w:r>
               <w:rPr>
@@ -2306,7 +2306,7 @@
               <w:noProof/>
             </w:rPr>
           </w:pPr>
-          <w:hyperlink w:anchor="_Toc1992276" w:history="1">
+          <w:hyperlink w:anchor="_Toc2008139" w:history="1">
             <w:r>
               <w:rPr>
                 <w:rStyle w:val="Lienhypertexte"/>
@@ -2333,7 +2333,7 @@
                 <w:noProof/>
                 <w:webHidden/>
               </w:rPr>
-              <w:instrText xml:space="preserve"> PAGEREF _Toc1992276 \h </w:instrText>
+              <w:instrText xml:space="preserve"> PAGEREF _Toc2008139 \h </w:instrText>
             </w:r>
             <w:r>
               <w:rPr>
@@ -2353,7 +2353,7 @@
                 <w:noProof/>
                 <w:webHidden/>
               </w:rPr>
-              <w:t>15</w:t>
+              <w:t>16</w:t>
             </w:r>
             <w:r>
               <w:rPr>
@@ -2375,7 +2375,7 @@
               <w:noProof/>
             </w:rPr>
           </w:pPr>
-          <w:hyperlink w:anchor="_Toc1992277" w:history="1">
+          <w:hyperlink w:anchor="_Toc2008140" w:history="1">
             <w:r>
               <w:rPr>
                 <w:rStyle w:val="Lienhypertexte"/>
@@ -2402,7 +2402,7 @@
                 <w:noProof/>
                 <w:webHidden/>
               </w:rPr>
-              <w:instrText xml:space="preserve"> PAGEREF _Toc1992277 \h </w:instrText>
+              <w:instrText xml:space="preserve"> PAGEREF _Toc2008140 \h </w:instrText>
             </w:r>
             <w:r>
               <w:rPr>
@@ -2422,7 +2422,7 @@
                 <w:noProof/>
                 <w:webHidden/>
               </w:rPr>
-              <w:t>16</w:t>
+              <w:t>17</w:t>
             </w:r>
             <w:r>
               <w:rPr>
@@ -2444,7 +2444,7 @@
               <w:noProof/>
             </w:rPr>
           </w:pPr>
-          <w:hyperlink w:anchor="_Toc1992278" w:history="1">
+          <w:hyperlink w:anchor="_Toc2008141" w:history="1">
             <w:r>
               <w:rPr>
                 <w:rStyle w:val="Lienhypertexte"/>
@@ -2471,7 +2471,7 @@
                 <w:noProof/>
                 <w:webHidden/>
               </w:rPr>
-              <w:instrText xml:space="preserve"> PAGEREF _Toc1992278 \h </w:instrText>
+              <w:instrText xml:space="preserve"> PAGEREF _Toc2008141 \h </w:instrText>
             </w:r>
             <w:r>
               <w:rPr>
@@ -2491,7 +2491,7 @@
                 <w:noProof/>
                 <w:webHidden/>
               </w:rPr>
-              <w:t>16</w:t>
+              <w:t>18</w:t>
             </w:r>
             <w:r>
               <w:rPr>
@@ -2513,7 +2513,7 @@
               <w:noProof/>
             </w:rPr>
           </w:pPr>
-          <w:hyperlink w:anchor="_Toc1992279" w:history="1">
+          <w:hyperlink w:anchor="_Toc2008142" w:history="1">
             <w:r>
               <w:rPr>
                 <w:rStyle w:val="Lienhypertexte"/>
@@ -2540,7 +2540,7 @@
                 <w:noProof/>
                 <w:webHidden/>
               </w:rPr>
-              <w:instrText xml:space="preserve"> PAGEREF _Toc1992279 \h </w:instrText>
+              <w:instrText xml:space="preserve"> PAGEREF _Toc2008142 \h </w:instrText>
             </w:r>
             <w:r>
               <w:rPr>
@@ -2560,7 +2560,7 @@
                 <w:noProof/>
                 <w:webHidden/>
               </w:rPr>
-              <w:t>17</w:t>
+              <w:t>18</w:t>
             </w:r>
             <w:r>
               <w:rPr>
@@ -2583,7 +2583,7 @@
               <w:noProof/>
             </w:rPr>
           </w:pPr>
-          <w:hyperlink w:anchor="_Toc1992280" w:history="1">
+          <w:hyperlink w:anchor="_Toc2008143" w:history="1">
             <w:r>
               <w:rPr>
                 <w:rStyle w:val="Lienhypertexte"/>
@@ -2624,7 +2624,7 @@
                 <w:noProof/>
                 <w:webHidden/>
               </w:rPr>
-              <w:instrText xml:space="preserve"> PAGEREF _Toc1992280 \h </w:instrText>
+              <w:instrText xml:space="preserve"> PAGEREF _Toc2008143 \h </w:instrText>
             </w:r>
             <w:r>
               <w:rPr>
@@ -2644,7 +2644,7 @@
                 <w:noProof/>
                 <w:webHidden/>
               </w:rPr>
-              <w:t>17</w:t>
+              <w:t>19</w:t>
             </w:r>
             <w:r>
               <w:rPr>
@@ -2667,7 +2667,7 @@
               <w:noProof/>
             </w:rPr>
           </w:pPr>
-          <w:hyperlink w:anchor="_Toc1992281" w:history="1">
+          <w:hyperlink w:anchor="_Toc2008144" w:history="1">
             <w:r>
               <w:rPr>
                 <w:rStyle w:val="Lienhypertexte"/>
@@ -2708,7 +2708,7 @@
                 <w:noProof/>
                 <w:webHidden/>
               </w:rPr>
-              <w:instrText xml:space="preserve"> PAGEREF _Toc1992281 \h </w:instrText>
+              <w:instrText xml:space="preserve"> PAGEREF _Toc2008144 \h </w:instrText>
             </w:r>
             <w:r>
               <w:rPr>
@@ -2728,7 +2728,7 @@
                 <w:noProof/>
                 <w:webHidden/>
               </w:rPr>
-              <w:t>18</w:t>
+              <w:t>19</w:t>
             </w:r>
             <w:r>
               <w:rPr>
@@ -2750,7 +2750,7 @@
               <w:noProof/>
             </w:rPr>
           </w:pPr>
-          <w:hyperlink w:anchor="_Toc1992282" w:history="1">
+          <w:hyperlink w:anchor="_Toc2008145" w:history="1">
             <w:r>
               <w:rPr>
                 <w:rStyle w:val="Lienhypertexte"/>
@@ -2777,7 +2777,7 @@
                 <w:noProof/>
                 <w:webHidden/>
               </w:rPr>
-              <w:instrText xml:space="preserve"> PAGEREF _Toc1992282 \h </w:instrText>
+              <w:instrText xml:space="preserve"> PAGEREF _Toc2008145 \h </w:instrText>
             </w:r>
             <w:r>
               <w:rPr>
@@ -2797,7 +2797,7 @@
                 <w:noProof/>
                 <w:webHidden/>
               </w:rPr>
-              <w:t>18</w:t>
+              <w:t>20</w:t>
             </w:r>
             <w:r>
               <w:rPr>
@@ -2819,7 +2819,7 @@
               <w:noProof/>
             </w:rPr>
           </w:pPr>
-          <w:hyperlink w:anchor="_Toc1992283" w:history="1">
+          <w:hyperlink w:anchor="_Toc2008146" w:history="1">
             <w:r>
               <w:rPr>
                 <w:rStyle w:val="Lienhypertexte"/>
@@ -2846,7 +2846,7 @@
                 <w:noProof/>
                 <w:webHidden/>
               </w:rPr>
-              <w:instrText xml:space="preserve"> PAGEREF _Toc1992283 \h </w:instrText>
+              <w:instrText xml:space="preserve"> PAGEREF _Toc2008146 \h </w:instrText>
             </w:r>
             <w:r>
               <w:rPr>
@@ -2866,7 +2866,7 @@
                 <w:noProof/>
                 <w:webHidden/>
               </w:rPr>
-              <w:t>18</w:t>
+              <w:t>21</w:t>
             </w:r>
             <w:r>
               <w:rPr>
@@ -3001,7 +3001,7 @@
         <w:pStyle w:val="Titre1"/>
         <w:ind w:left="0" w:firstLine="0"/>
       </w:pPr>
-      <w:bookmarkStart w:id="0" w:name="_Toc1992261"/>
+      <w:bookmarkStart w:id="0" w:name="_Toc2008124"/>
       <w:r>
         <w:lastRenderedPageBreak/>
         <w:t>Liste des figures</w:t>
@@ -3629,6 +3629,41 @@
     <w:p>
       <w:pPr>
         <w:ind w:left="0" w:firstLine="0"/>
+        <w:rPr>
+          <w:sz w:val="20"/>
+          <w:szCs w:val="20"/>
+        </w:rPr>
+      </w:pPr>
+    </w:p>
+    <w:p>
+      <w:pPr>
+        <w:ind w:left="0" w:firstLine="0"/>
+        <w:rPr>
+          <w:sz w:val="20"/>
+          <w:szCs w:val="20"/>
+        </w:rPr>
+      </w:pPr>
+    </w:p>
+    <w:p>
+      <w:pPr>
+        <w:ind w:left="0" w:firstLine="0"/>
+        <w:jc w:val="center"/>
+        <w:rPr>
+          <w:sz w:val="20"/>
+          <w:szCs w:val="20"/>
+        </w:rPr>
+      </w:pPr>
+      <w:r>
+        <w:rPr>
+          <w:sz w:val="20"/>
+          <w:szCs w:val="20"/>
+        </w:rPr>
+        <w:t>Figure 6 : Schéma de code de l’opérateur division</w:t>
+      </w:r>
+    </w:p>
+    <w:p>
+      <w:pPr>
+        <w:ind w:left="0" w:firstLine="0"/>
         <w:jc w:val="center"/>
         <w:rPr>
           <w:sz w:val="20"/>
@@ -3642,6 +3677,7 @@
           <w:szCs w:val="20"/>
           <w:lang w:eastAsia="fr-FR"/>
         </w:rPr>
+        <w:lastRenderedPageBreak/>
         <w:drawing>
           <wp:inline distT="0" distB="0" distL="0" distR="0">
             <wp:extent cx="5760720" cy="2491740"/>
@@ -3725,7 +3761,6 @@
           <w:szCs w:val="20"/>
           <w:lang w:eastAsia="fr-FR"/>
         </w:rPr>
-        <w:lastRenderedPageBreak/>
         <w:drawing>
           <wp:inline distT="0" distB="0" distL="0" distR="0">
             <wp:extent cx="5760720" cy="3534410"/>
@@ -3812,16 +3847,56 @@
           <w:szCs w:val="20"/>
         </w:rPr>
       </w:pPr>
-    </w:p>
-    <w:p>
-      <w:pPr>
-        <w:ind w:left="0" w:firstLine="0"/>
-        <w:jc w:val="center"/>
-        <w:rPr>
+      <w:r>
+        <w:rPr>
+          <w:noProof/>
           <w:sz w:val="20"/>
           <w:szCs w:val="20"/>
-        </w:rPr>
-      </w:pPr>
+          <w:lang w:eastAsia="fr-FR"/>
+        </w:rPr>
+        <w:lastRenderedPageBreak/>
+        <w:drawing>
+          <wp:inline distT="0" distB="0" distL="0" distR="0">
+            <wp:extent cx="5760720" cy="4565650"/>
+            <wp:effectExtent l="0" t="0" r="0" b="6350"/>
+            <wp:docPr id="12" name="Image 12"/>
+            <wp:cNvGraphicFramePr>
+              <a:graphicFrameLocks xmlns:a="http://schemas.openxmlformats.org/drawingml/2006/main" noChangeAspect="1"/>
+            </wp:cNvGraphicFramePr>
+            <a:graphic xmlns:a="http://schemas.openxmlformats.org/drawingml/2006/main">
+              <a:graphicData uri="http://schemas.openxmlformats.org/drawingml/2006/picture">
+                <pic:pic xmlns:pic="http://schemas.openxmlformats.org/drawingml/2006/picture">
+                  <pic:nvPicPr>
+                    <pic:cNvPr id="12" name="sar_Relation.png"/>
+                    <pic:cNvPicPr/>
+                  </pic:nvPicPr>
+                  <pic:blipFill>
+                    <a:blip r:embed="rId17">
+                      <a:extLst>
+                        <a:ext uri="{28A0092B-C50C-407E-A947-70E740481C1C}">
+                          <a14:useLocalDpi xmlns:a14="http://schemas.microsoft.com/office/drawing/2010/main" val="0"/>
+                        </a:ext>
+                      </a:extLst>
+                    </a:blip>
+                    <a:stretch>
+                      <a:fillRect/>
+                    </a:stretch>
+                  </pic:blipFill>
+                  <pic:spPr>
+                    <a:xfrm>
+                      <a:off x="0" y="0"/>
+                      <a:ext cx="5760720" cy="4565650"/>
+                    </a:xfrm>
+                    <a:prstGeom prst="rect">
+                      <a:avLst/>
+                    </a:prstGeom>
+                  </pic:spPr>
+                </pic:pic>
+              </a:graphicData>
+            </a:graphic>
+          </wp:inline>
+        </w:drawing>
+      </w:r>
     </w:p>
     <w:p>
       <w:pPr>
@@ -3832,16 +3907,13 @@
           <w:szCs w:val="20"/>
         </w:rPr>
       </w:pPr>
-    </w:p>
-    <w:p>
-      <w:pPr>
-        <w:ind w:left="0" w:firstLine="0"/>
-        <w:jc w:val="center"/>
+      <w:r>
         <w:rPr>
           <w:sz w:val="20"/>
           <w:szCs w:val="20"/>
         </w:rPr>
-      </w:pPr>
+        <w:t>Figure 9 : Classe d’une relation dans le modèle de donnée de l’application SAR</w:t>
+      </w:r>
     </w:p>
     <w:p>
       <w:pPr>
@@ -3875,11 +3947,212 @@
     </w:p>
     <w:p>
       <w:pPr>
+        <w:ind w:left="0" w:firstLine="0"/>
+        <w:jc w:val="center"/>
+        <w:rPr>
+          <w:sz w:val="20"/>
+          <w:szCs w:val="20"/>
+        </w:rPr>
+      </w:pPr>
+    </w:p>
+    <w:p>
+      <w:pPr>
+        <w:ind w:left="0" w:firstLine="0"/>
+        <w:jc w:val="center"/>
+        <w:rPr>
+          <w:sz w:val="20"/>
+          <w:szCs w:val="20"/>
+        </w:rPr>
+      </w:pPr>
+    </w:p>
+    <w:p>
+      <w:pPr>
+        <w:ind w:left="0" w:firstLine="0"/>
+        <w:jc w:val="center"/>
+        <w:rPr>
+          <w:sz w:val="20"/>
+          <w:szCs w:val="20"/>
+        </w:rPr>
+      </w:pPr>
+    </w:p>
+    <w:p>
+      <w:pPr>
+        <w:ind w:left="0" w:firstLine="0"/>
+        <w:jc w:val="center"/>
+        <w:rPr>
+          <w:sz w:val="20"/>
+          <w:szCs w:val="20"/>
+        </w:rPr>
+      </w:pPr>
+    </w:p>
+    <w:p>
+      <w:pPr>
+        <w:ind w:left="0" w:firstLine="0"/>
+        <w:jc w:val="center"/>
+        <w:rPr>
+          <w:sz w:val="20"/>
+          <w:szCs w:val="20"/>
+        </w:rPr>
+      </w:pPr>
+    </w:p>
+    <w:p>
+      <w:pPr>
+        <w:ind w:left="0" w:firstLine="0"/>
+        <w:jc w:val="center"/>
+        <w:rPr>
+          <w:sz w:val="20"/>
+          <w:szCs w:val="20"/>
+        </w:rPr>
+      </w:pPr>
+    </w:p>
+    <w:p>
+      <w:pPr>
+        <w:ind w:left="0" w:firstLine="0"/>
+        <w:jc w:val="center"/>
+        <w:rPr>
+          <w:sz w:val="20"/>
+          <w:szCs w:val="20"/>
+        </w:rPr>
+      </w:pPr>
+    </w:p>
+    <w:p>
+      <w:pPr>
+        <w:ind w:left="0" w:firstLine="0"/>
+        <w:jc w:val="center"/>
+        <w:rPr>
+          <w:sz w:val="20"/>
+          <w:szCs w:val="20"/>
+        </w:rPr>
+      </w:pPr>
+    </w:p>
+    <w:p>
+      <w:pPr>
+        <w:ind w:left="0" w:firstLine="0"/>
+        <w:jc w:val="center"/>
+        <w:rPr>
+          <w:sz w:val="20"/>
+          <w:szCs w:val="20"/>
+        </w:rPr>
+      </w:pPr>
+    </w:p>
+    <w:p>
+      <w:pPr>
+        <w:ind w:left="0" w:firstLine="0"/>
+        <w:jc w:val="center"/>
+        <w:rPr>
+          <w:sz w:val="20"/>
+          <w:szCs w:val="20"/>
+        </w:rPr>
+      </w:pPr>
+    </w:p>
+    <w:p>
+      <w:pPr>
+        <w:ind w:left="0" w:firstLine="0"/>
+        <w:jc w:val="center"/>
+        <w:rPr>
+          <w:sz w:val="20"/>
+          <w:szCs w:val="20"/>
+        </w:rPr>
+      </w:pPr>
+    </w:p>
+    <w:p>
+      <w:pPr>
+        <w:ind w:left="0" w:firstLine="0"/>
+        <w:jc w:val="center"/>
+        <w:rPr>
+          <w:sz w:val="20"/>
+          <w:szCs w:val="20"/>
+        </w:rPr>
+      </w:pPr>
+    </w:p>
+    <w:p>
+      <w:pPr>
+        <w:ind w:left="0" w:firstLine="0"/>
+        <w:jc w:val="center"/>
+        <w:rPr>
+          <w:sz w:val="20"/>
+          <w:szCs w:val="20"/>
+        </w:rPr>
+      </w:pPr>
+    </w:p>
+    <w:p>
+      <w:pPr>
+        <w:ind w:left="0" w:firstLine="0"/>
+        <w:jc w:val="center"/>
+        <w:rPr>
+          <w:sz w:val="20"/>
+          <w:szCs w:val="20"/>
+        </w:rPr>
+      </w:pPr>
+    </w:p>
+    <w:p>
+      <w:pPr>
+        <w:ind w:left="0" w:firstLine="0"/>
+        <w:jc w:val="center"/>
+        <w:rPr>
+          <w:sz w:val="20"/>
+          <w:szCs w:val="20"/>
+        </w:rPr>
+      </w:pPr>
+    </w:p>
+    <w:p>
+      <w:pPr>
+        <w:ind w:left="0" w:firstLine="0"/>
+        <w:jc w:val="center"/>
+        <w:rPr>
+          <w:sz w:val="20"/>
+          <w:szCs w:val="20"/>
+        </w:rPr>
+      </w:pPr>
+    </w:p>
+    <w:p>
+      <w:pPr>
+        <w:ind w:left="0" w:firstLine="0"/>
+        <w:jc w:val="center"/>
+        <w:rPr>
+          <w:sz w:val="20"/>
+          <w:szCs w:val="20"/>
+        </w:rPr>
+      </w:pPr>
+    </w:p>
+    <w:p>
+      <w:pPr>
+        <w:ind w:left="0" w:firstLine="0"/>
+        <w:jc w:val="center"/>
+        <w:rPr>
+          <w:sz w:val="20"/>
+          <w:szCs w:val="20"/>
+        </w:rPr>
+      </w:pPr>
+    </w:p>
+    <w:p>
+      <w:pPr>
+        <w:ind w:left="0" w:firstLine="0"/>
+        <w:jc w:val="center"/>
+        <w:rPr>
+          <w:sz w:val="20"/>
+          <w:szCs w:val="20"/>
+        </w:rPr>
+      </w:pPr>
+    </w:p>
+    <w:p>
+      <w:pPr>
+        <w:ind w:left="0" w:firstLine="0"/>
+        <w:jc w:val="center"/>
+        <w:rPr>
+          <w:sz w:val="20"/>
+          <w:szCs w:val="20"/>
+        </w:rPr>
+      </w:pPr>
+    </w:p>
+    <w:p>
+      <w:pPr>
         <w:pStyle w:val="Titre1"/>
         <w:ind w:left="0" w:firstLine="0"/>
       </w:pPr>
-      <w:bookmarkStart w:id="1" w:name="_Toc1992262"/>
-      <w:r>
+      <w:bookmarkStart w:id="1" w:name="_Toc2008125"/>
+      <w:r>
+        <w:lastRenderedPageBreak/>
         <w:t>Liste des tableaux</w:t>
       </w:r>
       <w:bookmarkEnd w:id="1"/>
@@ -3904,138 +4177,11 @@
     </w:p>
     <w:p>
       <w:pPr>
-        <w:ind w:left="0" w:firstLine="0"/>
-        <w:rPr>
-          <w:sz w:val="24"/>
-          <w:szCs w:val="24"/>
-        </w:rPr>
-      </w:pPr>
-    </w:p>
-    <w:p>
-      <w:pPr>
-        <w:ind w:left="0" w:firstLine="0"/>
-        <w:rPr>
-          <w:sz w:val="24"/>
-          <w:szCs w:val="24"/>
-        </w:rPr>
-      </w:pPr>
-    </w:p>
-    <w:p>
-      <w:pPr>
-        <w:ind w:left="0" w:firstLine="0"/>
-        <w:rPr>
-          <w:sz w:val="24"/>
-          <w:szCs w:val="24"/>
-        </w:rPr>
-      </w:pPr>
-    </w:p>
-    <w:p>
-      <w:pPr>
-        <w:ind w:left="0" w:firstLine="0"/>
-        <w:rPr>
-          <w:sz w:val="24"/>
-          <w:szCs w:val="24"/>
-        </w:rPr>
-      </w:pPr>
-    </w:p>
-    <w:p>
-      <w:pPr>
-        <w:ind w:left="0" w:firstLine="0"/>
-        <w:rPr>
-          <w:sz w:val="24"/>
-          <w:szCs w:val="24"/>
-        </w:rPr>
-      </w:pPr>
-    </w:p>
-    <w:p>
-      <w:pPr>
-        <w:ind w:left="0" w:firstLine="0"/>
-        <w:rPr>
-          <w:sz w:val="24"/>
-          <w:szCs w:val="24"/>
-        </w:rPr>
-      </w:pPr>
-    </w:p>
-    <w:p>
-      <w:pPr>
-        <w:ind w:left="0" w:firstLine="0"/>
-        <w:rPr>
-          <w:sz w:val="24"/>
-          <w:szCs w:val="24"/>
-        </w:rPr>
-      </w:pPr>
-    </w:p>
-    <w:p>
-      <w:pPr>
-        <w:ind w:left="0" w:firstLine="0"/>
-        <w:rPr>
-          <w:sz w:val="24"/>
-          <w:szCs w:val="24"/>
-        </w:rPr>
-      </w:pPr>
-    </w:p>
-    <w:p>
-      <w:pPr>
-        <w:ind w:left="0" w:firstLine="0"/>
-        <w:rPr>
-          <w:sz w:val="24"/>
-          <w:szCs w:val="24"/>
-        </w:rPr>
-      </w:pPr>
-    </w:p>
-    <w:p>
-      <w:pPr>
-        <w:ind w:left="0" w:firstLine="0"/>
-        <w:rPr>
-          <w:sz w:val="24"/>
-          <w:szCs w:val="24"/>
-        </w:rPr>
-      </w:pPr>
-    </w:p>
-    <w:p>
-      <w:pPr>
-        <w:ind w:left="0" w:firstLine="0"/>
-        <w:rPr>
-          <w:sz w:val="24"/>
-          <w:szCs w:val="24"/>
-        </w:rPr>
-      </w:pPr>
-    </w:p>
-    <w:p>
-      <w:pPr>
-        <w:ind w:left="0" w:firstLine="0"/>
-        <w:rPr>
-          <w:sz w:val="24"/>
-          <w:szCs w:val="24"/>
-        </w:rPr>
-      </w:pPr>
-    </w:p>
-    <w:p>
-      <w:pPr>
-        <w:ind w:left="0" w:firstLine="0"/>
-        <w:rPr>
-          <w:sz w:val="24"/>
-          <w:szCs w:val="24"/>
-        </w:rPr>
-      </w:pPr>
-    </w:p>
-    <w:p>
-      <w:pPr>
-        <w:ind w:left="0" w:firstLine="0"/>
-        <w:rPr>
-          <w:sz w:val="24"/>
-          <w:szCs w:val="24"/>
-        </w:rPr>
-      </w:pPr>
-    </w:p>
-    <w:p>
-      <w:pPr>
         <w:pStyle w:val="Titre1"/>
         <w:ind w:left="0" w:firstLine="0"/>
       </w:pPr>
-      <w:bookmarkStart w:id="2" w:name="_Toc1992263"/>
-      <w:r>
-        <w:lastRenderedPageBreak/>
+      <w:bookmarkStart w:id="2" w:name="_Toc2008126"/>
+      <w:r>
         <w:t>Glossaire</w:t>
       </w:r>
       <w:bookmarkEnd w:id="2"/>
@@ -4658,55 +4804,10 @@
     </w:p>
     <w:p>
       <w:pPr>
-        <w:ind w:left="0" w:firstLine="0"/>
-        <w:rPr>
-          <w:sz w:val="24"/>
-          <w:szCs w:val="24"/>
-        </w:rPr>
-      </w:pPr>
-    </w:p>
-    <w:p>
-      <w:pPr>
-        <w:ind w:left="0" w:firstLine="0"/>
-        <w:rPr>
-          <w:sz w:val="24"/>
-          <w:szCs w:val="24"/>
-        </w:rPr>
-      </w:pPr>
-    </w:p>
-    <w:p>
-      <w:pPr>
-        <w:ind w:left="0" w:firstLine="0"/>
-        <w:rPr>
-          <w:sz w:val="24"/>
-          <w:szCs w:val="24"/>
-        </w:rPr>
-      </w:pPr>
-    </w:p>
-    <w:p>
-      <w:pPr>
-        <w:ind w:left="0" w:firstLine="0"/>
-        <w:rPr>
-          <w:sz w:val="24"/>
-          <w:szCs w:val="24"/>
-        </w:rPr>
-      </w:pPr>
-    </w:p>
-    <w:p>
-      <w:pPr>
-        <w:ind w:left="0" w:firstLine="0"/>
-        <w:rPr>
-          <w:sz w:val="24"/>
-          <w:szCs w:val="24"/>
-        </w:rPr>
-      </w:pPr>
-    </w:p>
-    <w:p>
-      <w:pPr>
         <w:pStyle w:val="Titre1"/>
         <w:ind w:left="0" w:firstLine="0"/>
       </w:pPr>
-      <w:bookmarkStart w:id="3" w:name="_Toc1992264"/>
+      <w:bookmarkStart w:id="3" w:name="_Toc2008127"/>
       <w:r>
         <w:lastRenderedPageBreak/>
         <w:t>Introduction</w:t>
@@ -5107,7 +5208,7 @@
           <w:numId w:val="1"/>
         </w:numPr>
       </w:pPr>
-      <w:bookmarkStart w:id="4" w:name="_Toc1992265"/>
+      <w:bookmarkStart w:id="4" w:name="_Toc2008128"/>
       <w:r>
         <w:lastRenderedPageBreak/>
         <w:t>Présentation de l’algèbre relationnelle</w:t>
@@ -5126,7 +5227,23 @@
           <w:sz w:val="24"/>
           <w:szCs w:val="24"/>
         </w:rPr>
-        <w:t xml:space="preserve">La théorie relationnelle a été proposé pour la première fois par Edgar Frank Codd, dans l’article : </w:t>
+        <w:t xml:space="preserve">La théorie relationnelle a été proposé pour la première fois par Edgar Frank </w:t>
+      </w:r>
+      <w:proofErr w:type="spellStart"/>
+      <w:r>
+        <w:rPr>
+          <w:sz w:val="24"/>
+          <w:szCs w:val="24"/>
+        </w:rPr>
+        <w:t>Codd</w:t>
+      </w:r>
+      <w:proofErr w:type="spellEnd"/>
+      <w:r>
+        <w:rPr>
+          <w:sz w:val="24"/>
+          <w:szCs w:val="24"/>
+        </w:rPr>
+        <w:t xml:space="preserve">, dans l’article : </w:t>
       </w:r>
       <w:r>
         <w:rPr>
@@ -5134,7 +5251,43 @@
           <w:sz w:val="24"/>
           <w:szCs w:val="24"/>
         </w:rPr>
-        <w:t>A relational Model of Data for Large Shared Data Banks</w:t>
+        <w:t xml:space="preserve">A </w:t>
+      </w:r>
+      <w:proofErr w:type="spellStart"/>
+      <w:r>
+        <w:rPr>
+          <w:i/>
+          <w:sz w:val="24"/>
+          <w:szCs w:val="24"/>
+        </w:rPr>
+        <w:t>relational</w:t>
+      </w:r>
+      <w:proofErr w:type="spellEnd"/>
+      <w:r>
+        <w:rPr>
+          <w:i/>
+          <w:sz w:val="24"/>
+          <w:szCs w:val="24"/>
+        </w:rPr>
+        <w:t xml:space="preserve"> Model of Data for Large </w:t>
+      </w:r>
+      <w:proofErr w:type="spellStart"/>
+      <w:r>
+        <w:rPr>
+          <w:i/>
+          <w:sz w:val="24"/>
+          <w:szCs w:val="24"/>
+        </w:rPr>
+        <w:t>Shared</w:t>
+      </w:r>
+      <w:proofErr w:type="spellEnd"/>
+      <w:r>
+        <w:rPr>
+          <w:i/>
+          <w:sz w:val="24"/>
+          <w:szCs w:val="24"/>
+        </w:rPr>
+        <w:t xml:space="preserve"> Data Banks</w:t>
       </w:r>
       <w:r>
         <w:rPr>
@@ -5304,7 +5457,7 @@
           <w:numId w:val="1"/>
         </w:numPr>
       </w:pPr>
-      <w:bookmarkStart w:id="5" w:name="_Toc1992266"/>
+      <w:bookmarkStart w:id="5" w:name="_Toc2008129"/>
       <w:r>
         <w:lastRenderedPageBreak/>
         <w:t>Etude du projet</w:t>
@@ -5346,7 +5499,7 @@
           <w:numId w:val="2"/>
         </w:numPr>
       </w:pPr>
-      <w:bookmarkStart w:id="6" w:name="_Toc1992267"/>
+      <w:bookmarkStart w:id="6" w:name="_Toc2008130"/>
       <w:r>
         <w:t xml:space="preserve">Contraintes </w:t>
       </w:r>
@@ -5763,7 +5916,7 @@
           <w:numId w:val="2"/>
         </w:numPr>
       </w:pPr>
-      <w:bookmarkStart w:id="7" w:name="_Toc1992268"/>
+      <w:bookmarkStart w:id="7" w:name="_Toc2008131"/>
       <w:r>
         <w:t>Gestion des tâches</w:t>
       </w:r>
@@ -6171,7 +6324,7 @@
           <w:numId w:val="2"/>
         </w:numPr>
       </w:pPr>
-      <w:bookmarkStart w:id="8" w:name="_Toc1992269"/>
+      <w:bookmarkStart w:id="8" w:name="_Toc2008132"/>
       <w:r>
         <w:t>Diagramme de classe</w:t>
       </w:r>
@@ -6179,17 +6332,72 @@
     </w:p>
     <w:p/>
     <w:p>
-      <w:r>
+      <w:pPr>
+        <w:rPr>
+          <w:sz w:val="24"/>
+          <w:szCs w:val="24"/>
+        </w:rPr>
+      </w:pPr>
+      <w:r>
+        <w:rPr>
+          <w:sz w:val="24"/>
+          <w:szCs w:val="24"/>
+        </w:rPr>
         <w:t>Au travers de notre cursus universitaire, nous avons à de nombreuses reprises étudiés comment stocker des informations. C’est pourquoi, nous proposons ce modèle</w:t>
       </w:r>
       <w:r>
         <w:rPr>
           <w:rStyle w:val="Appelnotedebasdep"/>
+          <w:sz w:val="24"/>
+          <w:szCs w:val="24"/>
         </w:rPr>
         <w:footnoteReference w:id="6"/>
       </w:r>
       <w:r>
+        <w:rPr>
+          <w:sz w:val="24"/>
+          <w:szCs w:val="24"/>
+        </w:rPr>
         <w:t xml:space="preserve"> pour nos relations.</w:t>
+      </w:r>
+    </w:p>
+    <w:p>
+      <w:pPr>
+        <w:rPr>
+          <w:sz w:val="24"/>
+          <w:szCs w:val="24"/>
+        </w:rPr>
+      </w:pPr>
+    </w:p>
+    <w:p>
+      <w:r>
+        <w:t xml:space="preserve">Au fil du projet, notre modèle a beaucoup évolué. Tout d’abord, </w:t>
+      </w:r>
+      <w:r>
+        <w:t>une relation se définit avec un entête et un contenu rempli en fonction de cette entête. Pour modéliser l’entête, nous avons un objet dynamique avec une clé et une valeur pour le premier attribut de l’entête de base pour chaque relation. Cet objet étant dynamique, grandit dès que l’utilisateur ajoute une colonne à la relation. Si l’utilisateur ajoute C colonne à sa relation, l’objet modélisant l’entêt</w:t>
+      </w:r>
+      <w:r>
+        <w:t>e aura donc C</w:t>
+      </w:r>
+      <w:r>
+        <w:rPr>
+          <w:rStyle w:val="Appelnotedebasdep"/>
+        </w:rPr>
+        <w:footnoteReference w:id="7"/>
+      </w:r>
+      <w:r>
+        <w:t xml:space="preserve"> clé avec valeur. Chaque clé a pour nom </w:t>
+      </w:r>
+      <w:r>
+        <w:t xml:space="preserve">« E » concaténé à l’indice de l’indice de la colonne. Prenons un exemple, si la clé est « E5 » avec pour attribut cette clé et la colonne d’indice 5. Dans cette relation, il y aura six colonnes puisque </w:t>
+      </w:r>
+      <w:bookmarkStart w:id="9" w:name="_GoBack"/>
+      <w:bookmarkEnd w:id="9"/>
+      <w:r>
+        <w:t>le premier indice</w:t>
+      </w:r>
+      <w:r>
+        <w:t xml:space="preserve"> est 0.</w:t>
       </w:r>
     </w:p>
     <w:p/>
@@ -6203,11 +6411,11 @@
           <w:numId w:val="1"/>
         </w:numPr>
       </w:pPr>
-      <w:bookmarkStart w:id="9" w:name="_Toc1992270"/>
+      <w:bookmarkStart w:id="10" w:name="_Toc2008133"/>
       <w:r>
         <w:t>Développement de l’application web</w:t>
       </w:r>
-      <w:bookmarkEnd w:id="9"/>
+      <w:bookmarkEnd w:id="10"/>
     </w:p>
     <w:p/>
     <w:p>
@@ -6218,11 +6426,11 @@
           <w:numId w:val="6"/>
         </w:numPr>
       </w:pPr>
-      <w:bookmarkStart w:id="10" w:name="_Toc1992271"/>
+      <w:bookmarkStart w:id="11" w:name="_Toc2008134"/>
       <w:r>
         <w:t>Différentes phases du projet</w:t>
       </w:r>
-      <w:bookmarkEnd w:id="10"/>
+      <w:bookmarkEnd w:id="11"/>
     </w:p>
     <w:p/>
     <w:p>
@@ -6250,11 +6458,11 @@
       <w:pPr>
         <w:pStyle w:val="Titre3"/>
       </w:pPr>
-      <w:bookmarkStart w:id="11" w:name="_Toc1992272"/>
+      <w:bookmarkStart w:id="12" w:name="_Toc2008135"/>
       <w:r>
         <w:t>I.  Découverte &amp; apprentissage de JavaScript</w:t>
       </w:r>
-      <w:bookmarkEnd w:id="11"/>
+      <w:bookmarkEnd w:id="12"/>
     </w:p>
     <w:p>
       <w:r>
@@ -6274,7 +6482,21 @@
           <w:sz w:val="24"/>
           <w:szCs w:val="24"/>
         </w:rPr>
-        <w:t>Dans un premier temps, pour la plupart d’entre nous</w:t>
+        <w:t xml:space="preserve">Dans un premier </w:t>
+      </w:r>
+      <w:r>
+        <w:rPr>
+          <w:sz w:val="24"/>
+          <w:szCs w:val="24"/>
+        </w:rPr>
+        <w:t>lieu</w:t>
+      </w:r>
+      <w:r>
+        <w:rPr>
+          <w:sz w:val="24"/>
+          <w:szCs w:val="24"/>
+        </w:rPr>
+        <w:t>, pour la plupart d’entre nous</w:t>
       </w:r>
       <w:r>
         <w:rPr>
@@ -6372,7 +6594,15 @@
           <w:sz w:val="24"/>
           <w:szCs w:val="24"/>
         </w:rPr>
-        <w:t>de pouvoir tout rendre dynamique et tout modifié. C’est un outil intéressant. Mais on s’est aussi rendu compte de ses faiblesses, comme le fait que le langage soit non-typé.</w:t>
+        <w:t xml:space="preserve">de pouvoir tout rendre dynamique et tout modifié. C’est </w:t>
+      </w:r>
+      <w:r>
+        <w:rPr>
+          <w:sz w:val="24"/>
+          <w:szCs w:val="24"/>
+        </w:rPr>
+        <w:lastRenderedPageBreak/>
+        <w:t>un outil intéressant. Mais on s’est aussi rendu compte de ses faiblesses, comme le fait que le langage soit non-typé.</w:t>
       </w:r>
     </w:p>
     <w:p>
@@ -6429,8 +6659,21 @@
           <w:sz w:val="24"/>
           <w:szCs w:val="24"/>
         </w:rPr>
-        <w:lastRenderedPageBreak/>
-        <w:t>Dans un second temps, nous avons commencé à travailler sur un début de conception du site. On s’est posé toutes les questions que l’on peut se poser quand on débute un projet. Nous avons commencé à réfléchir sous quelle forme nous allions gérer nos tables, comment les concevoir dans notre modèle. On s’est aussi demandé à quoi le site allait ressembler, c’est-à-dire comment l’utilisateur devra utiliser le site et les systèmes de sécurité à mettre en place pour pas qu’il fasse tout ce qu’il veut. Une fois ces bases posées, on pouvait enfin commencer à développer des fonctionnalités.</w:t>
+        <w:t xml:space="preserve">Dans un second </w:t>
+      </w:r>
+      <w:r>
+        <w:rPr>
+          <w:sz w:val="24"/>
+          <w:szCs w:val="24"/>
+        </w:rPr>
+        <w:t>lieu</w:t>
+      </w:r>
+      <w:r>
+        <w:rPr>
+          <w:sz w:val="24"/>
+          <w:szCs w:val="24"/>
+        </w:rPr>
+        <w:t>, nous avons commencé à travailler sur un début de conception du site. On s’est posé toutes les questions que l’on peut se poser quand on débute un projet. Nous avons commencé à réfléchir sous quelle forme nous allions gérer nos tables, comment les concevoir dans notre modèle. On s’est aussi demandé à quoi le site allait ressembler, c’est-à-dire comment l’utilisateur devra utiliser le site et les systèmes de sécurité à mettre en place pour pas qu’il fasse tout ce qu’il veut. Une fois ces bases posées, on pouvait enfin commencer à développer des fonctionnalités.</w:t>
       </w:r>
     </w:p>
     <w:p/>
@@ -6441,11 +6684,11 @@
       <w:pPr>
         <w:pStyle w:val="Titre3"/>
       </w:pPr>
-      <w:bookmarkStart w:id="12" w:name="_Toc1992273"/>
+      <w:bookmarkStart w:id="13" w:name="_Toc2008136"/>
       <w:r>
         <w:t>II. Création des relations</w:t>
       </w:r>
-      <w:bookmarkEnd w:id="12"/>
+      <w:bookmarkEnd w:id="13"/>
     </w:p>
     <w:p/>
     <w:p>
@@ -6515,7 +6758,7 @@
           <w:sz w:val="24"/>
           <w:szCs w:val="24"/>
         </w:rPr>
-        <w:footnoteReference w:id="7"/>
+        <w:footnoteReference w:id="8"/>
       </w:r>
       <w:r>
         <w:rPr>
@@ -6547,7 +6790,14 @@
           <w:sz w:val="24"/>
           <w:szCs w:val="24"/>
         </w:rPr>
-        <w:t>Dans un second temps, il était spécifié de pouvoir sauvegarder toutes les relations présentent à l’</w:t>
+        <w:t>Ensuite</w:t>
+      </w:r>
+      <w:r>
+        <w:rPr>
+          <w:sz w:val="24"/>
+          <w:szCs w:val="24"/>
+        </w:rPr>
+        <w:t>, il était spécifié de pouvoir sauvegarder toutes les relations présentent à l’</w:t>
       </w:r>
       <w:r>
         <w:rPr>
@@ -6562,14 +6812,22 @@
           <w:sz w:val="24"/>
           <w:szCs w:val="24"/>
         </w:rPr>
-        <w:footnoteReference w:id="8"/>
-      </w:r>
-      <w:r>
-        <w:rPr>
-          <w:sz w:val="24"/>
-          <w:szCs w:val="24"/>
-        </w:rPr>
-        <w:t xml:space="preserve"> des navigateurs web. Cette espace permet de sauvegarder des données sans délai d’expiration. Via une fonction de sauvegarde et de rechargement, nous accédons très facilement à nos relations. Maintenant grâce à un système de gestion des données sauvegardés l’utilisateur peut enregistrer plusieurs modèles sur lesquels il travaillait. Il peut identifier chaque modèle avec un nom différent de ceux déjà enregistrer dans le localstorage. Le nom de modèle saisi par l’utilisateur est le nom de la clé pour pouvoir sauvegarder les données dans le localstorage, aucunes clés peuvent être égale à cause des risques de conflit, vérifier les données saisis et donc important. Egalement, le nom du modèle n’est pas totalement libre, l’utilisateur n’a pas le droit de mettre de blanc</w:t>
+        <w:footnoteReference w:id="9"/>
+      </w:r>
+      <w:r>
+        <w:rPr>
+          <w:sz w:val="24"/>
+          <w:szCs w:val="24"/>
+        </w:rPr>
+        <w:t xml:space="preserve"> des navigateurs web. Cette espace permet de sauvegarder des données sans délai d’expiration. Via une fonction de sauvegarde et de rechargement, nous accédons très facilement à nos relations. Maintenant </w:t>
+      </w:r>
+      <w:r>
+        <w:rPr>
+          <w:sz w:val="24"/>
+          <w:szCs w:val="24"/>
+        </w:rPr>
+        <w:lastRenderedPageBreak/>
+        <w:t>grâce à un système de gestion des données sauvegardés l’utilisateur peut enregistrer plusieurs modèles sur lesquels il travaillait. Il peut identifier chaque modèle avec un nom différent de ceux déjà enregistrer dans le localstorage. Le nom de modèle saisi par l’utilisateur est le nom de la clé pour pouvoir sauvegarder les données dans le localstorage, aucunes clés peuvent être égale à cause des risques de conflit, vérifier les données saisis et donc important. Egalement, le nom du modèle n’est pas totalement libre, l’utilisateur n’a pas le droit de mettre de blanc</w:t>
       </w:r>
       <w:r>
         <w:rPr>
@@ -6577,7 +6835,7 @@
           <w:sz w:val="24"/>
           <w:szCs w:val="24"/>
         </w:rPr>
-        <w:footnoteReference w:id="9"/>
+        <w:footnoteReference w:id="10"/>
       </w:r>
       <w:r>
         <w:rPr>
@@ -6606,7 +6864,7 @@
           <w:sz w:val="24"/>
           <w:szCs w:val="24"/>
         </w:rPr>
-        <w:footnoteReference w:id="10"/>
+        <w:footnoteReference w:id="11"/>
       </w:r>
       <w:r>
         <w:rPr>
@@ -6627,7 +6885,158 @@
           <w:sz w:val="24"/>
           <w:szCs w:val="24"/>
         </w:rPr>
-        <w:t xml:space="preserve"> nombre. </w:t>
+        <w:t xml:space="preserve"> nombre. Le nom doit forcément commencer par une ou plusieurs lettres et peut finir par un nombre. Evidemment, l’utilisateur n’a pas le droit de mettre un nom vide. Aussi, pour pouvoir sauvegarder toutes les relations de notre modèle, on prend toutes les tables avec toutes leurs propriétés et on les passe au format JSON. Cela permet de simplement compacter des objets JavaScript en utilisant la fonction JSON.stringify</w:t>
+      </w:r>
+      <w:r>
+        <w:rPr>
+          <w:rStyle w:val="Appelnotedebasdep"/>
+          <w:sz w:val="24"/>
+          <w:szCs w:val="24"/>
+        </w:rPr>
+        <w:footnoteReference w:id="12"/>
+      </w:r>
+      <w:r>
+        <w:rPr>
+          <w:sz w:val="24"/>
+          <w:szCs w:val="24"/>
+        </w:rPr>
+        <w:t xml:space="preserve"> pour sauvegarder et la fonction JSON.parse</w:t>
+      </w:r>
+      <w:r>
+        <w:rPr>
+          <w:rStyle w:val="Appelnotedebasdep"/>
+          <w:sz w:val="24"/>
+          <w:szCs w:val="24"/>
+        </w:rPr>
+        <w:footnoteReference w:id="13"/>
+      </w:r>
+      <w:r>
+        <w:rPr>
+          <w:sz w:val="24"/>
+          <w:szCs w:val="24"/>
+        </w:rPr>
+        <w:t xml:space="preserve"> pour rechargé et réafficher les relations souhaitées.</w:t>
+      </w:r>
+    </w:p>
+    <w:p>
+      <w:pPr>
+        <w:ind w:left="1416" w:firstLine="707"/>
+        <w:rPr>
+          <w:sz w:val="24"/>
+          <w:szCs w:val="24"/>
+        </w:rPr>
+      </w:pPr>
+    </w:p>
+    <w:p>
+      <w:pPr>
+        <w:ind w:left="1416" w:firstLine="707"/>
+        <w:rPr>
+          <w:sz w:val="24"/>
+          <w:szCs w:val="24"/>
+        </w:rPr>
+      </w:pPr>
+      <w:r>
+        <w:rPr>
+          <w:sz w:val="24"/>
+          <w:szCs w:val="24"/>
+        </w:rPr>
+        <w:t>A ce niveau-là, l’utilisateur peut donc créer des relations, en éditant l’entête et le contenu de celle-ci. Il peut également sauvegarder son travail et le recharger pour revenir plus tard et pouvoir poursuivre ses travaux.</w:t>
+      </w:r>
+    </w:p>
+    <w:p>
+      <w:pPr>
+        <w:ind w:left="0" w:firstLine="0"/>
+      </w:pPr>
+    </w:p>
+    <w:p>
+      <w:pPr>
+        <w:ind w:left="0" w:firstLine="0"/>
+      </w:pPr>
+    </w:p>
+    <w:p>
+      <w:pPr>
+        <w:ind w:left="0" w:firstLine="0"/>
+      </w:pPr>
+    </w:p>
+    <w:p>
+      <w:pPr>
+        <w:ind w:left="0" w:firstLine="0"/>
+      </w:pPr>
+    </w:p>
+    <w:p>
+      <w:pPr>
+        <w:pStyle w:val="Titre3"/>
+      </w:pPr>
+      <w:bookmarkStart w:id="14" w:name="_Toc2008137"/>
+      <w:r>
+        <w:t>III. Opérateurs de calculs simples</w:t>
+      </w:r>
+      <w:bookmarkEnd w:id="14"/>
+    </w:p>
+    <w:p/>
+    <w:p>
+      <w:pPr>
+        <w:ind w:left="1416" w:firstLine="2"/>
+        <w:rPr>
+          <w:sz w:val="24"/>
+          <w:szCs w:val="24"/>
+        </w:rPr>
+      </w:pPr>
+      <w:r>
+        <w:tab/>
+      </w:r>
+      <w:r>
+        <w:rPr>
+          <w:sz w:val="24"/>
+          <w:szCs w:val="24"/>
+        </w:rPr>
+        <w:t>L’utilisateur pouvant maintenant réaliser des relations et simuler des situations d’algèbre relationnelle, nous devions commencer à implémenter des opérateurs de calculs simples, notamment les opérateurs de la théorie des ensembles.</w:t>
+      </w:r>
+    </w:p>
+    <w:p>
+      <w:pPr>
+        <w:ind w:left="1416" w:firstLine="2"/>
+        <w:rPr>
+          <w:sz w:val="24"/>
+          <w:szCs w:val="24"/>
+        </w:rPr>
+      </w:pPr>
+      <w:r>
+        <w:rPr>
+          <w:sz w:val="24"/>
+          <w:szCs w:val="24"/>
+        </w:rPr>
+        <w:tab/>
+      </w:r>
+    </w:p>
+    <w:p>
+      <w:pPr>
+        <w:ind w:left="1416" w:firstLine="708"/>
+        <w:rPr>
+          <w:sz w:val="24"/>
+          <w:szCs w:val="24"/>
+        </w:rPr>
+      </w:pPr>
+      <w:r>
+        <w:rPr>
+          <w:sz w:val="24"/>
+          <w:szCs w:val="24"/>
+        </w:rPr>
+        <w:t xml:space="preserve">Dans un premier temps, </w:t>
+      </w:r>
+      <w:r>
+        <w:rPr>
+          <w:sz w:val="24"/>
+          <w:szCs w:val="24"/>
+        </w:rPr>
+        <w:t xml:space="preserve">nous avons décidé de commencer par implémenter ceux que l’on jugeait les plus simples. Nous avons donc développé l’union, l’intersection et la différence. Ces opérateurs nous ont parus simples car pour réaliser les calculs de ces opérateurs, nous devons juste comparer les lignes des relations choisis par l’utilisateur. </w:t>
+      </w:r>
+      <w:r>
+        <w:rPr>
+          <w:sz w:val="24"/>
+          <w:szCs w:val="24"/>
+        </w:rPr>
+        <w:t xml:space="preserve">Pour comparer les lignes, nous avons commencé par réaliser une fonction qui récupère la ligne courante de la relation et retourne celle-ci dans un tableau. Et, nous avons implémenter une double boucle qui parcourt toutes les lignes des deux relations avec une condition qui les comparent. Pour comparer les lignes, nous nous sommes simplifier la tâche en mettant chaque ligne au format JSON, cette astuce nous donne l’avantage de comparer deux chaines de caractères plutôt que de </w:t>
       </w:r>
       <w:r>
         <w:rPr>
@@ -6635,7 +7044,81 @@
           <w:szCs w:val="24"/>
         </w:rPr>
         <w:lastRenderedPageBreak/>
-        <w:t>Le nom doit forcément commencer par une ou plusieurs lettres et peut finir par un nombre. Evidemment, l’utilisateur n’a pas le droit de mettre un nom vide. Aussi, pour pouvoir sauvegarder toutes les relations de notre modèle, on prend toutes les tables avec toutes leurs propriétés et on les passe au format JSON. Cela permet de simplement compacter des objets JavaScript en utilisant la fonction JSON.stringify</w:t>
+        <w:t>comparer deux tableaux qui est plus lourd niveau implémentation et complexité.</w:t>
+      </w:r>
+      <w:r>
+        <w:rPr>
+          <w:sz w:val="24"/>
+          <w:szCs w:val="24"/>
+        </w:rPr>
+        <w:t xml:space="preserve"> En réalité, les trois foncti</w:t>
+      </w:r>
+      <w:r>
+        <w:rPr>
+          <w:sz w:val="24"/>
+          <w:szCs w:val="24"/>
+        </w:rPr>
+        <w:t>ons pour créer l’intersection, l’union et</w:t>
+      </w:r>
+      <w:r>
+        <w:rPr>
+          <w:sz w:val="24"/>
+          <w:szCs w:val="24"/>
+        </w:rPr>
+        <w:t xml:space="preserve"> la différence entre deux relations sont très similaire à une condition près. L’intersection prend les lignes en commun donc elle teste l’égalité entre les deux lignes des deux relations. Egalement, l’union prend toutes les lignes des deux relations sans prendre les doublons. Et la différence retire les lignes qui sont en commun dans les deux relations. Ces fonctions sont donc très proche l’une de l’autre.</w:t>
+      </w:r>
+    </w:p>
+    <w:p>
+      <w:pPr>
+        <w:ind w:left="1416" w:firstLine="2"/>
+        <w:rPr>
+          <w:sz w:val="24"/>
+          <w:szCs w:val="24"/>
+        </w:rPr>
+      </w:pPr>
+      <w:r>
+        <w:rPr>
+          <w:sz w:val="24"/>
+          <w:szCs w:val="24"/>
+        </w:rPr>
+        <w:tab/>
+      </w:r>
+    </w:p>
+    <w:p>
+      <w:pPr>
+        <w:ind w:left="1416" w:firstLine="708"/>
+        <w:rPr>
+          <w:sz w:val="24"/>
+          <w:szCs w:val="24"/>
+        </w:rPr>
+      </w:pPr>
+      <w:r>
+        <w:rPr>
+          <w:sz w:val="24"/>
+          <w:szCs w:val="24"/>
+        </w:rPr>
+        <w:t xml:space="preserve">Dans un second temps, il était temps de se concentrer sur les autres opérateurs simples, tel que le produit cartésien, la sélection et la projection. </w:t>
+      </w:r>
+      <w:r>
+        <w:rPr>
+          <w:sz w:val="24"/>
+          <w:szCs w:val="24"/>
+        </w:rPr>
+        <w:t>Le produit cartésien en algèbre relationnelle entre deux relations consiste à réaliser toutes les combinaisons possibles en</w:t>
+      </w:r>
+      <w:r>
+        <w:rPr>
+          <w:sz w:val="24"/>
+          <w:szCs w:val="24"/>
+        </w:rPr>
+        <w:t>tre</w:t>
+      </w:r>
+      <w:r>
+        <w:rPr>
+          <w:sz w:val="24"/>
+          <w:szCs w:val="24"/>
+        </w:rPr>
+        <w:t xml:space="preserve"> les t-uplets des deux relations. Pour implémenter ceci, on commence par déterminer la cardinalité</w:t>
       </w:r>
       <w:r>
         <w:rPr>
@@ -6643,87 +7126,58 @@
           <w:sz w:val="24"/>
           <w:szCs w:val="24"/>
         </w:rPr>
-        <w:footnoteReference w:id="11"/>
-      </w:r>
-      <w:r>
-        <w:rPr>
-          <w:sz w:val="24"/>
-          <w:szCs w:val="24"/>
-        </w:rPr>
-        <w:t xml:space="preserve"> pour sauvegarder et la fonction JSON.parse</w:t>
-      </w:r>
-      <w:r>
-        <w:rPr>
-          <w:rStyle w:val="Appelnotedebasdep"/>
-          <w:sz w:val="24"/>
-          <w:szCs w:val="24"/>
-        </w:rPr>
-        <w:footnoteReference w:id="12"/>
-      </w:r>
-      <w:r>
-        <w:rPr>
-          <w:sz w:val="24"/>
-          <w:szCs w:val="24"/>
-        </w:rPr>
-        <w:t xml:space="preserve"> pour rechargé et réafficher les relations souhaitées.</w:t>
-      </w:r>
-    </w:p>
-    <w:p>
-      <w:pPr>
-        <w:ind w:left="1416" w:firstLine="707"/>
-        <w:rPr>
-          <w:sz w:val="24"/>
-          <w:szCs w:val="24"/>
-        </w:rPr>
-      </w:pPr>
-    </w:p>
-    <w:p>
-      <w:pPr>
-        <w:ind w:left="1416" w:firstLine="707"/>
-        <w:rPr>
-          <w:sz w:val="24"/>
-          <w:szCs w:val="24"/>
-        </w:rPr>
-      </w:pPr>
-      <w:r>
-        <w:rPr>
-          <w:sz w:val="24"/>
-          <w:szCs w:val="24"/>
-        </w:rPr>
-        <w:t>A ce niveau-là, l’utilisateur peut donc créer des relations, en éditant l’entête et le contenu de celle-ci. Il peut également sauvegarder son travail et le recharger pour revenir plus tard et pouvoir poursuivre ses travaux.</w:t>
-      </w:r>
-    </w:p>
-    <w:p>
-      <w:pPr>
-        <w:ind w:left="0" w:firstLine="0"/>
-      </w:pPr>
-    </w:p>
-    <w:p>
-      <w:pPr>
-        <w:ind w:left="0" w:firstLine="0"/>
-      </w:pPr>
-    </w:p>
-    <w:p>
-      <w:pPr>
-        <w:ind w:left="0" w:firstLine="0"/>
-      </w:pPr>
-    </w:p>
-    <w:p>
-      <w:pPr>
-        <w:ind w:left="0" w:firstLine="0"/>
-      </w:pPr>
-    </w:p>
-    <w:p>
-      <w:pPr>
-        <w:pStyle w:val="Titre3"/>
-      </w:pPr>
-      <w:bookmarkStart w:id="13" w:name="_Toc1992274"/>
-      <w:r>
-        <w:t>III. Opérateurs de calculs simples</w:t>
-      </w:r>
-      <w:bookmarkEnd w:id="13"/>
-    </w:p>
-    <w:p/>
+        <w:footnoteReference w:id="14"/>
+      </w:r>
+      <w:r>
+        <w:rPr>
+          <w:sz w:val="24"/>
+          <w:szCs w:val="24"/>
+        </w:rPr>
+        <w:t xml:space="preserve"> </w:t>
+      </w:r>
+      <w:r>
+        <w:rPr>
+          <w:sz w:val="24"/>
+          <w:szCs w:val="24"/>
+        </w:rPr>
+        <w:t xml:space="preserve">des deux relations. Ensuite, on réalise deux boucles imbriqués l’une dans l’autre </w:t>
+      </w:r>
+      <w:r>
+        <w:rPr>
+          <w:sz w:val="24"/>
+          <w:szCs w:val="24"/>
+        </w:rPr>
+        <w:t>avec un nombre de tour de la cardinalité des relations respectives et on concatène chaque ligne de la première relation avec tou</w:t>
+      </w:r>
+      <w:r>
+        <w:rPr>
+          <w:sz w:val="24"/>
+          <w:szCs w:val="24"/>
+        </w:rPr>
+        <w:t>te</w:t>
+      </w:r>
+      <w:r>
+        <w:rPr>
+          <w:sz w:val="24"/>
+          <w:szCs w:val="24"/>
+        </w:rPr>
+        <w:t xml:space="preserve"> celles de la seconde relation. </w:t>
+      </w:r>
+      <w:r>
+        <w:rPr>
+          <w:sz w:val="24"/>
+          <w:szCs w:val="24"/>
+        </w:rPr>
+        <w:t xml:space="preserve">Et, on obtient simplement, le produit cartésien de nos deux relations. </w:t>
+      </w:r>
+      <w:r>
+        <w:rPr>
+          <w:sz w:val="24"/>
+          <w:szCs w:val="24"/>
+        </w:rPr>
+        <w:t>Par ailleurs, la projection consiste juste à sélectionner les attributs d’une relation choisi par l’utilisateur. On reçoit un tableau contenant les attributs à garder dans la fonction projection et on parcourt les colonnes de la relation pour créer la nouvelle relation et l’afficher.</w:t>
+      </w:r>
+    </w:p>
     <w:p>
       <w:pPr>
         <w:ind w:left="1416" w:firstLine="2"/>
@@ -6732,217 +7186,21 @@
           <w:szCs w:val="24"/>
         </w:rPr>
       </w:pPr>
-      <w:r>
-        <w:tab/>
-      </w:r>
-      <w:r>
-        <w:rPr>
-          <w:sz w:val="24"/>
-          <w:szCs w:val="24"/>
-        </w:rPr>
-        <w:t>L’utilisateur pouvant maintenant réaliser des relations et simuler des situations d’algèbre relationnelle, nous devions commencer à implémenter des opérateurs de calculs simples, notamment les opérateurs de la théorie des ensembles.</w:t>
-      </w:r>
     </w:p>
     <w:p>
       <w:pPr>
         <w:ind w:left="1416" w:firstLine="2"/>
-        <w:rPr>
-          <w:sz w:val="24"/>
-          <w:szCs w:val="24"/>
-        </w:rPr>
-      </w:pPr>
-      <w:r>
-        <w:rPr>
-          <w:sz w:val="24"/>
-          <w:szCs w:val="24"/>
-        </w:rPr>
-        <w:tab/>
-      </w:r>
-    </w:p>
-    <w:p>
-      <w:pPr>
-        <w:ind w:left="1416" w:firstLine="708"/>
-        <w:rPr>
-          <w:sz w:val="24"/>
-          <w:szCs w:val="24"/>
-        </w:rPr>
-      </w:pPr>
-      <w:r>
-        <w:rPr>
-          <w:sz w:val="24"/>
-          <w:szCs w:val="24"/>
-        </w:rPr>
-        <w:t xml:space="preserve">Dans un premier temps, </w:t>
-      </w:r>
-      <w:r>
-        <w:rPr>
-          <w:sz w:val="24"/>
-          <w:szCs w:val="24"/>
-        </w:rPr>
-        <w:t xml:space="preserve">nous avons décidé de commencer par implémenter ceux que l’on jugeait les plus simples. Nous avons donc développé l’union, l’intersection et la différence. Ces opérateurs nous ont parus simples car pour réaliser les calculs de ces opérateurs, nous devons juste comparer les lignes des relations choisis par l’utilisateur. </w:t>
-      </w:r>
-      <w:r>
-        <w:rPr>
-          <w:sz w:val="24"/>
-          <w:szCs w:val="24"/>
-        </w:rPr>
-        <w:t>Pour comparer les lignes, nous avons commencé par réaliser une fonction qui récupère la ligne courante de la relation et retourne celle-ci dans un tableau. Et, nous avons implémenter une double boucle qui parcourt toutes les lignes des deux relations avec une condition qui les comparent. Pour comparer les lignes, nous nous sommes simplifier la tâche en mettant chaque ligne au format JSON, cette astuce nous donne l’avantage de comparer deux chaines de caractères plutôt que de comparer deux tableaux qui est plus lourd niveau implémentation et complexité.</w:t>
-      </w:r>
-      <w:r>
-        <w:rPr>
-          <w:sz w:val="24"/>
-          <w:szCs w:val="24"/>
-        </w:rPr>
-        <w:t xml:space="preserve"> En réalité, les trois foncti</w:t>
-      </w:r>
-      <w:r>
-        <w:rPr>
-          <w:sz w:val="24"/>
-          <w:szCs w:val="24"/>
-        </w:rPr>
-        <w:t>ons pour créer l’intersection, l’union et</w:t>
-      </w:r>
-      <w:r>
-        <w:rPr>
-          <w:sz w:val="24"/>
-          <w:szCs w:val="24"/>
-        </w:rPr>
-        <w:t xml:space="preserve"> la différence entre deux relations sont très similaire à une condition près. L’intersection prend les lignes en commun donc elle teste l’égalité entre les deux lignes des deux relations. Egalement, l’union prend toutes les lignes des deux relations sans prendre les doublons. Et la différence retire les lignes qui sont en commun dans les deux relations. Ces fonctions sont donc très proche l’une de l’autre.</w:t>
-      </w:r>
-    </w:p>
-    <w:p>
-      <w:pPr>
-        <w:ind w:left="1416" w:firstLine="2"/>
-        <w:rPr>
-          <w:sz w:val="24"/>
-          <w:szCs w:val="24"/>
-        </w:rPr>
-      </w:pPr>
-      <w:r>
-        <w:rPr>
-          <w:sz w:val="24"/>
-          <w:szCs w:val="24"/>
-        </w:rPr>
-        <w:tab/>
-      </w:r>
-    </w:p>
-    <w:p>
-      <w:pPr>
-        <w:ind w:left="1416" w:firstLine="708"/>
-        <w:rPr>
-          <w:sz w:val="24"/>
-          <w:szCs w:val="24"/>
-        </w:rPr>
-      </w:pPr>
-      <w:r>
-        <w:rPr>
-          <w:sz w:val="24"/>
-          <w:szCs w:val="24"/>
-        </w:rPr>
-        <w:t xml:space="preserve">Dans un second temps, il était temps de se concentrer sur les autres opérateurs simples, tel que le produit cartésien, la sélection et la projection. </w:t>
-      </w:r>
-      <w:r>
-        <w:rPr>
-          <w:sz w:val="24"/>
-          <w:szCs w:val="24"/>
-        </w:rPr>
-        <w:t xml:space="preserve">Le </w:t>
-      </w:r>
-      <w:r>
-        <w:rPr>
-          <w:sz w:val="24"/>
-          <w:szCs w:val="24"/>
-        </w:rPr>
-        <w:lastRenderedPageBreak/>
-        <w:t>produit cartésien en algèbre relationnelle entre deux relations consiste à réaliser toutes les combinaisons possibles en</w:t>
-      </w:r>
-      <w:r>
-        <w:rPr>
-          <w:sz w:val="24"/>
-          <w:szCs w:val="24"/>
-        </w:rPr>
-        <w:t>tre</w:t>
-      </w:r>
-      <w:r>
-        <w:rPr>
-          <w:sz w:val="24"/>
-          <w:szCs w:val="24"/>
-        </w:rPr>
-        <w:t xml:space="preserve"> les t-uplets des deux relations. Pour implémenter ceci, on commence par déterminer la cardinalité</w:t>
-      </w:r>
-      <w:r>
-        <w:rPr>
-          <w:rStyle w:val="Appelnotedebasdep"/>
-          <w:sz w:val="24"/>
-          <w:szCs w:val="24"/>
-        </w:rPr>
-        <w:footnoteReference w:id="13"/>
-      </w:r>
-      <w:r>
-        <w:rPr>
-          <w:sz w:val="24"/>
-          <w:szCs w:val="24"/>
-        </w:rPr>
-        <w:t xml:space="preserve"> </w:t>
-      </w:r>
-      <w:r>
-        <w:rPr>
-          <w:sz w:val="24"/>
-          <w:szCs w:val="24"/>
-        </w:rPr>
-        <w:t xml:space="preserve">des deux relations. Ensuite, on réalise deux boucles imbriqués l’une dans l’autre </w:t>
-      </w:r>
-      <w:r>
-        <w:rPr>
-          <w:sz w:val="24"/>
-          <w:szCs w:val="24"/>
-        </w:rPr>
-        <w:t>avec un nombre de tour de la cardinalité des relations respectives et on concatène chaque ligne de la première relation avec tou</w:t>
-      </w:r>
-      <w:r>
-        <w:rPr>
-          <w:sz w:val="24"/>
-          <w:szCs w:val="24"/>
-        </w:rPr>
-        <w:t>te</w:t>
-      </w:r>
-      <w:r>
-        <w:rPr>
-          <w:sz w:val="24"/>
-          <w:szCs w:val="24"/>
-        </w:rPr>
-        <w:t xml:space="preserve"> celles de la seconde relation. </w:t>
-      </w:r>
-      <w:r>
-        <w:rPr>
-          <w:sz w:val="24"/>
-          <w:szCs w:val="24"/>
-        </w:rPr>
-        <w:t xml:space="preserve">Et, on obtient simplement, le produit cartésien de nos deux relations. </w:t>
-      </w:r>
-      <w:r>
-        <w:rPr>
-          <w:sz w:val="24"/>
-          <w:szCs w:val="24"/>
-        </w:rPr>
-        <w:t>Par ailleurs, la projection consiste juste à sélectionner les attributs d’une relation choisi par l’utilisateur. On reçoit un tableau contenant les attributs à garder dans la fonction projection et on parcourt les colonnes de la relation pour créer la nouvelle relation et l’afficher.</w:t>
-      </w:r>
-    </w:p>
-    <w:p>
-      <w:pPr>
-        <w:ind w:left="1416" w:firstLine="2"/>
-        <w:rPr>
-          <w:sz w:val="24"/>
-          <w:szCs w:val="24"/>
-        </w:rPr>
-      </w:pPr>
-    </w:p>
-    <w:p>
-      <w:pPr>
-        <w:ind w:left="1416" w:firstLine="2"/>
-      </w:pPr>
-      <w:r>
-        <w:t>/ !\ IMPLEMENTER SELECTION</w:t>
+      </w:pPr>
+      <w:r>
+        <w:t>/</w:t>
+      </w:r>
+      <w:proofErr w:type="gramStart"/>
+      <w:r>
+        <w:t> !\</w:t>
+      </w:r>
+      <w:proofErr w:type="gramEnd"/>
+      <w:r>
+        <w:t xml:space="preserve"> IMPLEMENTER SELECTION</w:t>
       </w:r>
     </w:p>
     <w:p/>
@@ -6954,11 +7212,11 @@
       <w:pPr>
         <w:pStyle w:val="Titre3"/>
       </w:pPr>
-      <w:bookmarkStart w:id="14" w:name="_Toc1992275"/>
+      <w:bookmarkStart w:id="15" w:name="_Toc2008138"/>
       <w:r>
         <w:t>IV. Opérateurs plus complexes</w:t>
       </w:r>
-      <w:bookmarkEnd w:id="14"/>
+      <w:bookmarkEnd w:id="15"/>
     </w:p>
     <w:p/>
     <w:p>
@@ -7109,7 +7367,7 @@
           <w:sz w:val="24"/>
           <w:szCs w:val="24"/>
         </w:rPr>
-        <w:footnoteReference w:id="14"/>
+        <w:footnoteReference w:id="15"/>
       </w:r>
       <w:r>
         <w:rPr>
@@ -7124,7 +7382,7 @@
           <w:sz w:val="24"/>
           <w:szCs w:val="24"/>
         </w:rPr>
-        <w:footnoteReference w:id="15"/>
+        <w:footnoteReference w:id="16"/>
       </w:r>
       <w:r>
         <w:rPr>
@@ -7145,15 +7403,232 @@
           <w:sz w:val="24"/>
           <w:szCs w:val="24"/>
         </w:rPr>
-        <w:t xml:space="preserve">les valeurs des attributs choisis pour la jointure, si des valeurs sont égales entre les deux on récupère la </w:t>
-      </w:r>
+        <w:t>les valeurs des attributs choisis pour la jointure, si des valeurs sont égales entre les deux on récupère la ligne complète des deux relations et on concatène la ligne pour la nouvelle relation. Ici, on ne peut pas se permettre d’optimisation comme la jointure naturelle car les attributs choisis pour la jointure ne seront pas forcément égaux. Pour la téta-jointure, on réalise exactement le même principe sauf qu’on regarde quand les valeurs sont différentes. Si c’est le cas, on récupère la ligne des deux relations et on les concatène pour la nouvelle relation.</w:t>
+      </w:r>
+    </w:p>
+    <w:p>
+      <w:pPr>
+        <w:ind w:left="1416" w:firstLine="707"/>
+        <w:rPr>
+          <w:sz w:val="24"/>
+          <w:szCs w:val="24"/>
+        </w:rPr>
+      </w:pPr>
+    </w:p>
+    <w:p>
+      <w:pPr>
+        <w:ind w:left="1416" w:firstLine="707"/>
+        <w:rPr>
+          <w:sz w:val="24"/>
+          <w:szCs w:val="24"/>
+        </w:rPr>
+      </w:pPr>
+      <w:r>
+        <w:rPr>
+          <w:sz w:val="24"/>
+          <w:szCs w:val="24"/>
+        </w:rPr>
+        <w:t xml:space="preserve">Dans un second lieu, il était temps de </w:t>
+      </w:r>
+      <w:r>
+        <w:rPr>
+          <w:sz w:val="24"/>
+          <w:szCs w:val="24"/>
+        </w:rPr>
+        <w:t>s’occuper de la division</w:t>
+      </w:r>
+      <w:r>
+        <w:rPr>
+          <w:rStyle w:val="Appelnotedebasdep"/>
+          <w:sz w:val="24"/>
+          <w:szCs w:val="24"/>
+        </w:rPr>
+        <w:footnoteReference w:id="17"/>
+      </w:r>
+      <w:r>
+        <w:rPr>
+          <w:sz w:val="24"/>
+          <w:szCs w:val="24"/>
+        </w:rPr>
+        <w:t xml:space="preserve">. Cet </w:t>
+      </w:r>
+      <w:r>
+        <w:rPr>
+          <w:sz w:val="24"/>
+          <w:szCs w:val="24"/>
+        </w:rPr>
+        <w:t>opérateur est souvent mal compris des étudiants, avoir un outil qui permet de vérifier les calculs pour les étudiants de licence</w:t>
+      </w:r>
+      <w:r>
+        <w:rPr>
+          <w:sz w:val="24"/>
+          <w:szCs w:val="24"/>
+        </w:rPr>
+        <w:t xml:space="preserve"> </w:t>
+      </w:r>
+      <w:r>
+        <w:rPr>
+          <w:sz w:val="24"/>
+          <w:szCs w:val="24"/>
+        </w:rPr>
+        <w:t xml:space="preserve">1 informatique </w:t>
+      </w:r>
+      <w:r>
+        <w:rPr>
+          <w:sz w:val="24"/>
+          <w:szCs w:val="24"/>
+        </w:rPr>
+        <w:t xml:space="preserve">de Besançon serait intéressant pour eux et leurs permettrait de mieux appréhender cet opérateur. Nous ne pouvions donc pas passer à côté de celui-ci. Dans les faits, cet opérateur fait plus peur qu’il n’en est. Pour effectuer les calculs, l’utilisateur saisit les deux relations avec lesquels il veut utiliser cet opérateur. </w:t>
+      </w:r>
+      <w:r>
+        <w:rPr>
+          <w:sz w:val="24"/>
+          <w:szCs w:val="24"/>
+        </w:rPr>
+        <w:t>On commence par regarder que le nombre de ligne de la relation diviseur ne soit pas plus élevé que celui de la relation dividende et on réalise la même opération pour les attributs. On prend les lignes de la relation diviseur, et on les fait parcourir sur les lignes des entêtes en commun entre les deux relations, si une ligne de la relation dividende n’est pas dans la relation diviseur on la supprime. Ensuite, on compte le nombre de ligne de la relation diviseur, et on compte le nombre d’occurrence de chaque valeur dans les attributs de la relation dividende qui ne sont pas dans la relation diviseur. Si ces nombres de lignes sont égaux, on garde cette valeur pour la relation résultat.</w:t>
+      </w:r>
+    </w:p>
+    <w:p>
+      <w:pPr>
+        <w:ind w:left="1416" w:firstLine="707"/>
+        <w:rPr>
+          <w:sz w:val="24"/>
+          <w:szCs w:val="24"/>
+        </w:rPr>
+      </w:pPr>
+    </w:p>
+    <w:p>
+      <w:pPr>
+        <w:ind w:left="1416" w:firstLine="707"/>
+        <w:rPr>
+          <w:sz w:val="24"/>
+          <w:szCs w:val="24"/>
+        </w:rPr>
+      </w:pPr>
+      <w:r>
+        <w:rPr>
+          <w:sz w:val="24"/>
+          <w:szCs w:val="24"/>
+        </w:rPr>
+        <w:t>Les opérateurs plus comple</w:t>
+      </w:r>
+      <w:r>
+        <w:rPr>
+          <w:sz w:val="24"/>
+          <w:szCs w:val="24"/>
+        </w:rPr>
+        <w:t>xes étant maintenant implémentés</w:t>
+      </w:r>
+      <w:r>
+        <w:rPr>
+          <w:sz w:val="24"/>
+          <w:szCs w:val="24"/>
+        </w:rPr>
+        <w:t>, l’utilisateur à tous les outils dans sa main pour réaliser toutes les simulations d’algèbre relationnelle qu’il souhaite.</w:t>
+      </w:r>
+    </w:p>
+    <w:p/>
+    <w:p>
+      <w:pPr>
+        <w:pStyle w:val="Titre3"/>
+      </w:pPr>
+      <w:bookmarkStart w:id="16" w:name="_Toc2008139"/>
+      <w:r>
+        <w:t>V. Convivialité &amp; design</w:t>
+      </w:r>
+      <w:bookmarkEnd w:id="16"/>
+    </w:p>
+    <w:p/>
+    <w:p>
+      <w:pPr>
+        <w:ind w:left="1416" w:firstLine="707"/>
+        <w:rPr>
+          <w:sz w:val="24"/>
+          <w:szCs w:val="24"/>
+        </w:rPr>
+      </w:pPr>
+      <w:r>
+        <w:rPr>
+          <w:sz w:val="24"/>
+          <w:szCs w:val="24"/>
+        </w:rPr>
+        <w:t>Pour qu’un site web soit attractif, il est important que celui-ci soit agréable à naviguer. Nous avons donc axé une partie de notre réflexion sur cet aspect.</w:t>
+      </w:r>
+    </w:p>
+    <w:p>
+      <w:pPr>
+        <w:ind w:left="1416" w:firstLine="707"/>
+        <w:rPr>
+          <w:sz w:val="24"/>
+          <w:szCs w:val="24"/>
+        </w:rPr>
+      </w:pPr>
+    </w:p>
+    <w:p>
+      <w:pPr>
+        <w:ind w:left="1416" w:firstLine="707"/>
+        <w:rPr>
+          <w:sz w:val="24"/>
+          <w:szCs w:val="24"/>
+        </w:rPr>
+      </w:pPr>
       <w:r>
         <w:rPr>
           <w:sz w:val="24"/>
           <w:szCs w:val="24"/>
         </w:rPr>
         <w:lastRenderedPageBreak/>
-        <w:t>ligne complète des deux relations et on concatène la ligne pour la nouvelle relation. Ici, on ne peut pas se permettre d’optimisation comme la jointure naturelle car les attributs choisis pour la jointure ne seront pas forcément égaux. Pour la téta-jointure, on réalise exactement le même principe sauf qu’on regarde quand les valeurs sont différentes. Si c’est le cas, on récupère la ligne des deux relations et on les concatène pour la nouvelle relation.</w:t>
+        <w:t xml:space="preserve">Dans le sujet, il était spécifié de rendre certains éléments draggable, </w:t>
+      </w:r>
+      <w:r>
+        <w:rPr>
+          <w:sz w:val="24"/>
+          <w:szCs w:val="24"/>
+        </w:rPr>
+        <w:t xml:space="preserve">on a donc fait le choix de rendre chaque relation déplaçable, l’utilisateur aura donc la possibilité de les déplacer où il le souhaite sur la page. Dans la même lignée, il pourra réduire les relations grâce à un bouton réduction. Dans le cas où l’utilisateur possède de grande relation, il pourra réduire la table en question, il restera alors le haut de la relation. C’est-à-dire, la partie qui permet de déplacer la relation, comportant les boutons de modification, et la partie titre de la relation. C’est fonctionnalité donne à l’utilisateur un gain de place et de la convivialité au site. </w:t>
+      </w:r>
+      <w:r>
+        <w:rPr>
+          <w:sz w:val="24"/>
+          <w:szCs w:val="24"/>
+        </w:rPr>
+        <w:t>L’utilisateur peut aussi modifier</w:t>
+      </w:r>
+      <w:r>
+        <w:rPr>
+          <w:rStyle w:val="Appelnotedebasdep"/>
+          <w:sz w:val="24"/>
+          <w:szCs w:val="24"/>
+        </w:rPr>
+        <w:footnoteReference w:id="18"/>
+      </w:r>
+      <w:r>
+        <w:rPr>
+          <w:sz w:val="24"/>
+          <w:szCs w:val="24"/>
+        </w:rPr>
+        <w:t xml:space="preserve"> le nom des relations en ouvrant le cadenas et en double cliquant sur l’espace réservé au nom des relations. </w:t>
+      </w:r>
+      <w:r>
+        <w:rPr>
+          <w:sz w:val="24"/>
+          <w:szCs w:val="24"/>
+        </w:rPr>
+        <w:t>Aussi, nous avons mis en place des boutons de modifications sur les tables. L’utilisateur peut ajouter des lignes et des colonnes. Il peut évidemment supprimer les lignes et les colonnes, une fois le cadenas de la relation ouvert, au survol de l’entête d’un attribut diverses boutons vont s’afficher, dont un qui permettra de supprimer la colonne choisie. Le même principe est mis en place pour les lignes</w:t>
+      </w:r>
+      <w:r>
+        <w:rPr>
+          <w:sz w:val="24"/>
+          <w:szCs w:val="24"/>
+        </w:rPr>
+        <w:t xml:space="preserve">, au survol de celle-ci, une croix rouge s’affichera à gauche de la ligne survolée. </w:t>
+      </w:r>
+      <w:r>
+        <w:rPr>
+          <w:sz w:val="24"/>
+          <w:szCs w:val="24"/>
+        </w:rPr>
+        <w:t>Par ailleurs, l’utilisateur, s’il le souhaite, peut trier les lignes des relations en fonctions des valeurs de la colonne choisis. Une fois le cadenas ouvert, et au survol de l’entête de la colonne souhaité pour trier, il y a deux boutons qui s’affichent : un pour trier de façon ascendante et un autre pour trier de façon descendante.</w:t>
       </w:r>
     </w:p>
     <w:p>
@@ -7178,14 +7653,21 @@
           <w:sz w:val="24"/>
           <w:szCs w:val="24"/>
         </w:rPr>
-        <w:t xml:space="preserve">Dans un second lieu, il était temps de </w:t>
-      </w:r>
-      <w:r>
-        <w:rPr>
-          <w:sz w:val="24"/>
-          <w:szCs w:val="24"/>
-        </w:rPr>
-        <w:t>s’occuper de la division</w:t>
+        <w:t>En outre, nous avons créé un style CSS très simple, l’important du projet était de réaliser un site fonctionnel de simulation d’algèbre relationnelle. Nous avons donc fait le choix, de crée</w:t>
+      </w:r>
+      <w:r>
+        <w:rPr>
+          <w:sz w:val="24"/>
+          <w:szCs w:val="24"/>
+        </w:rPr>
+        <w:t>r des choses accessibles pour n’importe quel utilisateur</w:t>
+      </w:r>
+      <w:r>
+        <w:rPr>
+          <w:sz w:val="24"/>
+          <w:szCs w:val="24"/>
+        </w:rPr>
+        <w:t>. Le cadenas est quelque chose de très visuel, s’il est activé on peut éditer les tables, sinon on ne peut que les déplacer. Aussi, nous avons une zone de saisi des requêtes</w:t>
       </w:r>
       <w:r>
         <w:rPr>
@@ -7193,49 +7675,86 @@
           <w:sz w:val="24"/>
           <w:szCs w:val="24"/>
         </w:rPr>
-        <w:footnoteReference w:id="16"/>
-      </w:r>
-      <w:r>
-        <w:rPr>
-          <w:sz w:val="24"/>
-          <w:szCs w:val="24"/>
-        </w:rPr>
-        <w:t xml:space="preserve">. Cet </w:t>
-      </w:r>
-      <w:r>
-        <w:rPr>
-          <w:sz w:val="24"/>
-          <w:szCs w:val="24"/>
-        </w:rPr>
-        <w:t>opérateur est souvent mal compris des étudiants, avoir un outil qui permet de vérifier les calculs pour les étudiants de licence</w:t>
-      </w:r>
-      <w:r>
-        <w:rPr>
-          <w:sz w:val="24"/>
-          <w:szCs w:val="24"/>
-        </w:rPr>
-        <w:t xml:space="preserve"> </w:t>
-      </w:r>
-      <w:r>
-        <w:rPr>
-          <w:sz w:val="24"/>
-          <w:szCs w:val="24"/>
-        </w:rPr>
-        <w:t xml:space="preserve">1 informatique </w:t>
-      </w:r>
-      <w:r>
-        <w:rPr>
-          <w:sz w:val="24"/>
-          <w:szCs w:val="24"/>
-        </w:rPr>
-        <w:t xml:space="preserve">de Besançon serait intéressant pour eux et leurs permettrait de mieux appréhender cet opérateur. Nous ne pouvions donc pas passer à côté de celui-ci. Dans les faits, cet opérateur fait plus peur qu’il n’en est. Pour effectuer les calculs, l’utilisateur saisit les deux relations avec lesquels il veut utiliser cet opérateur. </w:t>
-      </w:r>
-      <w:r>
-        <w:rPr>
-          <w:sz w:val="24"/>
-          <w:szCs w:val="24"/>
-        </w:rPr>
-        <w:t>On commence par regarder que le nombre de ligne de la relation diviseur ne soit pas plus élevé que celui de la relation dividende et on réalise la même opération pour les attributs. On prend les lignes de la relation diviseur, et on les fait parcourir sur les lignes des entêtes en commun entre les deux relations, si une ligne de la relation dividende n’est pas dans la relation diviseur on la supprime. Ensuite, on compte le nombre de ligne de la relation diviseur, et on compte le nombre d’occurrence de chaque valeur dans les attributs de la relation dividende qui ne sont pas dans la relation diviseur. Si ces nombres de lignes sont égaux, on garde cette valeur pour la relation résultat.</w:t>
+        <w:footnoteReference w:id="19"/>
+      </w:r>
+      <w:r>
+        <w:rPr>
+          <w:sz w:val="24"/>
+          <w:szCs w:val="24"/>
+        </w:rPr>
+        <w:t xml:space="preserve"> qui sera expliqué au prochain point. </w:t>
+      </w:r>
+      <w:r>
+        <w:rPr>
+          <w:sz w:val="24"/>
+          <w:szCs w:val="24"/>
+        </w:rPr>
+        <w:t xml:space="preserve">Et bien évidemment, sur la droite il y a une zone pour voir les modèles présents dans le localstorage, l’utilisateur avec un simple clic peut </w:t>
+      </w:r>
+      <w:r>
+        <w:rPr>
+          <w:sz w:val="24"/>
+          <w:szCs w:val="24"/>
+        </w:rPr>
+        <w:t>recharger le modèle souhaiter ou</w:t>
+      </w:r>
+      <w:r>
+        <w:rPr>
+          <w:sz w:val="24"/>
+          <w:szCs w:val="24"/>
+        </w:rPr>
+        <w:t xml:space="preserve"> le supprimer. </w:t>
+      </w:r>
+      <w:r>
+        <w:rPr>
+          <w:sz w:val="24"/>
+          <w:szCs w:val="24"/>
+        </w:rPr>
+        <w:t>Il y a aussi un bouton « écraser</w:t>
+      </w:r>
+      <w:r>
+        <w:rPr>
+          <w:rStyle w:val="Appelnotedebasdep"/>
+          <w:sz w:val="24"/>
+          <w:szCs w:val="24"/>
+        </w:rPr>
+        <w:footnoteReference w:id="20"/>
+      </w:r>
+      <w:r>
+        <w:rPr>
+          <w:sz w:val="24"/>
+          <w:szCs w:val="24"/>
+        </w:rPr>
+        <w:t xml:space="preserve"> » qui permet de sauvegarder le modèle courant à la place d’un modèle déjà existant. Ce mécanisme réalise donc une mise à jour d’un modèle. </w:t>
+      </w:r>
+      <w:r>
+        <w:rPr>
+          <w:sz w:val="24"/>
+          <w:szCs w:val="24"/>
+        </w:rPr>
+        <w:t>A la sauvegarde d’un modèle, le site propose un nom de modèle et vérifie que celui-ci saisi n’est pas déjà enregistrer et vérifie que des caractères non autorisés n’ont pas été utilisé.</w:t>
+      </w:r>
+      <w:r>
+        <w:rPr>
+          <w:sz w:val="24"/>
+          <w:szCs w:val="24"/>
+        </w:rPr>
+        <w:t xml:space="preserve"> Par ailleurs, à diverses endroit nous avons mis des infobulles</w:t>
+      </w:r>
+      <w:r>
+        <w:rPr>
+          <w:rStyle w:val="Appelnotedebasdep"/>
+          <w:sz w:val="24"/>
+          <w:szCs w:val="24"/>
+        </w:rPr>
+        <w:footnoteReference w:id="21"/>
+      </w:r>
+      <w:r>
+        <w:rPr>
+          <w:sz w:val="24"/>
+          <w:szCs w:val="24"/>
+        </w:rPr>
+        <w:t xml:space="preserve"> qui permettent d’expliquer à l’utilisateur comment fonctionne certaines fonctionnalités. Cela évite de perdre l’utilisateur, lui évite aussi de s’énerver et rajoute de l’ergonomie à l’application.</w:t>
       </w:r>
     </w:p>
     <w:p>
@@ -7260,282 +7779,7 @@
           <w:sz w:val="24"/>
           <w:szCs w:val="24"/>
         </w:rPr>
-        <w:t>Les opérateurs plus comple</w:t>
-      </w:r>
-      <w:r>
-        <w:rPr>
-          <w:sz w:val="24"/>
-          <w:szCs w:val="24"/>
-        </w:rPr>
-        <w:t>xes étant maintenant implémentés</w:t>
-      </w:r>
-      <w:r>
-        <w:rPr>
-          <w:sz w:val="24"/>
-          <w:szCs w:val="24"/>
-        </w:rPr>
-        <w:t>, l’utilisateur à tous les outils dans sa main pour réaliser toutes les simulations d’algèbre relationnelle qu’il souhaite.</w:t>
-      </w:r>
-    </w:p>
-    <w:p/>
-    <w:p>
-      <w:pPr>
-        <w:pStyle w:val="Titre3"/>
-      </w:pPr>
-      <w:bookmarkStart w:id="15" w:name="_Toc1992276"/>
-      <w:r>
-        <w:t>V. Convivialité &amp; design</w:t>
-      </w:r>
-      <w:bookmarkEnd w:id="15"/>
-    </w:p>
-    <w:p/>
-    <w:p>
-      <w:pPr>
-        <w:ind w:left="1416" w:firstLine="707"/>
-        <w:rPr>
-          <w:sz w:val="24"/>
-          <w:szCs w:val="24"/>
-        </w:rPr>
-      </w:pPr>
-      <w:r>
-        <w:rPr>
-          <w:sz w:val="24"/>
-          <w:szCs w:val="24"/>
-        </w:rPr>
-        <w:t>Pour qu’un site web soit attractif, il est important que celui-ci soit agréable à naviguer. Nous avons donc axé une partie de notre réflexion sur cet aspect.</w:t>
-      </w:r>
-    </w:p>
-    <w:p>
-      <w:pPr>
-        <w:ind w:left="1416" w:firstLine="707"/>
-        <w:rPr>
-          <w:sz w:val="24"/>
-          <w:szCs w:val="24"/>
-        </w:rPr>
-      </w:pPr>
-    </w:p>
-    <w:p>
-      <w:pPr>
-        <w:ind w:left="1416" w:firstLine="707"/>
-        <w:rPr>
-          <w:sz w:val="24"/>
-          <w:szCs w:val="24"/>
-        </w:rPr>
-      </w:pPr>
-      <w:r>
-        <w:rPr>
-          <w:sz w:val="24"/>
-          <w:szCs w:val="24"/>
-        </w:rPr>
-        <w:t xml:space="preserve">Dans le sujet, il était spécifié de rendre certains éléments draggable, </w:t>
-      </w:r>
-      <w:r>
-        <w:rPr>
-          <w:sz w:val="24"/>
-          <w:szCs w:val="24"/>
-        </w:rPr>
-        <w:t xml:space="preserve">on a donc fait le choix de rendre chaque relation déplaçable, l’utilisateur aura donc la possibilité de les déplacer où il le souhaite sur la page. Dans la même lignée, il pourra réduire les relations grâce à un bouton réduction. Dans le cas où l’utilisateur possède de grande relation, il pourra réduire la table en question, il restera alors le haut de la relation. C’est-à-dire, la partie qui permet de déplacer la relation, comportant les boutons de modification, et la partie titre de la relation. C’est fonctionnalité donne à l’utilisateur un gain de place et de la convivialité au site. </w:t>
-      </w:r>
-      <w:r>
-        <w:rPr>
-          <w:sz w:val="24"/>
-          <w:szCs w:val="24"/>
-        </w:rPr>
-        <w:t>L’utilisateur peut aussi modifier</w:t>
-      </w:r>
-      <w:r>
-        <w:rPr>
-          <w:rStyle w:val="Appelnotedebasdep"/>
-          <w:sz w:val="24"/>
-          <w:szCs w:val="24"/>
-        </w:rPr>
-        <w:footnoteReference w:id="17"/>
-      </w:r>
-      <w:r>
-        <w:rPr>
-          <w:sz w:val="24"/>
-          <w:szCs w:val="24"/>
-        </w:rPr>
-        <w:t xml:space="preserve"> le nom des relations en </w:t>
-      </w:r>
-      <w:r>
-        <w:rPr>
-          <w:sz w:val="24"/>
-          <w:szCs w:val="24"/>
-        </w:rPr>
         <w:lastRenderedPageBreak/>
-        <w:t xml:space="preserve">ouvrant le cadenas et en double cliquant sur l’espace réservé au nom des relations. </w:t>
-      </w:r>
-      <w:r>
-        <w:rPr>
-          <w:sz w:val="24"/>
-          <w:szCs w:val="24"/>
-        </w:rPr>
-        <w:t>Aussi, nous avons mis en place des boutons de modifications sur les tables. L’utilisateur peut ajouter des lignes et des colonnes. Il peut évidemment supprimer les lignes et les colonnes, une fois le cadenas de la relation ouvert, au survol de l’entête d’un attribut diverses boutons vont s’afficher, dont un qui permettra de supprimer la colonne choisie. Le même principe est mis en place pour les lignes</w:t>
-      </w:r>
-      <w:r>
-        <w:rPr>
-          <w:sz w:val="24"/>
-          <w:szCs w:val="24"/>
-        </w:rPr>
-        <w:t xml:space="preserve">, au survol de celle-ci, une croix rouge s’affichera à gauche de la ligne survolée. </w:t>
-      </w:r>
-      <w:r>
-        <w:rPr>
-          <w:sz w:val="24"/>
-          <w:szCs w:val="24"/>
-        </w:rPr>
-        <w:t>Par ailleurs, l’utilisateur, s’il le souhaite, peut trier les lignes des relations en fonctions des valeurs de la colonne choisis. Une fois le cadenas ouvert, et au survol de l’entête de la colonne souhaité pour trier, il y a deux boutons qui s’affichent : un pour trier de façon ascendante et un autre pour trier de façon descendante.</w:t>
-      </w:r>
-    </w:p>
-    <w:p>
-      <w:pPr>
-        <w:ind w:left="1416" w:firstLine="707"/>
-        <w:rPr>
-          <w:sz w:val="24"/>
-          <w:szCs w:val="24"/>
-        </w:rPr>
-      </w:pPr>
-    </w:p>
-    <w:p>
-      <w:pPr>
-        <w:ind w:left="1416" w:firstLine="707"/>
-        <w:rPr>
-          <w:sz w:val="24"/>
-          <w:szCs w:val="24"/>
-        </w:rPr>
-      </w:pPr>
-      <w:r>
-        <w:rPr>
-          <w:sz w:val="24"/>
-          <w:szCs w:val="24"/>
-        </w:rPr>
-        <w:t>En outre, nous avons créé un style CSS très simple, l’important du projet était de réaliser un site fonctionnel de simulation d’algèbre relationnelle. Nous avons donc fait le choix, de crée</w:t>
-      </w:r>
-      <w:r>
-        <w:rPr>
-          <w:sz w:val="24"/>
-          <w:szCs w:val="24"/>
-        </w:rPr>
-        <w:t>r des choses accessibles pour n’importe quel utilisateur</w:t>
-      </w:r>
-      <w:r>
-        <w:rPr>
-          <w:sz w:val="24"/>
-          <w:szCs w:val="24"/>
-        </w:rPr>
-        <w:t>. Le cadenas est quelque chose de très visuel, s’il est activé on peut éditer les tables, sinon on ne peut que les déplacer. Aussi, nous avons une zone de saisi des requêtes</w:t>
-      </w:r>
-      <w:r>
-        <w:rPr>
-          <w:rStyle w:val="Appelnotedebasdep"/>
-          <w:sz w:val="24"/>
-          <w:szCs w:val="24"/>
-        </w:rPr>
-        <w:footnoteReference w:id="18"/>
-      </w:r>
-      <w:r>
-        <w:rPr>
-          <w:sz w:val="24"/>
-          <w:szCs w:val="24"/>
-        </w:rPr>
-        <w:t xml:space="preserve"> qui sera expliqué au prochain point. </w:t>
-      </w:r>
-      <w:r>
-        <w:rPr>
-          <w:sz w:val="24"/>
-          <w:szCs w:val="24"/>
-        </w:rPr>
-        <w:t xml:space="preserve">Et bien évidemment, sur la droite il y a une zone pour voir les modèles présents dans le localstorage, l’utilisateur avec un simple clic peut </w:t>
-      </w:r>
-      <w:r>
-        <w:rPr>
-          <w:sz w:val="24"/>
-          <w:szCs w:val="24"/>
-        </w:rPr>
-        <w:t>recharger le modèle souhaiter ou</w:t>
-      </w:r>
-      <w:r>
-        <w:rPr>
-          <w:sz w:val="24"/>
-          <w:szCs w:val="24"/>
-        </w:rPr>
-        <w:t xml:space="preserve"> le supprimer. </w:t>
-      </w:r>
-      <w:r>
-        <w:rPr>
-          <w:sz w:val="24"/>
-          <w:szCs w:val="24"/>
-        </w:rPr>
-        <w:t>Il y a aussi un bouton « écraser</w:t>
-      </w:r>
-      <w:r>
-        <w:rPr>
-          <w:rStyle w:val="Appelnotedebasdep"/>
-          <w:sz w:val="24"/>
-          <w:szCs w:val="24"/>
-        </w:rPr>
-        <w:footnoteReference w:id="19"/>
-      </w:r>
-      <w:r>
-        <w:rPr>
-          <w:sz w:val="24"/>
-          <w:szCs w:val="24"/>
-        </w:rPr>
-        <w:t xml:space="preserve"> » qui permet de sauvegarder le modèle courant à la place d’un modèle déjà existant. Ce mécanisme réalise donc une mise à jour d’un modèle. </w:t>
-      </w:r>
-      <w:r>
-        <w:rPr>
-          <w:sz w:val="24"/>
-          <w:szCs w:val="24"/>
-        </w:rPr>
-        <w:t>A la sauvegarde d’un modèle, le site propose un nom de modèle et vérifie que celui-ci saisi n’est pas déjà enregistrer et vérifie que des caractères non autorisés n’ont pas été utilisé.</w:t>
-      </w:r>
-      <w:r>
-        <w:rPr>
-          <w:sz w:val="24"/>
-          <w:szCs w:val="24"/>
-        </w:rPr>
-        <w:t xml:space="preserve"> Par ailleurs, à diverses endroit nous avons mis des infobulles</w:t>
-      </w:r>
-      <w:r>
-        <w:rPr>
-          <w:rStyle w:val="Appelnotedebasdep"/>
-          <w:sz w:val="24"/>
-          <w:szCs w:val="24"/>
-        </w:rPr>
-        <w:footnoteReference w:id="20"/>
-      </w:r>
-      <w:r>
-        <w:rPr>
-          <w:sz w:val="24"/>
-          <w:szCs w:val="24"/>
-        </w:rPr>
-        <w:t xml:space="preserve"> qui permettent d’expliquer à l’utilisateur comment fonctionne certaines fonctionnalités. Cela évite de perdre l’utilisateur, lui évite aussi de s’énerver et rajoute de l’ergonomie à l’application.</w:t>
-      </w:r>
-    </w:p>
-    <w:p>
-      <w:pPr>
-        <w:ind w:left="1416" w:firstLine="707"/>
-        <w:rPr>
-          <w:sz w:val="24"/>
-          <w:szCs w:val="24"/>
-        </w:rPr>
-      </w:pPr>
-    </w:p>
-    <w:p>
-      <w:pPr>
-        <w:ind w:left="1416" w:firstLine="707"/>
-        <w:rPr>
-          <w:sz w:val="24"/>
-          <w:szCs w:val="24"/>
-        </w:rPr>
-      </w:pPr>
-      <w:r>
-        <w:rPr>
-          <w:sz w:val="24"/>
-          <w:szCs w:val="24"/>
-        </w:rPr>
         <w:t>Ces fonctionnalités permettent de simplifier les tâches de l’utilisateur et de simplifier certaines implémentations dans le développement. Aussi, cela apport de la convivialité et de la simplicité à l’application.</w:t>
       </w:r>
     </w:p>
@@ -7545,11 +7789,11 @@
         <w:pStyle w:val="Titre3"/>
         <w:ind w:left="708" w:firstLine="708"/>
       </w:pPr>
-      <w:bookmarkStart w:id="16" w:name="_Toc1992277"/>
+      <w:bookmarkStart w:id="17" w:name="_Toc2008140"/>
       <w:r>
         <w:t>VI. Parser</w:t>
       </w:r>
-      <w:bookmarkEnd w:id="16"/>
+      <w:bookmarkEnd w:id="17"/>
     </w:p>
     <w:p>
       <w:r>
@@ -7559,17 +7803,13 @@
     <w:p/>
     <w:p/>
     <w:p/>
-    <w:p>
-      <w:bookmarkStart w:id="17" w:name="_GoBack"/>
-      <w:bookmarkEnd w:id="17"/>
-    </w:p>
+    <w:p/>
     <w:p>
       <w:pPr>
         <w:pStyle w:val="Titre3"/>
       </w:pPr>
-      <w:bookmarkStart w:id="18" w:name="_Toc1992278"/>
-      <w:r>
-        <w:lastRenderedPageBreak/>
+      <w:bookmarkStart w:id="18" w:name="_Toc2008141"/>
+      <w:r>
         <w:t>VII. Sécurité &amp; tests</w:t>
       </w:r>
       <w:bookmarkEnd w:id="18"/>
@@ -7628,7 +7868,7 @@
           <w:sz w:val="24"/>
           <w:szCs w:val="24"/>
         </w:rPr>
-        <w:footnoteReference w:id="21"/>
+        <w:footnoteReference w:id="22"/>
       </w:r>
       <w:r>
         <w:rPr>
@@ -7778,7 +8018,7 @@
         <w:pStyle w:val="Titre2"/>
         <w:ind w:left="0" w:firstLine="708"/>
       </w:pPr>
-      <w:bookmarkStart w:id="19" w:name="_Toc1992279"/>
+      <w:bookmarkStart w:id="19" w:name="_Toc2008142"/>
       <w:r>
         <w:t xml:space="preserve">B. </w:t>
       </w:r>
@@ -7806,6 +8046,7 @@
           <w:sz w:val="24"/>
           <w:szCs w:val="24"/>
         </w:rPr>
+        <w:lastRenderedPageBreak/>
         <w:t xml:space="preserve">Pour parvenir à bout d’un projet comme celui-ci, on passe par différentes étapes et parfois il faut réaliser des choix </w:t>
       </w:r>
       <w:r>
@@ -7857,15 +8098,7 @@
           <w:sz w:val="24"/>
           <w:szCs w:val="24"/>
         </w:rPr>
-        <w:t xml:space="preserve">e modèle. A </w:t>
-      </w:r>
-      <w:r>
-        <w:rPr>
-          <w:sz w:val="24"/>
-          <w:szCs w:val="24"/>
-        </w:rPr>
-        <w:lastRenderedPageBreak/>
-        <w:t>l’heure actuelle</w:t>
+        <w:t>e modèle. A l’heure actuelle</w:t>
       </w:r>
       <w:r>
         <w:rPr>
@@ -7873,7 +8106,7 @@
           <w:sz w:val="24"/>
           <w:szCs w:val="24"/>
         </w:rPr>
-        <w:footnoteReference w:id="22"/>
+        <w:footnoteReference w:id="23"/>
       </w:r>
       <w:r>
         <w:rPr>
@@ -7941,7 +8174,7 @@
           <w:numId w:val="1"/>
         </w:numPr>
       </w:pPr>
-      <w:bookmarkStart w:id="20" w:name="_Toc1992280"/>
+      <w:bookmarkStart w:id="20" w:name="_Toc2008143"/>
       <w:r>
         <w:t>Résultats &amp; état du projet</w:t>
       </w:r>
@@ -7956,7 +8189,7 @@
           <w:numId w:val="1"/>
         </w:numPr>
       </w:pPr>
-      <w:bookmarkStart w:id="21" w:name="_Toc1992281"/>
+      <w:bookmarkStart w:id="21" w:name="_Toc2008144"/>
       <w:r>
         <w:t>Conclusion &amp; perspectives</w:t>
       </w:r>
@@ -8205,7 +8438,7 @@
         <w:pStyle w:val="Titre1"/>
         <w:ind w:left="0" w:firstLine="0"/>
       </w:pPr>
-      <w:bookmarkStart w:id="22" w:name="_Toc1992282"/>
+      <w:bookmarkStart w:id="22" w:name="_Toc2008145"/>
       <w:r>
         <w:t>Bibliographie-Netographie</w:t>
       </w:r>
@@ -8290,9 +8523,11 @@
       <w:r>
         <w:t xml:space="preserve"> </w:t>
       </w:r>
+      <w:proofErr w:type="gramStart"/>
       <w:r>
         <w:t>/!\</w:t>
       </w:r>
+      <w:proofErr w:type="gramEnd"/>
       <w:r>
         <w:t xml:space="preserve"> METTRE UNE DATE</w:t>
       </w:r>
@@ -8304,7 +8539,7 @@
       <w:r>
         <w:t xml:space="preserve">Disponible à l’adresse : </w:t>
       </w:r>
-      <w:hyperlink r:id="rId17" w:history="1">
+      <w:hyperlink r:id="rId18" w:history="1">
         <w:r>
           <w:rPr>
             <w:rStyle w:val="Lienhypertexte"/>
@@ -8413,7 +8648,7 @@
       <w:r>
         <w:t xml:space="preserve"> : </w:t>
       </w:r>
-      <w:hyperlink r:id="rId18" w:history="1">
+      <w:hyperlink r:id="rId19" w:history="1">
         <w:r>
           <w:rPr>
             <w:rStyle w:val="Lienhypertexte"/>
@@ -8457,7 +8692,7 @@
       <w:r>
         <w:t xml:space="preserve">Disponible à l’adresse : </w:t>
       </w:r>
-      <w:hyperlink r:id="rId19" w:history="1">
+      <w:hyperlink r:id="rId20" w:history="1">
         <w:r>
           <w:rPr>
             <w:rStyle w:val="Lienhypertexte"/>
@@ -8509,7 +8744,7 @@
       <w:r>
         <w:t xml:space="preserve"> : </w:t>
       </w:r>
-      <w:hyperlink r:id="rId20" w:history="1">
+      <w:hyperlink r:id="rId21" w:history="1">
         <w:r>
           <w:rPr>
             <w:rStyle w:val="Lienhypertexte"/>
@@ -8564,7 +8799,7 @@
       <w:r>
         <w:t xml:space="preserve">Disponible à l’adresse : </w:t>
       </w:r>
-      <w:hyperlink r:id="rId21" w:history="1">
+      <w:hyperlink r:id="rId22" w:history="1">
         <w:r>
           <w:rPr>
             <w:rStyle w:val="Lienhypertexte"/>
@@ -8613,7 +8848,7 @@
       <w:r>
         <w:t xml:space="preserve">Site : </w:t>
       </w:r>
-      <w:hyperlink r:id="rId22" w:history="1">
+      <w:hyperlink r:id="rId23" w:history="1">
         <w:r>
           <w:rPr>
             <w:rStyle w:val="Lienhypertexte"/>
@@ -8645,7 +8880,6 @@
       <w:r>
         <w:t>Consulté le : 25 février 2019</w:t>
       </w:r>
-      <w:bookmarkStart w:id="23" w:name="_Toc1992283"/>
     </w:p>
     <w:p>
       <w:pPr>
@@ -8654,7 +8888,7 @@
       <w:r>
         <w:t xml:space="preserve">Disponible à l’adresse : </w:t>
       </w:r>
-      <w:hyperlink r:id="rId23" w:history="1">
+      <w:hyperlink r:id="rId24" w:history="1">
         <w:r>
           <w:rPr>
             <w:rStyle w:val="Lienhypertexte"/>
@@ -8698,6 +8932,7 @@
         <w:pStyle w:val="Titre1"/>
         <w:ind w:left="0" w:firstLine="0"/>
       </w:pPr>
+      <w:bookmarkStart w:id="23" w:name="_Toc2008146"/>
       <w:r>
         <w:t>Annexes</w:t>
       </w:r>
@@ -8782,8 +9017,8 @@
       </w:pPr>
     </w:p>
     <w:sectPr>
-      <w:headerReference w:type="default" r:id="rId24"/>
-      <w:footerReference w:type="default" r:id="rId25"/>
+      <w:headerReference w:type="default" r:id="rId25"/>
+      <w:footerReference w:type="default" r:id="rId26"/>
       <w:pgSz w:w="11906" w:h="16838"/>
       <w:pgMar w:top="1417" w:right="1417" w:bottom="1417" w:left="1417" w:header="708" w:footer="708" w:gutter="0"/>
       <w:cols w:space="708"/>
@@ -8823,7 +9058,6 @@
         <w:docPartUnique/>
       </w:docPartObj>
     </w:sdtPr>
-    <w:sdtEndPr/>
     <w:sdtContent>
       <w:sdt>
         <w:sdtPr>
@@ -8833,7 +9067,6 @@
             <w:docPartUnique/>
           </w:docPartObj>
         </w:sdtPr>
-        <w:sdtEndPr/>
         <w:sdtContent>
           <w:p>
             <w:pPr>
@@ -8874,7 +9107,7 @@
                 <w:bCs/>
                 <w:noProof/>
               </w:rPr>
-              <w:t>17</w:t>
+              <w:t>21</w:t>
             </w:r>
             <w:r>
               <w:rPr>
@@ -8919,7 +9152,7 @@
                 <w:bCs/>
                 <w:noProof/>
               </w:rPr>
-              <w:t>21</w:t>
+              <w:t>22</w:t>
             </w:r>
             <w:r>
               <w:rPr>
@@ -8971,19 +9204,7 @@
         <w:footnoteRef/>
       </w:r>
       <w:r>
-        <w:t xml:space="preserve"> Un schéma de relation est présent en table des figures (Figure </w:t>
-      </w:r>
-      <w:r>
-        <w:t>1</w:t>
-      </w:r>
-      <w:r>
-        <w:t xml:space="preserve">) à la page </w:t>
-      </w:r>
-      <w:r>
-        <w:t>4</w:t>
-      </w:r>
-      <w:r>
-        <w:t>.</w:t>
+        <w:t xml:space="preserve"> Un schéma de relation est présent en table des figures (Figure 1) à la page 4.</w:t>
       </w:r>
     </w:p>
   </w:footnote>
@@ -8999,13 +9220,7 @@
         <w:footnoteRef/>
       </w:r>
       <w:r>
-        <w:t xml:space="preserve"> </w:t>
-      </w:r>
-      <w:r>
-        <w:t>Mécanisme qui</w:t>
-      </w:r>
-      <w:r>
-        <w:t xml:space="preserve"> permet de déplacer une relation avec la souris</w:t>
+        <w:t xml:space="preserve"> Mécanisme qui permet de déplacer une relation avec la souris</w:t>
       </w:r>
     </w:p>
   </w:footnote>
@@ -9069,7 +9284,10 @@
         <w:footnoteRef/>
       </w:r>
       <w:r>
-        <w:t xml:space="preserve"> Diagramme de classe (Figure F) présent en page X</w:t>
+        <w:t xml:space="preserve"> Diagramme de classe (Figure </w:t>
+      </w:r>
+      <w:r>
+        <w:t>9) présent en page 7</w:t>
       </w:r>
     </w:p>
   </w:footnote>
@@ -9085,13 +9303,19 @@
         <w:footnoteRef/>
       </w:r>
       <w:r>
-        <w:t xml:space="preserve"> </w:t>
-      </w:r>
-      <w:r>
-        <w:t>Figure illustrant comment ajouter un</w:t>
-      </w:r>
-      <w:r>
-        <w:t>e relation (Figure F) en page X</w:t>
+        <w:t xml:space="preserve"> Il y aura bien C clé et non C+1, </w:t>
+      </w:r>
+      <w:r>
+        <w:t>le premier indice</w:t>
+      </w:r>
+      <w:r>
+        <w:t xml:space="preserve"> commence à 0</w:t>
+      </w:r>
+      <w:r>
+        <w:t xml:space="preserve"> avec</w:t>
+      </w:r>
+      <w:r>
+        <w:t xml:space="preserve"> clé « E0 »</w:t>
       </w:r>
     </w:p>
   </w:footnote>
@@ -9107,10 +9331,7 @@
         <w:footnoteRef/>
       </w:r>
       <w:r>
-        <w:t xml:space="preserve"> Espace mémoire permettant de stocker des données</w:t>
-      </w:r>
-      <w:r>
-        <w:t xml:space="preserve"> dans le navigateur</w:t>
+        <w:t xml:space="preserve"> Figure illustrant comment ajouter une relation (Figure F) en page X</w:t>
       </w:r>
     </w:p>
   </w:footnote>
@@ -9126,16 +9347,7 @@
         <w:footnoteRef/>
       </w:r>
       <w:r>
-        <w:t xml:space="preserve"> Les blancs</w:t>
-      </w:r>
-      <w:r>
-        <w:t xml:space="preserve">, en informatique, sont </w:t>
-      </w:r>
-      <w:r>
-        <w:t>les espaces, retour à la ligne et tabulation</w:t>
-      </w:r>
-      <w:r>
-        <w:t>s</w:t>
+        <w:t xml:space="preserve"> Espace mémoire permettant de stocker des données dans le navigateur</w:t>
       </w:r>
     </w:p>
   </w:footnote>
@@ -9151,7 +9363,7 @@
         <w:footnoteRef/>
       </w:r>
       <w:r>
-        <w:t xml:space="preserve"> Tous qui n’est pas des chiffres ou des lettres</w:t>
+        <w:t xml:space="preserve"> Les blancs, en informatique, sont les espaces, retour à la ligne et tabulations</w:t>
       </w:r>
     </w:p>
   </w:footnote>
@@ -9167,10 +9379,7 @@
         <w:footnoteRef/>
       </w:r>
       <w:r>
-        <w:t xml:space="preserve"> </w:t>
-      </w:r>
-      <w:r>
-        <w:t>Convertit une valeur JavaScript en chaîne JSON</w:t>
+        <w:t xml:space="preserve"> Tous qui n’est pas des chiffres ou des lettres</w:t>
       </w:r>
     </w:p>
   </w:footnote>
@@ -9178,7 +9387,6 @@
     <w:p>
       <w:pPr>
         <w:pStyle w:val="Notedebasdepage"/>
-        <w:ind w:left="1416" w:firstLine="2"/>
       </w:pPr>
       <w:r>
         <w:rPr>
@@ -9187,7 +9395,7 @@
         <w:footnoteRef/>
       </w:r>
       <w:r>
-        <w:t xml:space="preserve"> Analyse une chaine de caractères JSON et construit la valeur JavaScript ou l’objet décrit par cette chaîne</w:t>
+        <w:t xml:space="preserve"> Convertit une valeur JavaScript en chaîne JSON</w:t>
       </w:r>
     </w:p>
   </w:footnote>
@@ -9195,6 +9403,7 @@
     <w:p>
       <w:pPr>
         <w:pStyle w:val="Notedebasdepage"/>
+        <w:ind w:left="1416" w:firstLine="2"/>
       </w:pPr>
       <w:r>
         <w:rPr>
@@ -9203,7 +9412,7 @@
         <w:footnoteRef/>
       </w:r>
       <w:r>
-        <w:t xml:space="preserve"> Nombre de t-uplets d’une relation</w:t>
+        <w:t xml:space="preserve"> Analyse une chaine de caractères JSON et construit la valeur JavaScript ou l’objet décrit par cette chaîne</w:t>
       </w:r>
     </w:p>
   </w:footnote>
@@ -9219,10 +9428,7 @@
         <w:footnoteRef/>
       </w:r>
       <w:r>
-        <w:t xml:space="preserve"> Un schéma de code de l’équijointure est présent </w:t>
-      </w:r>
-      <w:r>
-        <w:t>à la table des figures (Figure 4) en page 5</w:t>
+        <w:t xml:space="preserve"> Nombre de t-uplets d’une relation</w:t>
       </w:r>
     </w:p>
   </w:footnote>
@@ -9230,7 +9436,6 @@
     <w:p>
       <w:pPr>
         <w:pStyle w:val="Notedebasdepage"/>
-        <w:ind w:left="1418" w:firstLine="0"/>
       </w:pPr>
       <w:r>
         <w:rPr>
@@ -9239,16 +9444,7 @@
         <w:footnoteRef/>
       </w:r>
       <w:r>
-        <w:t xml:space="preserve"> Un schéma de code de</w:t>
-      </w:r>
-      <w:r>
-        <w:t xml:space="preserve"> la téta-jointure est présent </w:t>
-      </w:r>
-      <w:r>
-        <w:t>à la table des figures (Figure 5</w:t>
-      </w:r>
-      <w:r>
-        <w:t>) en page 5</w:t>
+        <w:t xml:space="preserve"> Un schéma de code de l’équijointure est présent à la table des figures (Figure 4) en page 5</w:t>
       </w:r>
     </w:p>
   </w:footnote>
@@ -9256,6 +9452,7 @@
     <w:p>
       <w:pPr>
         <w:pStyle w:val="Notedebasdepage"/>
+        <w:ind w:left="1418" w:firstLine="0"/>
       </w:pPr>
       <w:r>
         <w:rPr>
@@ -9264,10 +9461,7 @@
         <w:footnoteRef/>
       </w:r>
       <w:r>
-        <w:t xml:space="preserve"> </w:t>
-      </w:r>
-      <w:r>
-        <w:t>Un schéma de code est présent à la table des figures (figure F) à la page X.</w:t>
+        <w:t xml:space="preserve"> Un schéma de code de la téta-jointure est présent à la table des figures (Figure 5) en page 5</w:t>
       </w:r>
     </w:p>
   </w:footnote>
@@ -9275,7 +9469,6 @@
     <w:p>
       <w:pPr>
         <w:pStyle w:val="Notedebasdepage"/>
-        <w:ind w:left="1416" w:firstLine="2"/>
       </w:pPr>
       <w:r>
         <w:rPr>
@@ -9284,7 +9477,10 @@
         <w:footnoteRef/>
       </w:r>
       <w:r>
-        <w:t xml:space="preserve"> Un schéma de relation expliquant ce point est présent à la table des figures (Figure 1) en page 4</w:t>
+        <w:t xml:space="preserve"> Un schéma de code est présent </w:t>
+      </w:r>
+      <w:r>
+        <w:t>à la table des figures (figure 6) à la page 5</w:t>
       </w:r>
     </w:p>
   </w:footnote>
@@ -9301,7 +9497,7 @@
         <w:footnoteRef/>
       </w:r>
       <w:r>
-        <w:t xml:space="preserve"> Un schéma des différentes zones de l’application est présent à la table des figures (Figure 7) en page 5</w:t>
+        <w:t xml:space="preserve"> Un schéma de relation expliquant ce point est présent à la table des figures (Figure 1) en page 4</w:t>
       </w:r>
     </w:p>
   </w:footnote>
@@ -9318,16 +9514,7 @@
         <w:footnoteRef/>
       </w:r>
       <w:r>
-        <w:t xml:space="preserve"> Un schéma précisant la position du bouton est présent </w:t>
-      </w:r>
-      <w:r>
-        <w:t>à la table des figures (Figure 8</w:t>
-      </w:r>
-      <w:r>
-        <w:t xml:space="preserve">) en </w:t>
-      </w:r>
-      <w:r>
-        <w:t>page 6</w:t>
+        <w:t xml:space="preserve"> Un schéma des différentes zones de l’application est présent à la table des figures (Figure 7) en page 5</w:t>
       </w:r>
     </w:p>
   </w:footnote>
@@ -9335,6 +9522,7 @@
     <w:p>
       <w:pPr>
         <w:pStyle w:val="Notedebasdepage"/>
+        <w:ind w:left="1416" w:firstLine="2"/>
       </w:pPr>
       <w:r>
         <w:rPr>
@@ -9343,28 +9531,7 @@
         <w:footnoteRef/>
       </w:r>
       <w:r>
-        <w:t xml:space="preserve"> </w:t>
-      </w:r>
-      <w:r>
-        <w:t>Exemples de différent</w:t>
-      </w:r>
-      <w:r>
-        <w:t>e</w:t>
-      </w:r>
-      <w:r>
-        <w:t xml:space="preserve">s infobulles (Figure </w:t>
-      </w:r>
-      <w:r>
-        <w:t xml:space="preserve">2 </w:t>
-      </w:r>
-      <w:r>
-        <w:t>&amp;</w:t>
-      </w:r>
-      <w:r>
-        <w:t xml:space="preserve"> 3</w:t>
-      </w:r>
-      <w:r>
-        <w:t>) en page 4.</w:t>
+        <w:t xml:space="preserve"> Un schéma précisant la position du bouton est présent à la table des figures (Figure 8) en page 6</w:t>
       </w:r>
     </w:p>
   </w:footnote>
@@ -9380,13 +9547,7 @@
         <w:footnoteRef/>
       </w:r>
       <w:r>
-        <w:t xml:space="preserve"> Expliqué </w:t>
-      </w:r>
-      <w:r>
-        <w:t>au paragraphe 3</w:t>
-      </w:r>
-      <w:r>
-        <w:t>.A.VI</w:t>
+        <w:t xml:space="preserve"> Exemples de différentes infobulles (Figure 2 &amp; 3) en page 4.</w:t>
       </w:r>
     </w:p>
   </w:footnote>
@@ -9402,19 +9563,23 @@
         <w:footnoteRef/>
       </w:r>
       <w:r>
-        <w:t xml:space="preserve"> </w:t>
-      </w:r>
-      <w:r>
-        <w:t>Le modèle actuel</w:t>
-      </w:r>
-      <w:r>
-        <w:t xml:space="preserve"> est expliqu</w:t>
-      </w:r>
-      <w:r>
-        <w:t>é et détaille au paragraphe 2</w:t>
-      </w:r>
-      <w:r>
-        <w:t>.C</w:t>
+        <w:t xml:space="preserve"> Expliqué au paragraphe 3.A.VI</w:t>
+      </w:r>
+    </w:p>
+  </w:footnote>
+  <w:footnote w:id="23">
+    <w:p>
+      <w:pPr>
+        <w:pStyle w:val="Notedebasdepage"/>
+      </w:pPr>
+      <w:r>
+        <w:rPr>
+          <w:rStyle w:val="Appelnotedebasdep"/>
+        </w:rPr>
+        <w:footnoteRef/>
+      </w:r>
+      <w:r>
+        <w:t xml:space="preserve"> Le modèle actuel est expliqué et détaille au paragraphe 2.C</w:t>
       </w:r>
     </w:p>
   </w:footnote>
@@ -11077,7 +11242,7 @@
 </file>
 
 <file path=customXml/itemProps1.xml><?xml version="1.0" encoding="utf-8"?>
-<ds:datastoreItem xmlns:ds="http://schemas.openxmlformats.org/officeDocument/2006/customXml" ds:itemID="{7ECB6A16-B69B-4080-8648-4505D8860FA6}">
+<ds:datastoreItem xmlns:ds="http://schemas.openxmlformats.org/officeDocument/2006/customXml" ds:itemID="{12006181-3CB2-432E-B3FC-2709BB7123D1}">
   <ds:schemaRefs>
     <ds:schemaRef ds:uri="http://schemas.openxmlformats.org/officeDocument/2006/bibliography"/>
   </ds:schemaRefs>

</xml_diff>

<commit_message>
4ieme de couverture fr
</commit_message>
<xml_diff>
--- a/doc/RapportSAR.docx
+++ b/doc/RapportSAR.docx
@@ -6391,8 +6391,6 @@
       <w:r>
         <w:t xml:space="preserve">« E » concaténé à l’indice de l’indice de la colonne. Prenons un exemple, si la clé est « E5 » avec pour attribut cette clé et la colonne d’indice 5. Dans cette relation, il y aura six colonnes puisque </w:t>
       </w:r>
-      <w:bookmarkStart w:id="9" w:name="_GoBack"/>
-      <w:bookmarkEnd w:id="9"/>
       <w:r>
         <w:t>le premier indice</w:t>
       </w:r>
@@ -6411,11 +6409,11 @@
           <w:numId w:val="1"/>
         </w:numPr>
       </w:pPr>
-      <w:bookmarkStart w:id="10" w:name="_Toc2008133"/>
+      <w:bookmarkStart w:id="9" w:name="_Toc2008133"/>
       <w:r>
         <w:t>Développement de l’application web</w:t>
       </w:r>
-      <w:bookmarkEnd w:id="10"/>
+      <w:bookmarkEnd w:id="9"/>
     </w:p>
     <w:p/>
     <w:p>
@@ -6426,43 +6424,43 @@
           <w:numId w:val="6"/>
         </w:numPr>
       </w:pPr>
-      <w:bookmarkStart w:id="11" w:name="_Toc2008134"/>
+      <w:bookmarkStart w:id="10" w:name="_Toc2008134"/>
       <w:r>
         <w:t>Différentes phases du projet</w:t>
       </w:r>
+      <w:bookmarkEnd w:id="10"/>
+    </w:p>
+    <w:p/>
+    <w:p>
+      <w:pPr>
+        <w:ind w:left="708" w:firstLine="708"/>
+        <w:rPr>
+          <w:sz w:val="24"/>
+          <w:szCs w:val="24"/>
+        </w:rPr>
+      </w:pPr>
+      <w:r>
+        <w:rPr>
+          <w:sz w:val="24"/>
+          <w:szCs w:val="24"/>
+        </w:rPr>
+        <w:t>Un projet d’une telle ampleur prend du temps et pour arriver à un résultat accepté par le client, nous avons dû passer par différentes étapes toutes plus intéressantes les unes que les autres.</w:t>
+      </w:r>
+    </w:p>
+    <w:p>
+      <w:pPr>
+        <w:ind w:left="1068" w:firstLine="0"/>
+      </w:pPr>
+    </w:p>
+    <w:p>
+      <w:pPr>
+        <w:pStyle w:val="Titre3"/>
+      </w:pPr>
+      <w:bookmarkStart w:id="11" w:name="_Toc2008135"/>
+      <w:r>
+        <w:t>I.  Découverte &amp; apprentissage de JavaScript</w:t>
+      </w:r>
       <w:bookmarkEnd w:id="11"/>
-    </w:p>
-    <w:p/>
-    <w:p>
-      <w:pPr>
-        <w:ind w:left="708" w:firstLine="708"/>
-        <w:rPr>
-          <w:sz w:val="24"/>
-          <w:szCs w:val="24"/>
-        </w:rPr>
-      </w:pPr>
-      <w:r>
-        <w:rPr>
-          <w:sz w:val="24"/>
-          <w:szCs w:val="24"/>
-        </w:rPr>
-        <w:t>Un projet d’une telle ampleur prend du temps et pour arriver à un résultat accepté par le client, nous avons dû passer par différentes étapes toutes plus intéressantes les unes que les autres.</w:t>
-      </w:r>
-    </w:p>
-    <w:p>
-      <w:pPr>
-        <w:ind w:left="1068" w:firstLine="0"/>
-      </w:pPr>
-    </w:p>
-    <w:p>
-      <w:pPr>
-        <w:pStyle w:val="Titre3"/>
-      </w:pPr>
-      <w:bookmarkStart w:id="12" w:name="_Toc2008135"/>
-      <w:r>
-        <w:t>I.  Découverte &amp; apprentissage de JavaScript</w:t>
-      </w:r>
-      <w:bookmarkEnd w:id="12"/>
     </w:p>
     <w:p>
       <w:r>
@@ -6684,11 +6682,11 @@
       <w:pPr>
         <w:pStyle w:val="Titre3"/>
       </w:pPr>
-      <w:bookmarkStart w:id="13" w:name="_Toc2008136"/>
+      <w:bookmarkStart w:id="12" w:name="_Toc2008136"/>
       <w:r>
         <w:t>II. Création des relations</w:t>
       </w:r>
-      <w:bookmarkEnd w:id="13"/>
+      <w:bookmarkEnd w:id="12"/>
     </w:p>
     <w:p/>
     <w:p>
@@ -6967,11 +6965,11 @@
       <w:pPr>
         <w:pStyle w:val="Titre3"/>
       </w:pPr>
-      <w:bookmarkStart w:id="14" w:name="_Toc2008137"/>
+      <w:bookmarkStart w:id="13" w:name="_Toc2008137"/>
       <w:r>
         <w:t>III. Opérateurs de calculs simples</w:t>
       </w:r>
-      <w:bookmarkEnd w:id="14"/>
+      <w:bookmarkEnd w:id="13"/>
     </w:p>
     <w:p/>
     <w:p>
@@ -7212,331 +7210,331 @@
       <w:pPr>
         <w:pStyle w:val="Titre3"/>
       </w:pPr>
-      <w:bookmarkStart w:id="15" w:name="_Toc2008138"/>
+      <w:bookmarkStart w:id="14" w:name="_Toc2008138"/>
       <w:r>
         <w:t>IV. Opérateurs plus complexes</w:t>
       </w:r>
+      <w:bookmarkEnd w:id="14"/>
+    </w:p>
+    <w:p/>
+    <w:p>
+      <w:pPr>
+        <w:ind w:left="1416" w:firstLine="707"/>
+        <w:rPr>
+          <w:sz w:val="24"/>
+          <w:szCs w:val="24"/>
+        </w:rPr>
+      </w:pPr>
+      <w:r>
+        <w:rPr>
+          <w:sz w:val="24"/>
+          <w:szCs w:val="24"/>
+        </w:rPr>
+        <w:t>Les opérateurs simples étant implémenté et testé il était venu le moment de prendre du temps pour développer les opérateurs que l’on considérait plus complexes. On parle ici de toutes les jointures et de la division.</w:t>
+      </w:r>
+    </w:p>
+    <w:p>
+      <w:pPr>
+        <w:ind w:left="1416" w:firstLine="707"/>
+        <w:rPr>
+          <w:sz w:val="24"/>
+          <w:szCs w:val="24"/>
+        </w:rPr>
+      </w:pPr>
+    </w:p>
+    <w:p>
+      <w:pPr>
+        <w:ind w:left="1416" w:firstLine="707"/>
+        <w:rPr>
+          <w:sz w:val="24"/>
+          <w:szCs w:val="24"/>
+        </w:rPr>
+      </w:pPr>
+      <w:r>
+        <w:rPr>
+          <w:sz w:val="24"/>
+          <w:szCs w:val="24"/>
+        </w:rPr>
+        <w:t>En premier l</w:t>
+      </w:r>
+      <w:r>
+        <w:rPr>
+          <w:sz w:val="24"/>
+          <w:szCs w:val="24"/>
+        </w:rPr>
+        <w:t>ieu, les jointures nous semblaient</w:t>
+      </w:r>
+      <w:r>
+        <w:rPr>
+          <w:sz w:val="24"/>
+          <w:szCs w:val="24"/>
+        </w:rPr>
+        <w:t xml:space="preserve"> le plus simple à implémenter.</w:t>
+      </w:r>
+      <w:r>
+        <w:rPr>
+          <w:sz w:val="24"/>
+          <w:szCs w:val="24"/>
+        </w:rPr>
+        <w:t xml:space="preserve"> L’un d’entre nous a donc commencé par la jointure naturelle qui est un cas particulier de l’équijointure. Celle-ci est plutôt simple, on commence par vérifier que les deux relations possèdent bien un </w:t>
+      </w:r>
+      <w:r>
+        <w:rPr>
+          <w:sz w:val="24"/>
+          <w:szCs w:val="24"/>
+        </w:rPr>
+        <w:t>attribut</w:t>
+      </w:r>
+      <w:r>
+        <w:rPr>
+          <w:sz w:val="24"/>
+          <w:szCs w:val="24"/>
+        </w:rPr>
+        <w:t xml:space="preserve"> en commun, si c’est le cas </w:t>
+      </w:r>
+      <w:r>
+        <w:rPr>
+          <w:sz w:val="24"/>
+          <w:szCs w:val="24"/>
+        </w:rPr>
+        <w:t xml:space="preserve">le calcul peut avoir lieu, sinon, on précise à l’utilisateur une erreur. </w:t>
+      </w:r>
+      <w:r>
+        <w:rPr>
+          <w:sz w:val="24"/>
+          <w:szCs w:val="24"/>
+        </w:rPr>
+        <w:t>Pour réaliser cette jointure, on parcourt les colonnes en commun et on compare celle</w:t>
+      </w:r>
+      <w:r>
+        <w:rPr>
+          <w:sz w:val="24"/>
+          <w:szCs w:val="24"/>
+        </w:rPr>
+        <w:t>s</w:t>
+      </w:r>
+      <w:r>
+        <w:rPr>
+          <w:sz w:val="24"/>
+          <w:szCs w:val="24"/>
+        </w:rPr>
+        <w:t xml:space="preserve">-ci. Si, deux valeurs sont égales, on récupère alors les lignes des deux relations et on les concatène dans la nouvelle relation. Puisque deux attributs seront égaux dans la nouvelle relation à cause de l’attribut en commun, on peut se permettre une optimisation, on va en garder qu’une seule </w:t>
+      </w:r>
+      <w:r>
+        <w:rPr>
+          <w:sz w:val="24"/>
+          <w:szCs w:val="24"/>
+        </w:rPr>
+        <w:t xml:space="preserve">des </w:t>
+      </w:r>
+      <w:r>
+        <w:rPr>
+          <w:sz w:val="24"/>
+          <w:szCs w:val="24"/>
+        </w:rPr>
+        <w:t xml:space="preserve">deux. Cela permettra d’éviter la duplication d’information. </w:t>
+      </w:r>
+    </w:p>
+    <w:p>
+      <w:pPr>
+        <w:ind w:left="1416" w:firstLine="707"/>
+        <w:rPr>
+          <w:sz w:val="24"/>
+          <w:szCs w:val="24"/>
+        </w:rPr>
+      </w:pPr>
+    </w:p>
+    <w:p>
+      <w:pPr>
+        <w:ind w:left="1416" w:firstLine="707"/>
+        <w:rPr>
+          <w:sz w:val="24"/>
+          <w:szCs w:val="24"/>
+        </w:rPr>
+      </w:pPr>
+      <w:r>
+        <w:rPr>
+          <w:sz w:val="24"/>
+          <w:szCs w:val="24"/>
+        </w:rPr>
+        <w:t>Maintenant, place à l’équijointure</w:t>
+      </w:r>
+      <w:r>
+        <w:rPr>
+          <w:rStyle w:val="Appelnotedebasdep"/>
+          <w:sz w:val="24"/>
+          <w:szCs w:val="24"/>
+        </w:rPr>
+        <w:footnoteReference w:id="15"/>
+      </w:r>
+      <w:r>
+        <w:rPr>
+          <w:sz w:val="24"/>
+          <w:szCs w:val="24"/>
+        </w:rPr>
+        <w:t xml:space="preserve"> et la téta-jointure</w:t>
+      </w:r>
+      <w:r>
+        <w:rPr>
+          <w:rStyle w:val="Appelnotedebasdep"/>
+          <w:sz w:val="24"/>
+          <w:szCs w:val="24"/>
+        </w:rPr>
+        <w:footnoteReference w:id="16"/>
+      </w:r>
+      <w:r>
+        <w:rPr>
+          <w:sz w:val="24"/>
+          <w:szCs w:val="24"/>
+        </w:rPr>
+        <w:t xml:space="preserve"> qui sont en réalité très proche l’une de l’autre à une comparaison près. </w:t>
+      </w:r>
+      <w:r>
+        <w:rPr>
+          <w:sz w:val="24"/>
+          <w:szCs w:val="24"/>
+        </w:rPr>
+        <w:t xml:space="preserve">Pour ces deux jointures, l’utilisateur va entrer le nom des deux relations et va saisir les deux attributs avec lesquels ils souhaitent faire sa jointure. Pour commencer, nous réalisons une vérification sur le fait que les attributs saisis appartiennent bien à leurs relations respectives. Sur le même principe de la jointure naturelle, on imbrique l’une dans l’autre deux boucle qui parcourt </w:t>
+      </w:r>
+      <w:r>
+        <w:rPr>
+          <w:sz w:val="24"/>
+          <w:szCs w:val="24"/>
+        </w:rPr>
+        <w:t>les valeurs des attributs choisis pour la jointure, si des valeurs sont égales entre les deux on récupère la ligne complète des deux relations et on concatène la ligne pour la nouvelle relation. Ici, on ne peut pas se permettre d’optimisation comme la jointure naturelle car les attributs choisis pour la jointure ne seront pas forcément égaux. Pour la téta-jointure, on réalise exactement le même principe sauf qu’on regarde quand les valeurs sont différentes. Si c’est le cas, on récupère la ligne des deux relations et on les concatène pour la nouvelle relation.</w:t>
+      </w:r>
+    </w:p>
+    <w:p>
+      <w:pPr>
+        <w:ind w:left="1416" w:firstLine="707"/>
+        <w:rPr>
+          <w:sz w:val="24"/>
+          <w:szCs w:val="24"/>
+        </w:rPr>
+      </w:pPr>
+    </w:p>
+    <w:p>
+      <w:pPr>
+        <w:ind w:left="1416" w:firstLine="707"/>
+        <w:rPr>
+          <w:sz w:val="24"/>
+          <w:szCs w:val="24"/>
+        </w:rPr>
+      </w:pPr>
+      <w:r>
+        <w:rPr>
+          <w:sz w:val="24"/>
+          <w:szCs w:val="24"/>
+        </w:rPr>
+        <w:t xml:space="preserve">Dans un second lieu, il était temps de </w:t>
+      </w:r>
+      <w:r>
+        <w:rPr>
+          <w:sz w:val="24"/>
+          <w:szCs w:val="24"/>
+        </w:rPr>
+        <w:t>s’occuper de la division</w:t>
+      </w:r>
+      <w:r>
+        <w:rPr>
+          <w:rStyle w:val="Appelnotedebasdep"/>
+          <w:sz w:val="24"/>
+          <w:szCs w:val="24"/>
+        </w:rPr>
+        <w:footnoteReference w:id="17"/>
+      </w:r>
+      <w:r>
+        <w:rPr>
+          <w:sz w:val="24"/>
+          <w:szCs w:val="24"/>
+        </w:rPr>
+        <w:t xml:space="preserve">. Cet </w:t>
+      </w:r>
+      <w:r>
+        <w:rPr>
+          <w:sz w:val="24"/>
+          <w:szCs w:val="24"/>
+        </w:rPr>
+        <w:t>opérateur est souvent mal compris des étudiants, avoir un outil qui permet de vérifier les calculs pour les étudiants de licence</w:t>
+      </w:r>
+      <w:r>
+        <w:rPr>
+          <w:sz w:val="24"/>
+          <w:szCs w:val="24"/>
+        </w:rPr>
+        <w:t xml:space="preserve"> </w:t>
+      </w:r>
+      <w:r>
+        <w:rPr>
+          <w:sz w:val="24"/>
+          <w:szCs w:val="24"/>
+        </w:rPr>
+        <w:t xml:space="preserve">1 informatique </w:t>
+      </w:r>
+      <w:r>
+        <w:rPr>
+          <w:sz w:val="24"/>
+          <w:szCs w:val="24"/>
+        </w:rPr>
+        <w:t xml:space="preserve">de Besançon serait intéressant pour eux et leurs permettrait de mieux appréhender cet opérateur. Nous ne pouvions donc pas passer à côté de celui-ci. Dans les faits, cet opérateur fait plus peur qu’il n’en est. Pour effectuer les calculs, l’utilisateur saisit les deux relations avec lesquels il veut utiliser cet opérateur. </w:t>
+      </w:r>
+      <w:r>
+        <w:rPr>
+          <w:sz w:val="24"/>
+          <w:szCs w:val="24"/>
+        </w:rPr>
+        <w:t>On commence par regarder que le nombre de ligne de la relation diviseur ne soit pas plus élevé que celui de la relation dividende et on réalise la même opération pour les attributs. On prend les lignes de la relation diviseur, et on les fait parcourir sur les lignes des entêtes en commun entre les deux relations, si une ligne de la relation dividende n’est pas dans la relation diviseur on la supprime. Ensuite, on compte le nombre de ligne de la relation diviseur, et on compte le nombre d’occurrence de chaque valeur dans les attributs de la relation dividende qui ne sont pas dans la relation diviseur. Si ces nombres de lignes sont égaux, on garde cette valeur pour la relation résultat.</w:t>
+      </w:r>
+    </w:p>
+    <w:p>
+      <w:pPr>
+        <w:ind w:left="1416" w:firstLine="707"/>
+        <w:rPr>
+          <w:sz w:val="24"/>
+          <w:szCs w:val="24"/>
+        </w:rPr>
+      </w:pPr>
+    </w:p>
+    <w:p>
+      <w:pPr>
+        <w:ind w:left="1416" w:firstLine="707"/>
+        <w:rPr>
+          <w:sz w:val="24"/>
+          <w:szCs w:val="24"/>
+        </w:rPr>
+      </w:pPr>
+      <w:r>
+        <w:rPr>
+          <w:sz w:val="24"/>
+          <w:szCs w:val="24"/>
+        </w:rPr>
+        <w:t>Les opérateurs plus comple</w:t>
+      </w:r>
+      <w:r>
+        <w:rPr>
+          <w:sz w:val="24"/>
+          <w:szCs w:val="24"/>
+        </w:rPr>
+        <w:t>xes étant maintenant implémentés</w:t>
+      </w:r>
+      <w:r>
+        <w:rPr>
+          <w:sz w:val="24"/>
+          <w:szCs w:val="24"/>
+        </w:rPr>
+        <w:t>, l’utilisateur à tous les outils dans sa main pour réaliser toutes les simulations d’algèbre relationnelle qu’il souhaite.</w:t>
+      </w:r>
+    </w:p>
+    <w:p/>
+    <w:p>
+      <w:pPr>
+        <w:pStyle w:val="Titre3"/>
+      </w:pPr>
+      <w:bookmarkStart w:id="15" w:name="_Toc2008139"/>
+      <w:r>
+        <w:t>V. Convivialité &amp; design</w:t>
+      </w:r>
       <w:bookmarkEnd w:id="15"/>
-    </w:p>
-    <w:p/>
-    <w:p>
-      <w:pPr>
-        <w:ind w:left="1416" w:firstLine="707"/>
-        <w:rPr>
-          <w:sz w:val="24"/>
-          <w:szCs w:val="24"/>
-        </w:rPr>
-      </w:pPr>
-      <w:r>
-        <w:rPr>
-          <w:sz w:val="24"/>
-          <w:szCs w:val="24"/>
-        </w:rPr>
-        <w:t>Les opérateurs simples étant implémenté et testé il était venu le moment de prendre du temps pour développer les opérateurs que l’on considérait plus complexes. On parle ici de toutes les jointures et de la division.</w:t>
-      </w:r>
-    </w:p>
-    <w:p>
-      <w:pPr>
-        <w:ind w:left="1416" w:firstLine="707"/>
-        <w:rPr>
-          <w:sz w:val="24"/>
-          <w:szCs w:val="24"/>
-        </w:rPr>
-      </w:pPr>
-    </w:p>
-    <w:p>
-      <w:pPr>
-        <w:ind w:left="1416" w:firstLine="707"/>
-        <w:rPr>
-          <w:sz w:val="24"/>
-          <w:szCs w:val="24"/>
-        </w:rPr>
-      </w:pPr>
-      <w:r>
-        <w:rPr>
-          <w:sz w:val="24"/>
-          <w:szCs w:val="24"/>
-        </w:rPr>
-        <w:t>En premier l</w:t>
-      </w:r>
-      <w:r>
-        <w:rPr>
-          <w:sz w:val="24"/>
-          <w:szCs w:val="24"/>
-        </w:rPr>
-        <w:t>ieu, les jointures nous semblaient</w:t>
-      </w:r>
-      <w:r>
-        <w:rPr>
-          <w:sz w:val="24"/>
-          <w:szCs w:val="24"/>
-        </w:rPr>
-        <w:t xml:space="preserve"> le plus simple à implémenter.</w:t>
-      </w:r>
-      <w:r>
-        <w:rPr>
-          <w:sz w:val="24"/>
-          <w:szCs w:val="24"/>
-        </w:rPr>
-        <w:t xml:space="preserve"> L’un d’entre nous a donc commencé par la jointure naturelle qui est un cas particulier de l’équijointure. Celle-ci est plutôt simple, on commence par vérifier que les deux relations possèdent bien un </w:t>
-      </w:r>
-      <w:r>
-        <w:rPr>
-          <w:sz w:val="24"/>
-          <w:szCs w:val="24"/>
-        </w:rPr>
-        <w:t>attribut</w:t>
-      </w:r>
-      <w:r>
-        <w:rPr>
-          <w:sz w:val="24"/>
-          <w:szCs w:val="24"/>
-        </w:rPr>
-        <w:t xml:space="preserve"> en commun, si c’est le cas </w:t>
-      </w:r>
-      <w:r>
-        <w:rPr>
-          <w:sz w:val="24"/>
-          <w:szCs w:val="24"/>
-        </w:rPr>
-        <w:t xml:space="preserve">le calcul peut avoir lieu, sinon, on précise à l’utilisateur une erreur. </w:t>
-      </w:r>
-      <w:r>
-        <w:rPr>
-          <w:sz w:val="24"/>
-          <w:szCs w:val="24"/>
-        </w:rPr>
-        <w:t>Pour réaliser cette jointure, on parcourt les colonnes en commun et on compare celle</w:t>
-      </w:r>
-      <w:r>
-        <w:rPr>
-          <w:sz w:val="24"/>
-          <w:szCs w:val="24"/>
-        </w:rPr>
-        <w:t>s</w:t>
-      </w:r>
-      <w:r>
-        <w:rPr>
-          <w:sz w:val="24"/>
-          <w:szCs w:val="24"/>
-        </w:rPr>
-        <w:t xml:space="preserve">-ci. Si, deux valeurs sont égales, on récupère alors les lignes des deux relations et on les concatène dans la nouvelle relation. Puisque deux attributs seront égaux dans la nouvelle relation à cause de l’attribut en commun, on peut se permettre une optimisation, on va en garder qu’une seule </w:t>
-      </w:r>
-      <w:r>
-        <w:rPr>
-          <w:sz w:val="24"/>
-          <w:szCs w:val="24"/>
-        </w:rPr>
-        <w:t xml:space="preserve">des </w:t>
-      </w:r>
-      <w:r>
-        <w:rPr>
-          <w:sz w:val="24"/>
-          <w:szCs w:val="24"/>
-        </w:rPr>
-        <w:t xml:space="preserve">deux. Cela permettra d’éviter la duplication d’information. </w:t>
-      </w:r>
-    </w:p>
-    <w:p>
-      <w:pPr>
-        <w:ind w:left="1416" w:firstLine="707"/>
-        <w:rPr>
-          <w:sz w:val="24"/>
-          <w:szCs w:val="24"/>
-        </w:rPr>
-      </w:pPr>
-    </w:p>
-    <w:p>
-      <w:pPr>
-        <w:ind w:left="1416" w:firstLine="707"/>
-        <w:rPr>
-          <w:sz w:val="24"/>
-          <w:szCs w:val="24"/>
-        </w:rPr>
-      </w:pPr>
-      <w:r>
-        <w:rPr>
-          <w:sz w:val="24"/>
-          <w:szCs w:val="24"/>
-        </w:rPr>
-        <w:t>Maintenant, place à l’équijointure</w:t>
-      </w:r>
-      <w:r>
-        <w:rPr>
-          <w:rStyle w:val="Appelnotedebasdep"/>
-          <w:sz w:val="24"/>
-          <w:szCs w:val="24"/>
-        </w:rPr>
-        <w:footnoteReference w:id="15"/>
-      </w:r>
-      <w:r>
-        <w:rPr>
-          <w:sz w:val="24"/>
-          <w:szCs w:val="24"/>
-        </w:rPr>
-        <w:t xml:space="preserve"> et la téta-jointure</w:t>
-      </w:r>
-      <w:r>
-        <w:rPr>
-          <w:rStyle w:val="Appelnotedebasdep"/>
-          <w:sz w:val="24"/>
-          <w:szCs w:val="24"/>
-        </w:rPr>
-        <w:footnoteReference w:id="16"/>
-      </w:r>
-      <w:r>
-        <w:rPr>
-          <w:sz w:val="24"/>
-          <w:szCs w:val="24"/>
-        </w:rPr>
-        <w:t xml:space="preserve"> qui sont en réalité très proche l’une de l’autre à une comparaison près. </w:t>
-      </w:r>
-      <w:r>
-        <w:rPr>
-          <w:sz w:val="24"/>
-          <w:szCs w:val="24"/>
-        </w:rPr>
-        <w:t xml:space="preserve">Pour ces deux jointures, l’utilisateur va entrer le nom des deux relations et va saisir les deux attributs avec lesquels ils souhaitent faire sa jointure. Pour commencer, nous réalisons une vérification sur le fait que les attributs saisis appartiennent bien à leurs relations respectives. Sur le même principe de la jointure naturelle, on imbrique l’une dans l’autre deux boucle qui parcourt </w:t>
-      </w:r>
-      <w:r>
-        <w:rPr>
-          <w:sz w:val="24"/>
-          <w:szCs w:val="24"/>
-        </w:rPr>
-        <w:t>les valeurs des attributs choisis pour la jointure, si des valeurs sont égales entre les deux on récupère la ligne complète des deux relations et on concatène la ligne pour la nouvelle relation. Ici, on ne peut pas se permettre d’optimisation comme la jointure naturelle car les attributs choisis pour la jointure ne seront pas forcément égaux. Pour la téta-jointure, on réalise exactement le même principe sauf qu’on regarde quand les valeurs sont différentes. Si c’est le cas, on récupère la ligne des deux relations et on les concatène pour la nouvelle relation.</w:t>
-      </w:r>
-    </w:p>
-    <w:p>
-      <w:pPr>
-        <w:ind w:left="1416" w:firstLine="707"/>
-        <w:rPr>
-          <w:sz w:val="24"/>
-          <w:szCs w:val="24"/>
-        </w:rPr>
-      </w:pPr>
-    </w:p>
-    <w:p>
-      <w:pPr>
-        <w:ind w:left="1416" w:firstLine="707"/>
-        <w:rPr>
-          <w:sz w:val="24"/>
-          <w:szCs w:val="24"/>
-        </w:rPr>
-      </w:pPr>
-      <w:r>
-        <w:rPr>
-          <w:sz w:val="24"/>
-          <w:szCs w:val="24"/>
-        </w:rPr>
-        <w:t xml:space="preserve">Dans un second lieu, il était temps de </w:t>
-      </w:r>
-      <w:r>
-        <w:rPr>
-          <w:sz w:val="24"/>
-          <w:szCs w:val="24"/>
-        </w:rPr>
-        <w:t>s’occuper de la division</w:t>
-      </w:r>
-      <w:r>
-        <w:rPr>
-          <w:rStyle w:val="Appelnotedebasdep"/>
-          <w:sz w:val="24"/>
-          <w:szCs w:val="24"/>
-        </w:rPr>
-        <w:footnoteReference w:id="17"/>
-      </w:r>
-      <w:r>
-        <w:rPr>
-          <w:sz w:val="24"/>
-          <w:szCs w:val="24"/>
-        </w:rPr>
-        <w:t xml:space="preserve">. Cet </w:t>
-      </w:r>
-      <w:r>
-        <w:rPr>
-          <w:sz w:val="24"/>
-          <w:szCs w:val="24"/>
-        </w:rPr>
-        <w:t>opérateur est souvent mal compris des étudiants, avoir un outil qui permet de vérifier les calculs pour les étudiants de licence</w:t>
-      </w:r>
-      <w:r>
-        <w:rPr>
-          <w:sz w:val="24"/>
-          <w:szCs w:val="24"/>
-        </w:rPr>
-        <w:t xml:space="preserve"> </w:t>
-      </w:r>
-      <w:r>
-        <w:rPr>
-          <w:sz w:val="24"/>
-          <w:szCs w:val="24"/>
-        </w:rPr>
-        <w:t xml:space="preserve">1 informatique </w:t>
-      </w:r>
-      <w:r>
-        <w:rPr>
-          <w:sz w:val="24"/>
-          <w:szCs w:val="24"/>
-        </w:rPr>
-        <w:t xml:space="preserve">de Besançon serait intéressant pour eux et leurs permettrait de mieux appréhender cet opérateur. Nous ne pouvions donc pas passer à côté de celui-ci. Dans les faits, cet opérateur fait plus peur qu’il n’en est. Pour effectuer les calculs, l’utilisateur saisit les deux relations avec lesquels il veut utiliser cet opérateur. </w:t>
-      </w:r>
-      <w:r>
-        <w:rPr>
-          <w:sz w:val="24"/>
-          <w:szCs w:val="24"/>
-        </w:rPr>
-        <w:t>On commence par regarder que le nombre de ligne de la relation diviseur ne soit pas plus élevé que celui de la relation dividende et on réalise la même opération pour les attributs. On prend les lignes de la relation diviseur, et on les fait parcourir sur les lignes des entêtes en commun entre les deux relations, si une ligne de la relation dividende n’est pas dans la relation diviseur on la supprime. Ensuite, on compte le nombre de ligne de la relation diviseur, et on compte le nombre d’occurrence de chaque valeur dans les attributs de la relation dividende qui ne sont pas dans la relation diviseur. Si ces nombres de lignes sont égaux, on garde cette valeur pour la relation résultat.</w:t>
-      </w:r>
-    </w:p>
-    <w:p>
-      <w:pPr>
-        <w:ind w:left="1416" w:firstLine="707"/>
-        <w:rPr>
-          <w:sz w:val="24"/>
-          <w:szCs w:val="24"/>
-        </w:rPr>
-      </w:pPr>
-    </w:p>
-    <w:p>
-      <w:pPr>
-        <w:ind w:left="1416" w:firstLine="707"/>
-        <w:rPr>
-          <w:sz w:val="24"/>
-          <w:szCs w:val="24"/>
-        </w:rPr>
-      </w:pPr>
-      <w:r>
-        <w:rPr>
-          <w:sz w:val="24"/>
-          <w:szCs w:val="24"/>
-        </w:rPr>
-        <w:t>Les opérateurs plus comple</w:t>
-      </w:r>
-      <w:r>
-        <w:rPr>
-          <w:sz w:val="24"/>
-          <w:szCs w:val="24"/>
-        </w:rPr>
-        <w:t>xes étant maintenant implémentés</w:t>
-      </w:r>
-      <w:r>
-        <w:rPr>
-          <w:sz w:val="24"/>
-          <w:szCs w:val="24"/>
-        </w:rPr>
-        <w:t>, l’utilisateur à tous les outils dans sa main pour réaliser toutes les simulations d’algèbre relationnelle qu’il souhaite.</w:t>
-      </w:r>
-    </w:p>
-    <w:p/>
-    <w:p>
-      <w:pPr>
-        <w:pStyle w:val="Titre3"/>
-      </w:pPr>
-      <w:bookmarkStart w:id="16" w:name="_Toc2008139"/>
-      <w:r>
-        <w:t>V. Convivialité &amp; design</w:t>
-      </w:r>
-      <w:bookmarkEnd w:id="16"/>
     </w:p>
     <w:p/>
     <w:p>
@@ -7789,11 +7787,11 @@
         <w:pStyle w:val="Titre3"/>
         <w:ind w:left="708" w:firstLine="708"/>
       </w:pPr>
-      <w:bookmarkStart w:id="17" w:name="_Toc2008140"/>
+      <w:bookmarkStart w:id="16" w:name="_Toc2008140"/>
       <w:r>
         <w:t>VI. Parser</w:t>
       </w:r>
-      <w:bookmarkEnd w:id="17"/>
+      <w:bookmarkEnd w:id="16"/>
     </w:p>
     <w:p>
       <w:r>
@@ -7808,11 +7806,11 @@
       <w:pPr>
         <w:pStyle w:val="Titre3"/>
       </w:pPr>
-      <w:bookmarkStart w:id="18" w:name="_Toc2008141"/>
+      <w:bookmarkStart w:id="17" w:name="_Toc2008141"/>
       <w:r>
         <w:t>VII. Sécurité &amp; tests</w:t>
       </w:r>
-      <w:bookmarkEnd w:id="18"/>
+      <w:bookmarkEnd w:id="17"/>
     </w:p>
     <w:p/>
     <w:p>
@@ -8018,7 +8016,7 @@
         <w:pStyle w:val="Titre2"/>
         <w:ind w:left="0" w:firstLine="708"/>
       </w:pPr>
-      <w:bookmarkStart w:id="19" w:name="_Toc2008142"/>
+      <w:bookmarkStart w:id="18" w:name="_Toc2008142"/>
       <w:r>
         <w:t xml:space="preserve">B. </w:t>
       </w:r>
@@ -8031,7 +8029,7 @@
       <w:r>
         <w:t xml:space="preserve"> solutions apportées</w:t>
       </w:r>
-      <w:bookmarkEnd w:id="19"/>
+      <w:bookmarkEnd w:id="18"/>
     </w:p>
     <w:p/>
     <w:p>
@@ -8174,11 +8172,11 @@
           <w:numId w:val="1"/>
         </w:numPr>
       </w:pPr>
-      <w:bookmarkStart w:id="20" w:name="_Toc2008143"/>
+      <w:bookmarkStart w:id="19" w:name="_Toc2008143"/>
       <w:r>
         <w:t>Résultats &amp; état du projet</w:t>
       </w:r>
-      <w:bookmarkEnd w:id="20"/>
+      <w:bookmarkEnd w:id="19"/>
     </w:p>
     <w:p/>
     <w:p>
@@ -8189,260 +8187,260 @@
           <w:numId w:val="1"/>
         </w:numPr>
       </w:pPr>
-      <w:bookmarkStart w:id="21" w:name="_Toc2008144"/>
+      <w:bookmarkStart w:id="20" w:name="_Toc2008144"/>
       <w:r>
         <w:t>Conclusion &amp; perspectives</w:t>
       </w:r>
+      <w:bookmarkEnd w:id="20"/>
+    </w:p>
+    <w:p/>
+    <w:p>
+      <w:pPr>
+        <w:rPr>
+          <w:sz w:val="24"/>
+          <w:szCs w:val="24"/>
+        </w:rPr>
+      </w:pPr>
+      <w:r>
+        <w:rPr>
+          <w:sz w:val="24"/>
+          <w:szCs w:val="24"/>
+        </w:rPr>
+        <w:t>Pour conclure, l’application web SAR c</w:t>
+      </w:r>
+      <w:r>
+        <w:rPr>
+          <w:sz w:val="24"/>
+          <w:szCs w:val="24"/>
+        </w:rPr>
+        <w:t>’est 3 développeur, 1 tuteur 360</w:t>
+      </w:r>
+      <w:r>
+        <w:rPr>
+          <w:sz w:val="24"/>
+          <w:szCs w:val="24"/>
+        </w:rPr>
+        <w:t xml:space="preserve"> commits et beaucoup d’heure de travail. L’objectif principale de ce projet était de créer une application web à destination des étudiants de licence 1 informatique de l’Université des Sciences et des Techniques de Besançon pour que ceux</w:t>
+      </w:r>
+      <w:r>
+        <w:rPr>
+          <w:sz w:val="24"/>
+          <w:szCs w:val="24"/>
+        </w:rPr>
+        <w:t>-ci</w:t>
+      </w:r>
+      <w:r>
+        <w:rPr>
+          <w:sz w:val="24"/>
+          <w:szCs w:val="24"/>
+        </w:rPr>
+        <w:t xml:space="preserve"> appréhendent plus facilement les opérateurs de l’algèbre relationnelle. Le cahier des charges disposait qu’on réalise une application où l’utilisateur pourrait réaliser des relations et exécuter tous les opérateurs de cet algèbre. Nous pouvons dire que ce projet est arrivé à destination. Les fonctionnalités attendues dans le sujet ont été réalisé et le projet a été apprécié par le tuteur. </w:t>
+      </w:r>
+    </w:p>
+    <w:p>
+      <w:pPr>
+        <w:rPr>
+          <w:sz w:val="24"/>
+          <w:szCs w:val="24"/>
+        </w:rPr>
+      </w:pPr>
+    </w:p>
+    <w:p>
+      <w:pPr>
+        <w:rPr>
+          <w:sz w:val="24"/>
+          <w:szCs w:val="24"/>
+        </w:rPr>
+      </w:pPr>
+      <w:r>
+        <w:rPr>
+          <w:sz w:val="24"/>
+          <w:szCs w:val="24"/>
+        </w:rPr>
+        <w:t xml:space="preserve">Par ailleurs, le projet pourrait être amélioré pour toucher un plus grand nombre de personnes et pour améliorer la convivialité de l’utilisateur. Déjà, on pourrait mettre en place une application mobile de ce site web, l’utilisateur pourrait donc utiliser le site sur tous ses périphériques. Aussi, on pourrait améliorer le style de la page pour rendre le site plus jolie et plus conviviale. </w:t>
+      </w:r>
+    </w:p>
+    <w:p>
+      <w:pPr>
+        <w:ind w:left="0" w:firstLine="0"/>
+        <w:rPr>
+          <w:sz w:val="24"/>
+          <w:szCs w:val="24"/>
+        </w:rPr>
+      </w:pPr>
+    </w:p>
+    <w:p>
+      <w:pPr>
+        <w:ind w:left="0" w:firstLine="0"/>
+        <w:rPr>
+          <w:sz w:val="24"/>
+          <w:szCs w:val="24"/>
+        </w:rPr>
+      </w:pPr>
+    </w:p>
+    <w:p>
+      <w:pPr>
+        <w:ind w:left="0" w:firstLine="0"/>
+        <w:rPr>
+          <w:sz w:val="24"/>
+          <w:szCs w:val="24"/>
+        </w:rPr>
+      </w:pPr>
+    </w:p>
+    <w:p>
+      <w:pPr>
+        <w:ind w:left="0" w:firstLine="0"/>
+        <w:rPr>
+          <w:sz w:val="24"/>
+          <w:szCs w:val="24"/>
+        </w:rPr>
+      </w:pPr>
+    </w:p>
+    <w:p>
+      <w:pPr>
+        <w:ind w:left="0" w:firstLine="0"/>
+        <w:rPr>
+          <w:sz w:val="24"/>
+          <w:szCs w:val="24"/>
+        </w:rPr>
+      </w:pPr>
+    </w:p>
+    <w:p>
+      <w:pPr>
+        <w:ind w:left="0" w:firstLine="0"/>
+        <w:rPr>
+          <w:sz w:val="24"/>
+          <w:szCs w:val="24"/>
+        </w:rPr>
+      </w:pPr>
+    </w:p>
+    <w:p>
+      <w:pPr>
+        <w:ind w:left="0" w:firstLine="0"/>
+        <w:rPr>
+          <w:sz w:val="24"/>
+          <w:szCs w:val="24"/>
+        </w:rPr>
+      </w:pPr>
+    </w:p>
+    <w:p>
+      <w:pPr>
+        <w:ind w:left="0" w:firstLine="0"/>
+        <w:rPr>
+          <w:sz w:val="24"/>
+          <w:szCs w:val="24"/>
+        </w:rPr>
+      </w:pPr>
+    </w:p>
+    <w:p>
+      <w:pPr>
+        <w:ind w:left="0" w:firstLine="0"/>
+        <w:rPr>
+          <w:sz w:val="24"/>
+          <w:szCs w:val="24"/>
+        </w:rPr>
+      </w:pPr>
+    </w:p>
+    <w:p>
+      <w:pPr>
+        <w:ind w:left="0" w:firstLine="0"/>
+        <w:rPr>
+          <w:sz w:val="24"/>
+          <w:szCs w:val="24"/>
+        </w:rPr>
+      </w:pPr>
+    </w:p>
+    <w:p>
+      <w:pPr>
+        <w:ind w:left="0" w:firstLine="0"/>
+        <w:rPr>
+          <w:sz w:val="24"/>
+          <w:szCs w:val="24"/>
+        </w:rPr>
+      </w:pPr>
+    </w:p>
+    <w:p>
+      <w:pPr>
+        <w:ind w:left="0" w:firstLine="0"/>
+        <w:rPr>
+          <w:sz w:val="24"/>
+          <w:szCs w:val="24"/>
+        </w:rPr>
+      </w:pPr>
+    </w:p>
+    <w:p>
+      <w:pPr>
+        <w:ind w:left="0" w:firstLine="0"/>
+        <w:rPr>
+          <w:sz w:val="24"/>
+          <w:szCs w:val="24"/>
+        </w:rPr>
+      </w:pPr>
+    </w:p>
+    <w:p>
+      <w:pPr>
+        <w:ind w:left="0" w:firstLine="0"/>
+        <w:rPr>
+          <w:sz w:val="24"/>
+          <w:szCs w:val="24"/>
+        </w:rPr>
+      </w:pPr>
+    </w:p>
+    <w:p>
+      <w:pPr>
+        <w:ind w:left="0" w:firstLine="0"/>
+        <w:rPr>
+          <w:sz w:val="24"/>
+          <w:szCs w:val="24"/>
+        </w:rPr>
+      </w:pPr>
+    </w:p>
+    <w:p>
+      <w:pPr>
+        <w:ind w:left="0" w:firstLine="0"/>
+        <w:rPr>
+          <w:sz w:val="24"/>
+          <w:szCs w:val="24"/>
+        </w:rPr>
+      </w:pPr>
+    </w:p>
+    <w:p>
+      <w:pPr>
+        <w:ind w:left="0" w:firstLine="0"/>
+        <w:rPr>
+          <w:sz w:val="24"/>
+          <w:szCs w:val="24"/>
+        </w:rPr>
+      </w:pPr>
+    </w:p>
+    <w:p>
+      <w:pPr>
+        <w:ind w:left="0" w:firstLine="0"/>
+        <w:rPr>
+          <w:sz w:val="24"/>
+          <w:szCs w:val="24"/>
+        </w:rPr>
+      </w:pPr>
+    </w:p>
+    <w:p>
+      <w:pPr>
+        <w:ind w:left="0" w:firstLine="0"/>
+        <w:rPr>
+          <w:sz w:val="24"/>
+          <w:szCs w:val="24"/>
+        </w:rPr>
+      </w:pPr>
+    </w:p>
+    <w:p>
+      <w:pPr>
+        <w:pStyle w:val="Titre1"/>
+        <w:ind w:left="0" w:firstLine="0"/>
+      </w:pPr>
+      <w:bookmarkStart w:id="21" w:name="_Toc2008145"/>
+      <w:r>
+        <w:t>Bibliographie-Netographie</w:t>
+      </w:r>
       <w:bookmarkEnd w:id="21"/>
-    </w:p>
-    <w:p/>
-    <w:p>
-      <w:pPr>
-        <w:rPr>
-          <w:sz w:val="24"/>
-          <w:szCs w:val="24"/>
-        </w:rPr>
-      </w:pPr>
-      <w:r>
-        <w:rPr>
-          <w:sz w:val="24"/>
-          <w:szCs w:val="24"/>
-        </w:rPr>
-        <w:t>Pour conclure, l’application web SAR c</w:t>
-      </w:r>
-      <w:r>
-        <w:rPr>
-          <w:sz w:val="24"/>
-          <w:szCs w:val="24"/>
-        </w:rPr>
-        <w:t>’est 3 développeur, 1 tuteur 360</w:t>
-      </w:r>
-      <w:r>
-        <w:rPr>
-          <w:sz w:val="24"/>
-          <w:szCs w:val="24"/>
-        </w:rPr>
-        <w:t xml:space="preserve"> commits et beaucoup d’heure de travail. L’objectif principale de ce projet était de créer une application web à destination des étudiants de licence 1 informatique de l’Université des Sciences et des Techniques de Besançon pour que ceux</w:t>
-      </w:r>
-      <w:r>
-        <w:rPr>
-          <w:sz w:val="24"/>
-          <w:szCs w:val="24"/>
-        </w:rPr>
-        <w:t>-ci</w:t>
-      </w:r>
-      <w:r>
-        <w:rPr>
-          <w:sz w:val="24"/>
-          <w:szCs w:val="24"/>
-        </w:rPr>
-        <w:t xml:space="preserve"> appréhendent plus facilement les opérateurs de l’algèbre relationnelle. Le cahier des charges disposait qu’on réalise une application où l’utilisateur pourrait réaliser des relations et exécuter tous les opérateurs de cet algèbre. Nous pouvons dire que ce projet est arrivé à destination. Les fonctionnalités attendues dans le sujet ont été réalisé et le projet a été apprécié par le tuteur. </w:t>
-      </w:r>
-    </w:p>
-    <w:p>
-      <w:pPr>
-        <w:rPr>
-          <w:sz w:val="24"/>
-          <w:szCs w:val="24"/>
-        </w:rPr>
-      </w:pPr>
-    </w:p>
-    <w:p>
-      <w:pPr>
-        <w:rPr>
-          <w:sz w:val="24"/>
-          <w:szCs w:val="24"/>
-        </w:rPr>
-      </w:pPr>
-      <w:r>
-        <w:rPr>
-          <w:sz w:val="24"/>
-          <w:szCs w:val="24"/>
-        </w:rPr>
-        <w:t xml:space="preserve">Par ailleurs, le projet pourrait être amélioré pour toucher un plus grand nombre de personnes et pour améliorer la convivialité de l’utilisateur. Déjà, on pourrait mettre en place une application mobile de ce site web, l’utilisateur pourrait donc utiliser le site sur tous ses périphériques. Aussi, on pourrait améliorer le style de la page pour rendre le site plus jolie et plus conviviale. </w:t>
-      </w:r>
-    </w:p>
-    <w:p>
-      <w:pPr>
-        <w:ind w:left="0" w:firstLine="0"/>
-        <w:rPr>
-          <w:sz w:val="24"/>
-          <w:szCs w:val="24"/>
-        </w:rPr>
-      </w:pPr>
-    </w:p>
-    <w:p>
-      <w:pPr>
-        <w:ind w:left="0" w:firstLine="0"/>
-        <w:rPr>
-          <w:sz w:val="24"/>
-          <w:szCs w:val="24"/>
-        </w:rPr>
-      </w:pPr>
-    </w:p>
-    <w:p>
-      <w:pPr>
-        <w:ind w:left="0" w:firstLine="0"/>
-        <w:rPr>
-          <w:sz w:val="24"/>
-          <w:szCs w:val="24"/>
-        </w:rPr>
-      </w:pPr>
-    </w:p>
-    <w:p>
-      <w:pPr>
-        <w:ind w:left="0" w:firstLine="0"/>
-        <w:rPr>
-          <w:sz w:val="24"/>
-          <w:szCs w:val="24"/>
-        </w:rPr>
-      </w:pPr>
-    </w:p>
-    <w:p>
-      <w:pPr>
-        <w:ind w:left="0" w:firstLine="0"/>
-        <w:rPr>
-          <w:sz w:val="24"/>
-          <w:szCs w:val="24"/>
-        </w:rPr>
-      </w:pPr>
-    </w:p>
-    <w:p>
-      <w:pPr>
-        <w:ind w:left="0" w:firstLine="0"/>
-        <w:rPr>
-          <w:sz w:val="24"/>
-          <w:szCs w:val="24"/>
-        </w:rPr>
-      </w:pPr>
-    </w:p>
-    <w:p>
-      <w:pPr>
-        <w:ind w:left="0" w:firstLine="0"/>
-        <w:rPr>
-          <w:sz w:val="24"/>
-          <w:szCs w:val="24"/>
-        </w:rPr>
-      </w:pPr>
-    </w:p>
-    <w:p>
-      <w:pPr>
-        <w:ind w:left="0" w:firstLine="0"/>
-        <w:rPr>
-          <w:sz w:val="24"/>
-          <w:szCs w:val="24"/>
-        </w:rPr>
-      </w:pPr>
-    </w:p>
-    <w:p>
-      <w:pPr>
-        <w:ind w:left="0" w:firstLine="0"/>
-        <w:rPr>
-          <w:sz w:val="24"/>
-          <w:szCs w:val="24"/>
-        </w:rPr>
-      </w:pPr>
-    </w:p>
-    <w:p>
-      <w:pPr>
-        <w:ind w:left="0" w:firstLine="0"/>
-        <w:rPr>
-          <w:sz w:val="24"/>
-          <w:szCs w:val="24"/>
-        </w:rPr>
-      </w:pPr>
-    </w:p>
-    <w:p>
-      <w:pPr>
-        <w:ind w:left="0" w:firstLine="0"/>
-        <w:rPr>
-          <w:sz w:val="24"/>
-          <w:szCs w:val="24"/>
-        </w:rPr>
-      </w:pPr>
-    </w:p>
-    <w:p>
-      <w:pPr>
-        <w:ind w:left="0" w:firstLine="0"/>
-        <w:rPr>
-          <w:sz w:val="24"/>
-          <w:szCs w:val="24"/>
-        </w:rPr>
-      </w:pPr>
-    </w:p>
-    <w:p>
-      <w:pPr>
-        <w:ind w:left="0" w:firstLine="0"/>
-        <w:rPr>
-          <w:sz w:val="24"/>
-          <w:szCs w:val="24"/>
-        </w:rPr>
-      </w:pPr>
-    </w:p>
-    <w:p>
-      <w:pPr>
-        <w:ind w:left="0" w:firstLine="0"/>
-        <w:rPr>
-          <w:sz w:val="24"/>
-          <w:szCs w:val="24"/>
-        </w:rPr>
-      </w:pPr>
-    </w:p>
-    <w:p>
-      <w:pPr>
-        <w:ind w:left="0" w:firstLine="0"/>
-        <w:rPr>
-          <w:sz w:val="24"/>
-          <w:szCs w:val="24"/>
-        </w:rPr>
-      </w:pPr>
-    </w:p>
-    <w:p>
-      <w:pPr>
-        <w:ind w:left="0" w:firstLine="0"/>
-        <w:rPr>
-          <w:sz w:val="24"/>
-          <w:szCs w:val="24"/>
-        </w:rPr>
-      </w:pPr>
-    </w:p>
-    <w:p>
-      <w:pPr>
-        <w:ind w:left="0" w:firstLine="0"/>
-        <w:rPr>
-          <w:sz w:val="24"/>
-          <w:szCs w:val="24"/>
-        </w:rPr>
-      </w:pPr>
-    </w:p>
-    <w:p>
-      <w:pPr>
-        <w:ind w:left="0" w:firstLine="0"/>
-        <w:rPr>
-          <w:sz w:val="24"/>
-          <w:szCs w:val="24"/>
-        </w:rPr>
-      </w:pPr>
-    </w:p>
-    <w:p>
-      <w:pPr>
-        <w:ind w:left="0" w:firstLine="0"/>
-        <w:rPr>
-          <w:sz w:val="24"/>
-          <w:szCs w:val="24"/>
-        </w:rPr>
-      </w:pPr>
-    </w:p>
-    <w:p>
-      <w:pPr>
-        <w:pStyle w:val="Titre1"/>
-        <w:ind w:left="0" w:firstLine="0"/>
-      </w:pPr>
-      <w:bookmarkStart w:id="22" w:name="_Toc2008145"/>
-      <w:r>
-        <w:t>Bibliographie-Netographie</w:t>
-      </w:r>
-      <w:bookmarkEnd w:id="22"/>
     </w:p>
     <w:p>
       <w:pPr>
@@ -8749,19 +8747,7 @@
           <w:rPr>
             <w:rStyle w:val="Lienhypertexte"/>
           </w:rPr>
-          <w:t>https://w</w:t>
-        </w:r>
-        <w:r>
-          <w:rPr>
-            <w:rStyle w:val="Lienhypertexte"/>
-          </w:rPr>
-          <w:t>i</w:t>
-        </w:r>
-        <w:r>
-          <w:rPr>
-            <w:rStyle w:val="Lienhypertexte"/>
-          </w:rPr>
-          <w:t>kipedia.org</w:t>
+          <w:t>https://wikipedia.org</w:t>
         </w:r>
       </w:hyperlink>
     </w:p>
@@ -8932,89 +8918,765 @@
         <w:pStyle w:val="Titre1"/>
         <w:ind w:left="0" w:firstLine="0"/>
       </w:pPr>
-      <w:bookmarkStart w:id="23" w:name="_Toc2008146"/>
+      <w:bookmarkStart w:id="22" w:name="_Toc2008146"/>
       <w:r>
         <w:t>Annexes</w:t>
       </w:r>
+      <w:bookmarkEnd w:id="22"/>
+    </w:p>
+    <w:p>
+      <w:pPr>
+        <w:ind w:left="0" w:firstLine="0"/>
+      </w:pPr>
+    </w:p>
+    <w:p>
+      <w:pPr>
+        <w:ind w:left="0" w:firstLine="0"/>
+      </w:pPr>
+    </w:p>
+    <w:p>
+      <w:pPr>
+        <w:pStyle w:val="Titre1"/>
+      </w:pPr>
+    </w:p>
+    <w:p>
+      <w:pPr>
+        <w:ind w:left="0" w:firstLine="0"/>
+        <w:rPr>
+          <w:sz w:val="24"/>
+          <w:szCs w:val="24"/>
+        </w:rPr>
+      </w:pPr>
+      <w:bookmarkStart w:id="23" w:name="_GoBack"/>
       <w:bookmarkEnd w:id="23"/>
     </w:p>
     <w:p>
       <w:pPr>
         <w:ind w:left="0" w:firstLine="0"/>
-      </w:pPr>
-    </w:p>
-    <w:p>
-      <w:pPr>
-        <w:ind w:left="0" w:firstLine="0"/>
-      </w:pPr>
-    </w:p>
-    <w:p>
-      <w:pPr>
-        <w:pStyle w:val="Titre1"/>
-      </w:pPr>
-    </w:p>
-    <w:p>
-      <w:pPr>
-        <w:ind w:left="0" w:firstLine="0"/>
-        <w:rPr>
-          <w:color w:val="FF0000"/>
-          <w:sz w:val="24"/>
-          <w:szCs w:val="24"/>
-        </w:rPr>
-      </w:pPr>
-      <w:r>
-        <w:rPr>
-          <w:color w:val="FF0000"/>
-          <w:sz w:val="24"/>
-          <w:szCs w:val="24"/>
-        </w:rPr>
-        <w:t xml:space="preserve">+ 4eme de couverture </w:t>
-      </w:r>
-    </w:p>
-    <w:p>
-      <w:pPr>
-        <w:ind w:left="0" w:firstLine="0"/>
-        <w:rPr>
-          <w:sz w:val="24"/>
-          <w:szCs w:val="24"/>
-        </w:rPr>
-      </w:pPr>
-    </w:p>
-    <w:p>
-      <w:pPr>
-        <w:ind w:left="0" w:firstLine="0"/>
-        <w:rPr>
-          <w:sz w:val="24"/>
-          <w:szCs w:val="24"/>
-        </w:rPr>
-      </w:pPr>
-    </w:p>
-    <w:p>
-      <w:pPr>
-        <w:ind w:left="0" w:firstLine="0"/>
-        <w:rPr>
-          <w:sz w:val="24"/>
-          <w:szCs w:val="24"/>
-        </w:rPr>
-      </w:pPr>
-    </w:p>
-    <w:p>
-      <w:pPr>
-        <w:ind w:left="0" w:firstLine="0"/>
-        <w:rPr>
-          <w:sz w:val="24"/>
-          <w:szCs w:val="24"/>
-        </w:rPr>
-      </w:pPr>
-    </w:p>
-    <w:p>
-      <w:pPr>
-        <w:ind w:left="0" w:firstLine="0"/>
-        <w:rPr>
-          <w:sz w:val="24"/>
-          <w:szCs w:val="24"/>
-        </w:rPr>
-      </w:pPr>
+        <w:rPr>
+          <w:sz w:val="24"/>
+          <w:szCs w:val="24"/>
+        </w:rPr>
+      </w:pPr>
+    </w:p>
+    <w:p>
+      <w:pPr>
+        <w:ind w:left="0" w:firstLine="0"/>
+        <w:rPr>
+          <w:sz w:val="24"/>
+          <w:szCs w:val="24"/>
+        </w:rPr>
+      </w:pPr>
+    </w:p>
+    <w:p>
+      <w:pPr>
+        <w:ind w:left="0" w:firstLine="0"/>
+        <w:rPr>
+          <w:sz w:val="24"/>
+          <w:szCs w:val="24"/>
+        </w:rPr>
+      </w:pPr>
+    </w:p>
+    <w:p>
+      <w:pPr>
+        <w:ind w:left="0" w:firstLine="0"/>
+        <w:rPr>
+          <w:sz w:val="24"/>
+          <w:szCs w:val="24"/>
+        </w:rPr>
+      </w:pPr>
+    </w:p>
+    <w:p>
+      <w:pPr>
+        <w:ind w:left="0" w:firstLine="0"/>
+        <w:rPr>
+          <w:sz w:val="24"/>
+          <w:szCs w:val="24"/>
+        </w:rPr>
+      </w:pPr>
+    </w:p>
+    <w:p>
+      <w:pPr>
+        <w:ind w:left="0" w:firstLine="0"/>
+        <w:rPr>
+          <w:sz w:val="24"/>
+          <w:szCs w:val="24"/>
+        </w:rPr>
+      </w:pPr>
+    </w:p>
+    <w:p>
+      <w:pPr>
+        <w:ind w:left="0" w:firstLine="0"/>
+        <w:rPr>
+          <w:sz w:val="24"/>
+          <w:szCs w:val="24"/>
+        </w:rPr>
+      </w:pPr>
+    </w:p>
+    <w:p>
+      <w:pPr>
+        <w:ind w:left="0" w:firstLine="0"/>
+        <w:rPr>
+          <w:sz w:val="24"/>
+          <w:szCs w:val="24"/>
+        </w:rPr>
+      </w:pPr>
+    </w:p>
+    <w:p>
+      <w:pPr>
+        <w:ind w:left="0" w:firstLine="0"/>
+        <w:rPr>
+          <w:sz w:val="24"/>
+          <w:szCs w:val="24"/>
+        </w:rPr>
+      </w:pPr>
+    </w:p>
+    <w:p>
+      <w:pPr>
+        <w:ind w:left="0" w:firstLine="0"/>
+        <w:rPr>
+          <w:sz w:val="24"/>
+          <w:szCs w:val="24"/>
+        </w:rPr>
+      </w:pPr>
+    </w:p>
+    <w:p>
+      <w:pPr>
+        <w:ind w:left="0" w:firstLine="0"/>
+        <w:rPr>
+          <w:sz w:val="24"/>
+          <w:szCs w:val="24"/>
+        </w:rPr>
+      </w:pPr>
+    </w:p>
+    <w:p>
+      <w:pPr>
+        <w:ind w:left="0" w:firstLine="0"/>
+        <w:rPr>
+          <w:sz w:val="24"/>
+          <w:szCs w:val="24"/>
+        </w:rPr>
+      </w:pPr>
+    </w:p>
+    <w:p>
+      <w:pPr>
+        <w:ind w:left="0" w:firstLine="0"/>
+        <w:rPr>
+          <w:sz w:val="24"/>
+          <w:szCs w:val="24"/>
+        </w:rPr>
+      </w:pPr>
+    </w:p>
+    <w:p>
+      <w:pPr>
+        <w:ind w:left="0" w:firstLine="0"/>
+        <w:rPr>
+          <w:sz w:val="24"/>
+          <w:szCs w:val="24"/>
+        </w:rPr>
+      </w:pPr>
+    </w:p>
+    <w:p>
+      <w:pPr>
+        <w:ind w:left="0" w:firstLine="0"/>
+        <w:rPr>
+          <w:sz w:val="24"/>
+          <w:szCs w:val="24"/>
+        </w:rPr>
+      </w:pPr>
+    </w:p>
+    <w:p>
+      <w:pPr>
+        <w:ind w:left="0" w:firstLine="0"/>
+        <w:rPr>
+          <w:sz w:val="24"/>
+          <w:szCs w:val="24"/>
+        </w:rPr>
+      </w:pPr>
+    </w:p>
+    <w:p>
+      <w:pPr>
+        <w:ind w:left="0" w:firstLine="0"/>
+        <w:rPr>
+          <w:sz w:val="24"/>
+          <w:szCs w:val="24"/>
+        </w:rPr>
+      </w:pPr>
+    </w:p>
+    <w:p>
+      <w:pPr>
+        <w:ind w:left="0" w:firstLine="0"/>
+        <w:rPr>
+          <w:sz w:val="24"/>
+          <w:szCs w:val="24"/>
+        </w:rPr>
+      </w:pPr>
+    </w:p>
+    <w:p>
+      <w:pPr>
+        <w:ind w:left="0" w:firstLine="0"/>
+        <w:rPr>
+          <w:sz w:val="24"/>
+          <w:szCs w:val="24"/>
+        </w:rPr>
+      </w:pPr>
+    </w:p>
+    <w:p>
+      <w:pPr>
+        <w:ind w:left="0" w:firstLine="0"/>
+        <w:rPr>
+          <w:sz w:val="24"/>
+          <w:szCs w:val="24"/>
+        </w:rPr>
+      </w:pPr>
+    </w:p>
+    <w:p>
+      <w:pPr>
+        <w:ind w:left="0" w:firstLine="0"/>
+        <w:rPr>
+          <w:sz w:val="24"/>
+          <w:szCs w:val="24"/>
+        </w:rPr>
+      </w:pPr>
+    </w:p>
+    <w:p>
+      <w:pPr>
+        <w:ind w:left="0" w:firstLine="0"/>
+        <w:rPr>
+          <w:sz w:val="24"/>
+          <w:szCs w:val="24"/>
+        </w:rPr>
+      </w:pPr>
+    </w:p>
+    <w:p>
+      <w:pPr>
+        <w:ind w:left="0" w:firstLine="0"/>
+        <w:rPr>
+          <w:sz w:val="24"/>
+          <w:szCs w:val="24"/>
+        </w:rPr>
+      </w:pPr>
+    </w:p>
+    <w:p>
+      <w:pPr>
+        <w:ind w:left="0" w:firstLine="0"/>
+        <w:rPr>
+          <w:sz w:val="24"/>
+          <w:szCs w:val="24"/>
+        </w:rPr>
+      </w:pPr>
+    </w:p>
+    <w:p>
+      <w:pPr>
+        <w:ind w:left="0" w:firstLine="0"/>
+        <w:rPr>
+          <w:sz w:val="24"/>
+          <w:szCs w:val="24"/>
+        </w:rPr>
+      </w:pPr>
+    </w:p>
+    <w:p>
+      <w:pPr>
+        <w:ind w:left="0" w:firstLine="0"/>
+        <w:rPr>
+          <w:sz w:val="24"/>
+          <w:szCs w:val="24"/>
+        </w:rPr>
+      </w:pPr>
+    </w:p>
+    <w:p>
+      <w:pPr>
+        <w:pBdr>
+          <w:top w:val="single" w:sz="4" w:space="1" w:color="auto"/>
+          <w:bottom w:val="single" w:sz="4" w:space="1" w:color="auto"/>
+        </w:pBdr>
+        <w:ind w:left="0" w:firstLine="0"/>
+        <w:jc w:val="center"/>
+        <w:rPr>
+          <w:sz w:val="16"/>
+          <w:szCs w:val="16"/>
+        </w:rPr>
+      </w:pPr>
+    </w:p>
+    <w:p>
+      <w:pPr>
+        <w:pBdr>
+          <w:top w:val="single" w:sz="4" w:space="1" w:color="auto"/>
+          <w:bottom w:val="single" w:sz="4" w:space="1" w:color="auto"/>
+        </w:pBdr>
+        <w:ind w:left="0" w:firstLine="0"/>
+        <w:jc w:val="center"/>
+        <w:rPr>
+          <w:sz w:val="32"/>
+          <w:szCs w:val="32"/>
+        </w:rPr>
+      </w:pPr>
+      <w:r>
+        <w:rPr>
+          <w:sz w:val="32"/>
+          <w:szCs w:val="32"/>
+        </w:rPr>
+        <w:lastRenderedPageBreak/>
+        <w:t>Résumé</w:t>
+      </w:r>
+    </w:p>
+    <w:p>
+      <w:pPr>
+        <w:pBdr>
+          <w:top w:val="single" w:sz="4" w:space="1" w:color="auto"/>
+          <w:bottom w:val="single" w:sz="4" w:space="1" w:color="auto"/>
+        </w:pBdr>
+        <w:ind w:left="0" w:firstLine="0"/>
+        <w:rPr>
+          <w:sz w:val="16"/>
+          <w:szCs w:val="16"/>
+        </w:rPr>
+      </w:pPr>
+    </w:p>
+    <w:p>
+      <w:pPr>
+        <w:ind w:left="0" w:firstLine="0"/>
+        <w:rPr>
+          <w:sz w:val="24"/>
+          <w:szCs w:val="24"/>
+        </w:rPr>
+      </w:pPr>
+    </w:p>
+    <w:p>
+      <w:pPr>
+        <w:ind w:left="0" w:firstLine="0"/>
+        <w:rPr>
+          <w:sz w:val="24"/>
+          <w:szCs w:val="24"/>
+        </w:rPr>
+      </w:pPr>
+      <w:r>
+        <w:rPr>
+          <w:sz w:val="24"/>
+          <w:szCs w:val="24"/>
+        </w:rPr>
+        <w:tab/>
+        <w:t>Ce rapport présente le travail réalisé dans le cadre du module de projet tuteuré en troisième année de licence informatique de l’UFR-ST. Celui-ci s’est déroulé en trinôme du mois de novembre 2018 au mois de mars 2019.</w:t>
+      </w:r>
+    </w:p>
+    <w:p>
+      <w:pPr>
+        <w:ind w:left="0" w:firstLine="0"/>
+        <w:rPr>
+          <w:sz w:val="24"/>
+          <w:szCs w:val="24"/>
+        </w:rPr>
+      </w:pPr>
+    </w:p>
+    <w:p>
+      <w:pPr>
+        <w:ind w:left="0" w:firstLine="0"/>
+        <w:rPr>
+          <w:sz w:val="24"/>
+          <w:szCs w:val="24"/>
+        </w:rPr>
+      </w:pPr>
+      <w:r>
+        <w:rPr>
+          <w:sz w:val="24"/>
+          <w:szCs w:val="24"/>
+        </w:rPr>
+        <w:tab/>
+        <w:t>L’objectif de ce projet était de mettre en place une application web qui permettra aux étudiants de Licence 1 d’appréhender plus facilement le fonctionnement des opérateurs de la théorie relationnelle.</w:t>
+      </w:r>
+      <w:r>
+        <w:rPr>
+          <w:sz w:val="24"/>
+          <w:szCs w:val="24"/>
+        </w:rPr>
+        <w:t xml:space="preserve"> Cette application</w:t>
+      </w:r>
+      <w:r>
+        <w:rPr>
+          <w:sz w:val="24"/>
+          <w:szCs w:val="24"/>
+        </w:rPr>
+        <w:t>, principalement développé en JavaScript,</w:t>
+      </w:r>
+      <w:r>
+        <w:rPr>
+          <w:sz w:val="24"/>
+          <w:szCs w:val="24"/>
+        </w:rPr>
+        <w:t xml:space="preserve"> permet donc de simuler des situations d’algèbre relationnelle. L’utilisateur peut créer des relations sur sont en écran et réalisé toute une série d’opération comme la différence, l’union et l’intersection ou même des opérations plus complexes comme des jointures et la division.</w:t>
+      </w:r>
+    </w:p>
+    <w:p>
+      <w:pPr>
+        <w:ind w:left="0" w:firstLine="0"/>
+        <w:rPr>
+          <w:sz w:val="24"/>
+          <w:szCs w:val="24"/>
+        </w:rPr>
+      </w:pPr>
+    </w:p>
+    <w:p>
+      <w:pPr>
+        <w:ind w:left="0" w:firstLine="0"/>
+        <w:rPr>
+          <w:sz w:val="24"/>
+          <w:szCs w:val="24"/>
+        </w:rPr>
+      </w:pPr>
+    </w:p>
+    <w:p>
+      <w:pPr>
+        <w:ind w:left="0" w:firstLine="0"/>
+        <w:rPr>
+          <w:sz w:val="24"/>
+          <w:szCs w:val="24"/>
+        </w:rPr>
+      </w:pPr>
+      <w:r>
+        <w:rPr>
+          <w:b/>
+          <w:sz w:val="24"/>
+          <w:szCs w:val="24"/>
+        </w:rPr>
+        <w:t xml:space="preserve">  </w:t>
+      </w:r>
+      <w:r>
+        <w:rPr>
+          <w:b/>
+          <w:sz w:val="24"/>
+          <w:szCs w:val="24"/>
+          <w:u w:val="single"/>
+        </w:rPr>
+        <w:t>Mots clés</w:t>
+      </w:r>
+      <w:r>
+        <w:rPr>
+          <w:sz w:val="24"/>
+          <w:szCs w:val="24"/>
+        </w:rPr>
+        <w:t> : JavaScript, Algèbre relationnelle, Théorie relationnelle</w:t>
+      </w:r>
+    </w:p>
+    <w:p>
+      <w:pPr>
+        <w:ind w:left="0" w:firstLine="0"/>
+        <w:rPr>
+          <w:sz w:val="24"/>
+          <w:szCs w:val="24"/>
+        </w:rPr>
+      </w:pPr>
+    </w:p>
+    <w:p>
+      <w:pPr>
+        <w:ind w:left="0" w:firstLine="0"/>
+        <w:rPr>
+          <w:sz w:val="24"/>
+          <w:szCs w:val="24"/>
+        </w:rPr>
+      </w:pPr>
+    </w:p>
+    <w:p>
+      <w:pPr>
+        <w:ind w:left="0" w:firstLine="0"/>
+        <w:rPr>
+          <w:sz w:val="24"/>
+          <w:szCs w:val="24"/>
+        </w:rPr>
+      </w:pPr>
+    </w:p>
+    <w:p>
+      <w:pPr>
+        <w:ind w:left="0" w:firstLine="0"/>
+        <w:rPr>
+          <w:sz w:val="24"/>
+          <w:szCs w:val="24"/>
+        </w:rPr>
+      </w:pPr>
+    </w:p>
+    <w:p>
+      <w:pPr>
+        <w:ind w:left="0" w:firstLine="0"/>
+        <w:rPr>
+          <w:sz w:val="24"/>
+          <w:szCs w:val="24"/>
+        </w:rPr>
+      </w:pPr>
+    </w:p>
+    <w:p>
+      <w:pPr>
+        <w:pBdr>
+          <w:top w:val="single" w:sz="4" w:space="1" w:color="auto"/>
+          <w:bottom w:val="single" w:sz="4" w:space="1" w:color="auto"/>
+        </w:pBdr>
+        <w:ind w:left="0" w:firstLine="0"/>
+        <w:jc w:val="center"/>
+        <w:rPr>
+          <w:sz w:val="16"/>
+          <w:szCs w:val="16"/>
+        </w:rPr>
+      </w:pPr>
+    </w:p>
+    <w:p>
+      <w:pPr>
+        <w:pBdr>
+          <w:top w:val="single" w:sz="4" w:space="1" w:color="auto"/>
+          <w:bottom w:val="single" w:sz="4" w:space="1" w:color="auto"/>
+        </w:pBdr>
+        <w:ind w:left="0" w:firstLine="0"/>
+        <w:jc w:val="center"/>
+        <w:rPr>
+          <w:sz w:val="16"/>
+          <w:szCs w:val="16"/>
+        </w:rPr>
+      </w:pPr>
+      <w:r>
+        <w:rPr>
+          <w:sz w:val="32"/>
+          <w:szCs w:val="32"/>
+        </w:rPr>
+        <w:t>Abstract</w:t>
+      </w:r>
+    </w:p>
+    <w:p>
+      <w:pPr>
+        <w:pBdr>
+          <w:top w:val="single" w:sz="4" w:space="1" w:color="auto"/>
+          <w:bottom w:val="single" w:sz="4" w:space="1" w:color="auto"/>
+        </w:pBdr>
+        <w:ind w:left="0" w:firstLine="0"/>
+        <w:jc w:val="center"/>
+        <w:rPr>
+          <w:sz w:val="16"/>
+          <w:szCs w:val="16"/>
+        </w:rPr>
+      </w:pPr>
+    </w:p>
+    <w:p>
+      <w:pPr>
+        <w:ind w:left="0" w:firstLine="0"/>
+        <w:rPr>
+          <w:sz w:val="24"/>
+          <w:szCs w:val="24"/>
+        </w:rPr>
+      </w:pPr>
+    </w:p>
+    <w:p>
+      <w:pPr>
+        <w:ind w:left="0" w:firstLine="0"/>
+        <w:rPr>
+          <w:sz w:val="24"/>
+          <w:szCs w:val="24"/>
+          <w:lang w:val="en-CA"/>
+        </w:rPr>
+      </w:pPr>
+      <w:r>
+        <w:rPr>
+          <w:sz w:val="24"/>
+          <w:szCs w:val="24"/>
+        </w:rPr>
+        <w:tab/>
+      </w:r>
+      <w:r>
+        <w:rPr>
+          <w:sz w:val="24"/>
+          <w:szCs w:val="24"/>
+          <w:lang w:val="en-CA"/>
+        </w:rPr>
+        <w:t xml:space="preserve">This document reports </w:t>
+      </w:r>
+      <w:r>
+        <w:rPr>
+          <w:sz w:val="24"/>
+          <w:szCs w:val="24"/>
+          <w:lang w:val="en-CA"/>
+        </w:rPr>
+        <w:t xml:space="preserve">the project made during </w:t>
+      </w:r>
+      <w:r>
+        <w:rPr>
+          <w:sz w:val="24"/>
+          <w:szCs w:val="24"/>
+          <w:lang w:val="en-CA"/>
+        </w:rPr>
+        <w:t>the module of supervised project as part of the bachelor degree’s last year. This project was done in trinomial from November 2018 to March 2019.</w:t>
+      </w:r>
+    </w:p>
+    <w:p>
+      <w:pPr>
+        <w:ind w:left="0" w:firstLine="0"/>
+        <w:rPr>
+          <w:sz w:val="24"/>
+          <w:szCs w:val="24"/>
+          <w:lang w:val="en-CA"/>
+        </w:rPr>
+      </w:pPr>
+      <w:r>
+        <w:rPr>
+          <w:sz w:val="24"/>
+          <w:szCs w:val="24"/>
+          <w:lang w:val="en-CA"/>
+        </w:rPr>
+        <w:tab/>
+      </w:r>
+    </w:p>
+    <w:p>
+      <w:pPr>
+        <w:ind w:left="0" w:firstLine="0"/>
+        <w:rPr>
+          <w:sz w:val="24"/>
+          <w:szCs w:val="24"/>
+          <w:lang w:val="en-CA"/>
+        </w:rPr>
+      </w:pPr>
+    </w:p>
+    <w:p>
+      <w:pPr>
+        <w:ind w:left="0" w:firstLine="0"/>
+        <w:rPr>
+          <w:sz w:val="24"/>
+          <w:szCs w:val="24"/>
+          <w:lang w:val="en-CA"/>
+        </w:rPr>
+      </w:pPr>
+    </w:p>
+    <w:p>
+      <w:pPr>
+        <w:ind w:left="0" w:firstLine="0"/>
+        <w:rPr>
+          <w:sz w:val="24"/>
+          <w:szCs w:val="24"/>
+          <w:lang w:val="en-CA"/>
+        </w:rPr>
+      </w:pPr>
+    </w:p>
+    <w:p>
+      <w:pPr>
+        <w:ind w:left="0" w:firstLine="0"/>
+        <w:rPr>
+          <w:sz w:val="24"/>
+          <w:szCs w:val="24"/>
+          <w:lang w:val="en-CA"/>
+        </w:rPr>
+      </w:pPr>
+    </w:p>
+    <w:p>
+      <w:pPr>
+        <w:ind w:left="0" w:firstLine="0"/>
+        <w:rPr>
+          <w:sz w:val="24"/>
+          <w:szCs w:val="24"/>
+          <w:lang w:val="en-CA"/>
+        </w:rPr>
+      </w:pPr>
+    </w:p>
+    <w:p>
+      <w:pPr>
+        <w:ind w:left="0" w:firstLine="0"/>
+        <w:rPr>
+          <w:sz w:val="24"/>
+          <w:szCs w:val="24"/>
+          <w:lang w:val="en-CA"/>
+        </w:rPr>
+      </w:pPr>
+    </w:p>
+    <w:p>
+      <w:pPr>
+        <w:ind w:left="0" w:firstLine="0"/>
+        <w:rPr>
+          <w:sz w:val="24"/>
+          <w:szCs w:val="24"/>
+        </w:rPr>
+      </w:pPr>
+      <w:r>
+        <w:rPr>
+          <w:b/>
+          <w:sz w:val="24"/>
+          <w:szCs w:val="24"/>
+          <w:lang w:val="en-CA"/>
+        </w:rPr>
+        <w:t xml:space="preserve">  </w:t>
+      </w:r>
+      <w:r>
+        <w:rPr>
+          <w:b/>
+          <w:sz w:val="24"/>
+          <w:szCs w:val="24"/>
+          <w:u w:val="single"/>
+        </w:rPr>
+        <w:t>Keywords</w:t>
+      </w:r>
+      <w:r>
+        <w:rPr>
+          <w:b/>
+          <w:sz w:val="24"/>
+          <w:szCs w:val="24"/>
+        </w:rPr>
+        <w:t> </w:t>
+      </w:r>
+      <w:r>
+        <w:rPr>
+          <w:sz w:val="24"/>
+          <w:szCs w:val="24"/>
+        </w:rPr>
+        <w:t xml:space="preserve">: JavaScript, </w:t>
+      </w:r>
+      <w:proofErr w:type="spellStart"/>
+      <w:r>
+        <w:rPr>
+          <w:sz w:val="24"/>
+          <w:szCs w:val="24"/>
+        </w:rPr>
+        <w:t>Relational</w:t>
+      </w:r>
+      <w:proofErr w:type="spellEnd"/>
+      <w:r>
+        <w:rPr>
+          <w:sz w:val="24"/>
+          <w:szCs w:val="24"/>
+        </w:rPr>
+        <w:t xml:space="preserve"> </w:t>
+      </w:r>
+      <w:proofErr w:type="spellStart"/>
+      <w:r>
+        <w:rPr>
+          <w:sz w:val="24"/>
+          <w:szCs w:val="24"/>
+        </w:rPr>
+        <w:t>algebra</w:t>
+      </w:r>
+      <w:proofErr w:type="spellEnd"/>
+      <w:r>
+        <w:rPr>
+          <w:sz w:val="24"/>
+          <w:szCs w:val="24"/>
+        </w:rPr>
+        <w:t xml:space="preserve">, </w:t>
+      </w:r>
+      <w:proofErr w:type="spellStart"/>
+      <w:r>
+        <w:rPr>
+          <w:sz w:val="24"/>
+          <w:szCs w:val="24"/>
+        </w:rPr>
+        <w:t>Relational</w:t>
+      </w:r>
+      <w:proofErr w:type="spellEnd"/>
+      <w:r>
+        <w:rPr>
+          <w:sz w:val="24"/>
+          <w:szCs w:val="24"/>
+        </w:rPr>
+        <w:t xml:space="preserve"> </w:t>
+      </w:r>
+      <w:proofErr w:type="spellStart"/>
+      <w:r>
+        <w:rPr>
+          <w:sz w:val="24"/>
+          <w:szCs w:val="24"/>
+        </w:rPr>
+        <w:t>theory</w:t>
+      </w:r>
+      <w:proofErr w:type="spellEnd"/>
     </w:p>
     <w:sectPr>
       <w:headerReference w:type="default" r:id="rId25"/>
@@ -9058,6 +9720,7 @@
         <w:docPartUnique/>
       </w:docPartObj>
     </w:sdtPr>
+    <w:sdtEndPr/>
     <w:sdtContent>
       <w:sdt>
         <w:sdtPr>
@@ -9067,6 +9730,7 @@
             <w:docPartUnique/>
           </w:docPartObj>
         </w:sdtPr>
+        <w:sdtEndPr/>
         <w:sdtContent>
           <w:p>
             <w:pPr>
@@ -9152,7 +9816,7 @@
                 <w:bCs/>
                 <w:noProof/>
               </w:rPr>
-              <w:t>22</w:t>
+              <w:t>23</w:t>
             </w:r>
             <w:r>
               <w:rPr>
@@ -11242,7 +11906,7 @@
 </file>
 
 <file path=customXml/itemProps1.xml><?xml version="1.0" encoding="utf-8"?>
-<ds:datastoreItem xmlns:ds="http://schemas.openxmlformats.org/officeDocument/2006/customXml" ds:itemID="{12006181-3CB2-432E-B3FC-2709BB7123D1}">
+<ds:datastoreItem xmlns:ds="http://schemas.openxmlformats.org/officeDocument/2006/customXml" ds:itemID="{EE4D390D-76D2-40FD-96EC-3F272A067AF4}">
   <ds:schemaRefs>
     <ds:schemaRef ds:uri="http://schemas.openxmlformats.org/officeDocument/2006/bibliography"/>
   </ds:schemaRefs>

</xml_diff>